<commit_message>
First draft of application notes
</commit_message>
<xml_diff>
--- a/Application Notes.docx
+++ b/Application Notes.docx
@@ -1057,7 +1057,7 @@
           <w:r>
             <w:fldChar w:fldCharType="separate"/>
           </w:r>
-          <w:hyperlink w:anchor="_Toc3293972" w:history="1">
+          <w:hyperlink w:anchor="_Toc3306053" w:history="1">
             <w:r>
               <w:rPr>
                 <w:rStyle w:val="Hyperlink"/>
@@ -1084,7 +1084,7 @@
                 <w:noProof/>
                 <w:webHidden/>
               </w:rPr>
-              <w:instrText xml:space="preserve"> PAGEREF _Toc3293972 \h </w:instrText>
+              <w:instrText xml:space="preserve"> PAGEREF _Toc3306053 \h </w:instrText>
             </w:r>
             <w:r>
               <w:rPr>
@@ -1126,7 +1126,7 @@
               <w:noProof/>
             </w:rPr>
           </w:pPr>
-          <w:hyperlink w:anchor="_Toc3293973" w:history="1">
+          <w:hyperlink w:anchor="_Toc3306054" w:history="1">
             <w:r>
               <w:rPr>
                 <w:rStyle w:val="Hyperlink"/>
@@ -1153,7 +1153,7 @@
                 <w:noProof/>
                 <w:webHidden/>
               </w:rPr>
-              <w:instrText xml:space="preserve"> PAGEREF _Toc3293973 \h </w:instrText>
+              <w:instrText xml:space="preserve"> PAGEREF _Toc3306054 \h </w:instrText>
             </w:r>
             <w:r>
               <w:rPr>
@@ -1191,10 +1191,11 @@
               <w:tab w:val="right" w:leader="dot" w:pos="9350"/>
             </w:tabs>
             <w:rPr>
+              <w:rFonts w:eastAsiaTheme="minorEastAsia"/>
               <w:noProof/>
             </w:rPr>
           </w:pPr>
-          <w:hyperlink w:anchor="_Toc3293974" w:history="1">
+          <w:hyperlink w:anchor="_Toc3306055" w:history="1">
             <w:r>
               <w:rPr>
                 <w:rStyle w:val="Hyperlink"/>
@@ -1221,7 +1222,7 @@
                 <w:noProof/>
                 <w:webHidden/>
               </w:rPr>
-              <w:instrText xml:space="preserve"> PAGEREF _Toc3293974 \h </w:instrText>
+              <w:instrText xml:space="preserve"> PAGEREF _Toc3306055 \h </w:instrText>
             </w:r>
             <w:r>
               <w:rPr>
@@ -1259,16 +1260,17 @@
               <w:tab w:val="right" w:leader="dot" w:pos="9350"/>
             </w:tabs>
             <w:rPr>
+              <w:rFonts w:eastAsiaTheme="minorEastAsia"/>
               <w:noProof/>
             </w:rPr>
           </w:pPr>
-          <w:hyperlink w:anchor="_Toc3293975" w:history="1">
+          <w:hyperlink w:anchor="_Toc3306056" w:history="1">
             <w:r>
               <w:rPr>
                 <w:rStyle w:val="Hyperlink"/>
                 <w:noProof/>
               </w:rPr>
-              <w:t>Freematics OBD-II UART Adapter</w:t>
+              <w:t>Teensy 3.6 Microcontroller</w:t>
             </w:r>
             <w:r>
               <w:rPr>
@@ -1289,7 +1291,7 @@
                 <w:noProof/>
                 <w:webHidden/>
               </w:rPr>
-              <w:instrText xml:space="preserve"> PAGEREF _Toc3293975 \h </w:instrText>
+              <w:instrText xml:space="preserve"> PAGEREF _Toc3306056 \h </w:instrText>
             </w:r>
             <w:r>
               <w:rPr>
@@ -1327,15 +1329,85 @@
               <w:tab w:val="right" w:leader="dot" w:pos="9350"/>
             </w:tabs>
             <w:rPr>
+              <w:rFonts w:eastAsiaTheme="minorEastAsia"/>
               <w:noProof/>
             </w:rPr>
           </w:pPr>
-          <w:hyperlink w:anchor="_Toc3293976" w:history="1">
+          <w:hyperlink w:anchor="_Toc3306057" w:history="1">
             <w:r>
               <w:rPr>
                 <w:rStyle w:val="Hyperlink"/>
                 <w:noProof/>
               </w:rPr>
+              <w:t>Freematics OBD-II UART Adapter</w:t>
+            </w:r>
+            <w:r>
+              <w:rPr>
+                <w:noProof/>
+                <w:webHidden/>
+              </w:rPr>
+              <w:tab/>
+            </w:r>
+            <w:r>
+              <w:rPr>
+                <w:noProof/>
+                <w:webHidden/>
+              </w:rPr>
+              <w:fldChar w:fldCharType="begin"/>
+            </w:r>
+            <w:r>
+              <w:rPr>
+                <w:noProof/>
+                <w:webHidden/>
+              </w:rPr>
+              <w:instrText xml:space="preserve"> PAGEREF _Toc3306057 \h </w:instrText>
+            </w:r>
+            <w:r>
+              <w:rPr>
+                <w:noProof/>
+                <w:webHidden/>
+              </w:rPr>
+            </w:r>
+            <w:r>
+              <w:rPr>
+                <w:noProof/>
+                <w:webHidden/>
+              </w:rPr>
+              <w:fldChar w:fldCharType="separate"/>
+            </w:r>
+            <w:r>
+              <w:rPr>
+                <w:noProof/>
+                <w:webHidden/>
+              </w:rPr>
+              <w:t>2</w:t>
+            </w:r>
+            <w:r>
+              <w:rPr>
+                <w:noProof/>
+                <w:webHidden/>
+              </w:rPr>
+              <w:fldChar w:fldCharType="end"/>
+            </w:r>
+          </w:hyperlink>
+        </w:p>
+        <w:p>
+          <w:pPr>
+            <w:pStyle w:val="TOC2"/>
+            <w:tabs>
+              <w:tab w:val="right" w:leader="dot" w:pos="9350"/>
+            </w:tabs>
+            <w:rPr>
+              <w:rFonts w:eastAsiaTheme="minorEastAsia"/>
+              <w:noProof/>
+            </w:rPr>
+          </w:pPr>
+          <w:hyperlink w:anchor="_Toc3306058" w:history="1">
+            <w:r>
+              <w:rPr>
+                <w:rStyle w:val="Hyperlink"/>
+                <w:noProof/>
+              </w:rPr>
               <w:t>HC-05 Bluetooth module</w:t>
             </w:r>
             <w:r>
@@ -1357,7 +1429,7 @@
                 <w:noProof/>
                 <w:webHidden/>
               </w:rPr>
-              <w:instrText xml:space="preserve"> PAGEREF _Toc3293976 \h </w:instrText>
+              <w:instrText xml:space="preserve"> PAGEREF _Toc3306058 \h </w:instrText>
             </w:r>
             <w:r>
               <w:rPr>
@@ -1399,7 +1471,7 @@
               <w:noProof/>
             </w:rPr>
           </w:pPr>
-          <w:hyperlink w:anchor="_Toc3293977" w:history="1">
+          <w:hyperlink w:anchor="_Toc3306059" w:history="1">
             <w:r>
               <w:rPr>
                 <w:rStyle w:val="Hyperlink"/>
@@ -1426,7 +1498,76 @@
                 <w:noProof/>
                 <w:webHidden/>
               </w:rPr>
-              <w:instrText xml:space="preserve"> PAGEREF _Toc3293977 \h </w:instrText>
+              <w:instrText xml:space="preserve"> PAGEREF _Toc3306059 \h </w:instrText>
+            </w:r>
+            <w:r>
+              <w:rPr>
+                <w:noProof/>
+                <w:webHidden/>
+              </w:rPr>
+            </w:r>
+            <w:r>
+              <w:rPr>
+                <w:noProof/>
+                <w:webHidden/>
+              </w:rPr>
+              <w:fldChar w:fldCharType="separate"/>
+            </w:r>
+            <w:r>
+              <w:rPr>
+                <w:noProof/>
+                <w:webHidden/>
+              </w:rPr>
+              <w:t>3</w:t>
+            </w:r>
+            <w:r>
+              <w:rPr>
+                <w:noProof/>
+                <w:webHidden/>
+              </w:rPr>
+              <w:fldChar w:fldCharType="end"/>
+            </w:r>
+          </w:hyperlink>
+        </w:p>
+        <w:p>
+          <w:pPr>
+            <w:pStyle w:val="TOC2"/>
+            <w:tabs>
+              <w:tab w:val="right" w:leader="dot" w:pos="9350"/>
+            </w:tabs>
+            <w:rPr>
+              <w:rFonts w:eastAsiaTheme="minorEastAsia"/>
+              <w:noProof/>
+            </w:rPr>
+          </w:pPr>
+          <w:hyperlink w:anchor="_Toc3306060" w:history="1">
+            <w:r>
+              <w:rPr>
+                <w:rStyle w:val="Hyperlink"/>
+                <w:noProof/>
+              </w:rPr>
+              <w:t>Relevant links</w:t>
+            </w:r>
+            <w:r>
+              <w:rPr>
+                <w:noProof/>
+                <w:webHidden/>
+              </w:rPr>
+              <w:tab/>
+            </w:r>
+            <w:r>
+              <w:rPr>
+                <w:noProof/>
+                <w:webHidden/>
+              </w:rPr>
+              <w:fldChar w:fldCharType="begin"/>
+            </w:r>
+            <w:r>
+              <w:rPr>
+                <w:noProof/>
+                <w:webHidden/>
+              </w:rPr>
+              <w:instrText xml:space="preserve"> PAGEREF _Toc3306060 \h </w:instrText>
             </w:r>
             <w:r>
               <w:rPr>
@@ -1468,7 +1609,7 @@
               <w:noProof/>
             </w:rPr>
           </w:pPr>
-          <w:hyperlink w:anchor="_Toc3293978" w:history="1">
+          <w:hyperlink w:anchor="_Toc3306061" w:history="1">
             <w:r>
               <w:rPr>
                 <w:rStyle w:val="Hyperlink"/>
@@ -1495,7 +1636,76 @@
                 <w:noProof/>
                 <w:webHidden/>
               </w:rPr>
-              <w:instrText xml:space="preserve"> PAGEREF _Toc3293978 \h </w:instrText>
+              <w:instrText xml:space="preserve"> PAGEREF _Toc3306061 \h </w:instrText>
+            </w:r>
+            <w:r>
+              <w:rPr>
+                <w:noProof/>
+                <w:webHidden/>
+              </w:rPr>
+            </w:r>
+            <w:r>
+              <w:rPr>
+                <w:noProof/>
+                <w:webHidden/>
+              </w:rPr>
+              <w:fldChar w:fldCharType="separate"/>
+            </w:r>
+            <w:r>
+              <w:rPr>
+                <w:noProof/>
+                <w:webHidden/>
+              </w:rPr>
+              <w:t>3</w:t>
+            </w:r>
+            <w:r>
+              <w:rPr>
+                <w:noProof/>
+                <w:webHidden/>
+              </w:rPr>
+              <w:fldChar w:fldCharType="end"/>
+            </w:r>
+          </w:hyperlink>
+        </w:p>
+        <w:p>
+          <w:pPr>
+            <w:pStyle w:val="TOC2"/>
+            <w:tabs>
+              <w:tab w:val="right" w:leader="dot" w:pos="9350"/>
+            </w:tabs>
+            <w:rPr>
+              <w:rFonts w:eastAsiaTheme="minorEastAsia"/>
+              <w:noProof/>
+            </w:rPr>
+          </w:pPr>
+          <w:hyperlink w:anchor="_Toc3306062" w:history="1">
+            <w:r>
+              <w:rPr>
+                <w:rStyle w:val="Hyperlink"/>
+                <w:noProof/>
+              </w:rPr>
+              <w:t>Relevant links</w:t>
+            </w:r>
+            <w:r>
+              <w:rPr>
+                <w:noProof/>
+                <w:webHidden/>
+              </w:rPr>
+              <w:tab/>
+            </w:r>
+            <w:r>
+              <w:rPr>
+                <w:noProof/>
+                <w:webHidden/>
+              </w:rPr>
+              <w:fldChar w:fldCharType="begin"/>
+            </w:r>
+            <w:r>
+              <w:rPr>
+                <w:noProof/>
+                <w:webHidden/>
+              </w:rPr>
+              <w:instrText xml:space="preserve"> PAGEREF _Toc3306062 \h </w:instrText>
             </w:r>
             <w:r>
               <w:rPr>
@@ -1537,7 +1747,7 @@
               <w:noProof/>
             </w:rPr>
           </w:pPr>
-          <w:hyperlink w:anchor="_Toc3293979" w:history="1">
+          <w:hyperlink w:anchor="_Toc3306063" w:history="1">
             <w:r>
               <w:rPr>
                 <w:rStyle w:val="Hyperlink"/>
@@ -1564,7 +1774,7 @@
                 <w:noProof/>
                 <w:webHidden/>
               </w:rPr>
-              <w:instrText xml:space="preserve"> PAGEREF _Toc3293979 \h </w:instrText>
+              <w:instrText xml:space="preserve"> PAGEREF _Toc3306063 \h </w:instrText>
             </w:r>
             <w:r>
               <w:rPr>
@@ -1584,7 +1794,421 @@
                 <w:noProof/>
                 <w:webHidden/>
               </w:rPr>
-              <w:t>3</w:t>
+              <w:t>4</w:t>
+            </w:r>
+            <w:r>
+              <w:rPr>
+                <w:noProof/>
+                <w:webHidden/>
+              </w:rPr>
+              <w:fldChar w:fldCharType="end"/>
+            </w:r>
+          </w:hyperlink>
+        </w:p>
+        <w:p>
+          <w:pPr>
+            <w:pStyle w:val="TOC2"/>
+            <w:tabs>
+              <w:tab w:val="right" w:leader="dot" w:pos="9350"/>
+            </w:tabs>
+            <w:rPr>
+              <w:rFonts w:eastAsiaTheme="minorEastAsia"/>
+              <w:noProof/>
+            </w:rPr>
+          </w:pPr>
+          <w:hyperlink w:anchor="_Toc3306064" w:history="1">
+            <w:r>
+              <w:rPr>
+                <w:rStyle w:val="Hyperlink"/>
+                <w:noProof/>
+              </w:rPr>
+              <w:t>Relevant links</w:t>
+            </w:r>
+            <w:r>
+              <w:rPr>
+                <w:noProof/>
+                <w:webHidden/>
+              </w:rPr>
+              <w:tab/>
+            </w:r>
+            <w:r>
+              <w:rPr>
+                <w:noProof/>
+                <w:webHidden/>
+              </w:rPr>
+              <w:fldChar w:fldCharType="begin"/>
+            </w:r>
+            <w:r>
+              <w:rPr>
+                <w:noProof/>
+                <w:webHidden/>
+              </w:rPr>
+              <w:instrText xml:space="preserve"> PAGEREF _Toc3306064 \h </w:instrText>
+            </w:r>
+            <w:r>
+              <w:rPr>
+                <w:noProof/>
+                <w:webHidden/>
+              </w:rPr>
+            </w:r>
+            <w:r>
+              <w:rPr>
+                <w:noProof/>
+                <w:webHidden/>
+              </w:rPr>
+              <w:fldChar w:fldCharType="separate"/>
+            </w:r>
+            <w:r>
+              <w:rPr>
+                <w:noProof/>
+                <w:webHidden/>
+              </w:rPr>
+              <w:t>4</w:t>
+            </w:r>
+            <w:r>
+              <w:rPr>
+                <w:noProof/>
+                <w:webHidden/>
+              </w:rPr>
+              <w:fldChar w:fldCharType="end"/>
+            </w:r>
+          </w:hyperlink>
+        </w:p>
+        <w:p>
+          <w:pPr>
+            <w:pStyle w:val="TOC1"/>
+            <w:tabs>
+              <w:tab w:val="right" w:leader="dot" w:pos="9350"/>
+            </w:tabs>
+            <w:rPr>
+              <w:rFonts w:eastAsiaTheme="minorEastAsia"/>
+              <w:noProof/>
+            </w:rPr>
+          </w:pPr>
+          <w:hyperlink w:anchor="_Toc3306065" w:history="1">
+            <w:r>
+              <w:rPr>
+                <w:rStyle w:val="Hyperlink"/>
+                <w:noProof/>
+              </w:rPr>
+              <w:t>Python Scripts</w:t>
+            </w:r>
+            <w:r>
+              <w:rPr>
+                <w:noProof/>
+                <w:webHidden/>
+              </w:rPr>
+              <w:tab/>
+            </w:r>
+            <w:r>
+              <w:rPr>
+                <w:noProof/>
+                <w:webHidden/>
+              </w:rPr>
+              <w:fldChar w:fldCharType="begin"/>
+            </w:r>
+            <w:r>
+              <w:rPr>
+                <w:noProof/>
+                <w:webHidden/>
+              </w:rPr>
+              <w:instrText xml:space="preserve"> PAGEREF _Toc3306065 \h </w:instrText>
+            </w:r>
+            <w:r>
+              <w:rPr>
+                <w:noProof/>
+                <w:webHidden/>
+              </w:rPr>
+            </w:r>
+            <w:r>
+              <w:rPr>
+                <w:noProof/>
+                <w:webHidden/>
+              </w:rPr>
+              <w:fldChar w:fldCharType="separate"/>
+            </w:r>
+            <w:r>
+              <w:rPr>
+                <w:noProof/>
+                <w:webHidden/>
+              </w:rPr>
+              <w:t>4</w:t>
+            </w:r>
+            <w:r>
+              <w:rPr>
+                <w:noProof/>
+                <w:webHidden/>
+              </w:rPr>
+              <w:fldChar w:fldCharType="end"/>
+            </w:r>
+          </w:hyperlink>
+        </w:p>
+        <w:p>
+          <w:pPr>
+            <w:pStyle w:val="TOC2"/>
+            <w:tabs>
+              <w:tab w:val="right" w:leader="dot" w:pos="9350"/>
+            </w:tabs>
+            <w:rPr>
+              <w:rFonts w:eastAsiaTheme="minorEastAsia"/>
+              <w:noProof/>
+            </w:rPr>
+          </w:pPr>
+          <w:hyperlink w:anchor="_Toc3306066" w:history="1">
+            <w:r>
+              <w:rPr>
+                <w:rStyle w:val="Hyperlink"/>
+                <w:noProof/>
+              </w:rPr>
+              <w:t>Android Application Python Script</w:t>
+            </w:r>
+            <w:r>
+              <w:rPr>
+                <w:noProof/>
+                <w:webHidden/>
+              </w:rPr>
+              <w:tab/>
+            </w:r>
+            <w:r>
+              <w:rPr>
+                <w:noProof/>
+                <w:webHidden/>
+              </w:rPr>
+              <w:fldChar w:fldCharType="begin"/>
+            </w:r>
+            <w:r>
+              <w:rPr>
+                <w:noProof/>
+                <w:webHidden/>
+              </w:rPr>
+              <w:instrText xml:space="preserve"> PAGEREF _Toc3306066 \h </w:instrText>
+            </w:r>
+            <w:r>
+              <w:rPr>
+                <w:noProof/>
+                <w:webHidden/>
+              </w:rPr>
+            </w:r>
+            <w:r>
+              <w:rPr>
+                <w:noProof/>
+                <w:webHidden/>
+              </w:rPr>
+              <w:fldChar w:fldCharType="separate"/>
+            </w:r>
+            <w:r>
+              <w:rPr>
+                <w:noProof/>
+                <w:webHidden/>
+              </w:rPr>
+              <w:t>4</w:t>
+            </w:r>
+            <w:r>
+              <w:rPr>
+                <w:noProof/>
+                <w:webHidden/>
+              </w:rPr>
+              <w:fldChar w:fldCharType="end"/>
+            </w:r>
+          </w:hyperlink>
+        </w:p>
+        <w:p>
+          <w:pPr>
+            <w:pStyle w:val="TOC2"/>
+            <w:tabs>
+              <w:tab w:val="right" w:leader="dot" w:pos="9350"/>
+            </w:tabs>
+            <w:rPr>
+              <w:rFonts w:eastAsiaTheme="minorEastAsia"/>
+              <w:noProof/>
+            </w:rPr>
+          </w:pPr>
+          <w:hyperlink w:anchor="_Toc3306067" w:history="1">
+            <w:r>
+              <w:rPr>
+                <w:rStyle w:val="Hyperlink"/>
+                <w:noProof/>
+              </w:rPr>
+              <w:t>Relevant links</w:t>
+            </w:r>
+            <w:r>
+              <w:rPr>
+                <w:noProof/>
+                <w:webHidden/>
+              </w:rPr>
+              <w:tab/>
+            </w:r>
+            <w:r>
+              <w:rPr>
+                <w:noProof/>
+                <w:webHidden/>
+              </w:rPr>
+              <w:fldChar w:fldCharType="begin"/>
+            </w:r>
+            <w:r>
+              <w:rPr>
+                <w:noProof/>
+                <w:webHidden/>
+              </w:rPr>
+              <w:instrText xml:space="preserve"> PAGEREF _Toc3306067 \h </w:instrText>
+            </w:r>
+            <w:r>
+              <w:rPr>
+                <w:noProof/>
+                <w:webHidden/>
+              </w:rPr>
+            </w:r>
+            <w:r>
+              <w:rPr>
+                <w:noProof/>
+                <w:webHidden/>
+              </w:rPr>
+              <w:fldChar w:fldCharType="separate"/>
+            </w:r>
+            <w:r>
+              <w:rPr>
+                <w:noProof/>
+                <w:webHidden/>
+              </w:rPr>
+              <w:t>4</w:t>
+            </w:r>
+            <w:r>
+              <w:rPr>
+                <w:noProof/>
+                <w:webHidden/>
+              </w:rPr>
+              <w:fldChar w:fldCharType="end"/>
+            </w:r>
+          </w:hyperlink>
+        </w:p>
+        <w:p>
+          <w:pPr>
+            <w:pStyle w:val="TOC2"/>
+            <w:tabs>
+              <w:tab w:val="right" w:leader="dot" w:pos="9350"/>
+            </w:tabs>
+            <w:rPr>
+              <w:rFonts w:eastAsiaTheme="minorEastAsia"/>
+              <w:noProof/>
+            </w:rPr>
+          </w:pPr>
+          <w:hyperlink w:anchor="_Toc3306068" w:history="1">
+            <w:r>
+              <w:rPr>
+                <w:rStyle w:val="Hyperlink"/>
+                <w:noProof/>
+              </w:rPr>
+              <w:t>Testing Web Server</w:t>
+            </w:r>
+            <w:r>
+              <w:rPr>
+                <w:noProof/>
+                <w:webHidden/>
+              </w:rPr>
+              <w:tab/>
+            </w:r>
+            <w:r>
+              <w:rPr>
+                <w:noProof/>
+                <w:webHidden/>
+              </w:rPr>
+              <w:fldChar w:fldCharType="begin"/>
+            </w:r>
+            <w:r>
+              <w:rPr>
+                <w:noProof/>
+                <w:webHidden/>
+              </w:rPr>
+              <w:instrText xml:space="preserve"> PAGEREF _Toc3306068 \h </w:instrText>
+            </w:r>
+            <w:r>
+              <w:rPr>
+                <w:noProof/>
+                <w:webHidden/>
+              </w:rPr>
+            </w:r>
+            <w:r>
+              <w:rPr>
+                <w:noProof/>
+                <w:webHidden/>
+              </w:rPr>
+              <w:fldChar w:fldCharType="separate"/>
+            </w:r>
+            <w:r>
+              <w:rPr>
+                <w:noProof/>
+                <w:webHidden/>
+              </w:rPr>
+              <w:t>5</w:t>
+            </w:r>
+            <w:r>
+              <w:rPr>
+                <w:noProof/>
+                <w:webHidden/>
+              </w:rPr>
+              <w:fldChar w:fldCharType="end"/>
+            </w:r>
+          </w:hyperlink>
+        </w:p>
+        <w:p>
+          <w:pPr>
+            <w:pStyle w:val="TOC2"/>
+            <w:tabs>
+              <w:tab w:val="right" w:leader="dot" w:pos="9350"/>
+            </w:tabs>
+            <w:rPr>
+              <w:rFonts w:eastAsiaTheme="minorEastAsia"/>
+              <w:noProof/>
+            </w:rPr>
+          </w:pPr>
+          <w:hyperlink w:anchor="_Toc3306069" w:history="1">
+            <w:r>
+              <w:rPr>
+                <w:rStyle w:val="Hyperlink"/>
+                <w:noProof/>
+              </w:rPr>
+              <w:t>Relevant links</w:t>
+            </w:r>
+            <w:r>
+              <w:rPr>
+                <w:noProof/>
+                <w:webHidden/>
+              </w:rPr>
+              <w:tab/>
+            </w:r>
+            <w:r>
+              <w:rPr>
+                <w:noProof/>
+                <w:webHidden/>
+              </w:rPr>
+              <w:fldChar w:fldCharType="begin"/>
+            </w:r>
+            <w:r>
+              <w:rPr>
+                <w:noProof/>
+                <w:webHidden/>
+              </w:rPr>
+              <w:instrText xml:space="preserve"> PAGEREF _Toc3306069 \h </w:instrText>
+            </w:r>
+            <w:r>
+              <w:rPr>
+                <w:noProof/>
+                <w:webHidden/>
+              </w:rPr>
+            </w:r>
+            <w:r>
+              <w:rPr>
+                <w:noProof/>
+                <w:webHidden/>
+              </w:rPr>
+              <w:fldChar w:fldCharType="separate"/>
+            </w:r>
+            <w:r>
+              <w:rPr>
+                <w:noProof/>
+                <w:webHidden/>
+              </w:rPr>
+              <w:t>5</w:t>
             </w:r>
             <w:r>
               <w:rPr>
@@ -1629,7 +2253,7 @@
       <w:pPr>
         <w:pStyle w:val="Heading1"/>
       </w:pPr>
-      <w:bookmarkStart w:id="0" w:name="_Toc3293972"/>
+      <w:bookmarkStart w:id="0" w:name="_Toc3306053"/>
       <w:r>
         <w:lastRenderedPageBreak/>
         <w:t xml:space="preserve">Overview of </w:t>
@@ -1682,41 +2306,64 @@
     </w:p>
     <w:p>
       <w:r>
-        <w:t>The PCB is responsible for collecting values such as speed, RPM, fuel level and other performance metrics through various parts of a vehicle. This information is collected through an OBD-II interface. The collected data is then transmitted to an Android app (via Bluetooth</w:t>
-      </w:r>
-      <w:r>
-        <w:t>)</w:t>
-      </w:r>
-      <w:r>
-        <w:t>. The app then forwards this data (through the internet) to the cloud hosted dashboard for logging and viewing.</w:t>
+        <w:t>The PCB is responsible for collecting values such as speed, RPM, fuel level and other performance metrics through various parts of a vehicle. This information is collected through an OBD-II interface. The collected data is then transmitted to an Android app (via Bluetooth). The app then forwards this data (through the internet) to the cloud hosted dashboard for logging and viewing.</w:t>
+      </w:r>
+    </w:p>
+    <w:p>
+      <w:r>
+        <w:t xml:space="preserve">All of our original source code is located </w:t>
+      </w:r>
+      <w:r>
+        <w:t xml:space="preserve">on a GitHub organization here: </w:t>
+      </w:r>
+      <w:hyperlink r:id="rId6" w:history="1">
+        <w:r>
+          <w:rPr>
+            <w:rStyle w:val="Hyperlink"/>
+          </w:rPr>
+          <w:t>https://github.com/launch-control-app/</w:t>
+        </w:r>
+      </w:hyperlink>
+      <w:r>
+        <w:t xml:space="preserve"> </w:t>
+      </w:r>
+    </w:p>
+    <w:p>
+      <w:r>
+        <w:t xml:space="preserve">Individual repositories within the organization </w:t>
+      </w:r>
+      <w:r>
+        <w:t xml:space="preserve">(linked above) </w:t>
+      </w:r>
+      <w:bookmarkStart w:id="1" w:name="_GoBack"/>
+      <w:bookmarkEnd w:id="1"/>
+      <w:r>
+        <w:t>are linked in the sections below (as needed).</w:t>
       </w:r>
     </w:p>
     <w:p>
       <w:pPr>
         <w:pStyle w:val="Heading1"/>
       </w:pPr>
-      <w:bookmarkStart w:id="1" w:name="_Toc3293973"/>
+      <w:bookmarkStart w:id="2" w:name="_Toc3306054"/>
       <w:r>
         <w:t>Overview of Hardware</w:t>
       </w:r>
-      <w:bookmarkEnd w:id="1"/>
+      <w:bookmarkEnd w:id="2"/>
     </w:p>
     <w:p>
       <w:pPr>
         <w:pStyle w:val="Heading2"/>
       </w:pPr>
-      <w:bookmarkStart w:id="2" w:name="_Toc3293974"/>
+      <w:bookmarkStart w:id="3" w:name="_Toc3306055"/>
       <w:r>
         <w:t>PCB</w:t>
       </w:r>
-      <w:bookmarkEnd w:id="2"/>
-    </w:p>
-    <w:p>
-      <w:r>
-        <w:t>The PCB is designed to replace the breadboard</w:t>
-      </w:r>
-      <w:r>
-        <w:t xml:space="preserve">, and connects a Teensy 3.6 Microcontroller with the Freematics OBD-II UART Adapter and </w:t>
+      <w:bookmarkEnd w:id="3"/>
+    </w:p>
+    <w:p>
+      <w:r>
+        <w:t xml:space="preserve">The PCB is designed to replace the breadboard, and connects a Teensy 3.6 Microcontroller with the Freematics OBD-II UART Adapter and </w:t>
       </w:r>
       <w:r>
         <w:t>HC-05 Bluetooth module.</w:t>
@@ -1732,51 +2379,33 @@
       <w:pPr>
         <w:pStyle w:val="Heading2"/>
       </w:pPr>
+      <w:bookmarkStart w:id="4" w:name="_Toc3306056"/>
       <w:r>
         <w:t>Teensy 3.6 Microcontroller</w:t>
       </w:r>
-    </w:p>
-    <w:p>
-      <w:r>
-        <w:t>The Teensy 3.6 microcontroller is the central hardware piece that polls and collects data from the OBD-II adapter and transmits it over Bluetooth</w:t>
-      </w:r>
-      <w:r>
-        <w:t>.</w:t>
+      <w:bookmarkEnd w:id="4"/>
+    </w:p>
+    <w:p>
+      <w:r>
+        <w:t>The Teensy 3.6 microcontroller is the central hardware piece that polls and collects data from the OBD-II adapter and transmits it over Bluetooth.</w:t>
       </w:r>
       <w:r>
         <w:t xml:space="preserve"> This is essentially an Arduino clone from a software point of view.</w:t>
       </w:r>
-      <w:bookmarkStart w:id="3" w:name="_GoBack"/>
-      <w:bookmarkEnd w:id="3"/>
-      <w:r>
-        <w:t xml:space="preserve"> </w:t>
-      </w:r>
-      <w:r>
-        <w:t>It comes with a total of 5 UARTS, of which 2 are used (for the OBD-II adapter and HC-05 Bluetooth module). While the Teensy operates at 3.3V, it i</w:t>
-      </w:r>
-      <w:r>
-        <w:t>s</w:t>
-      </w:r>
-      <w:r>
-        <w:t xml:space="preserve"> still 5V compatible (Vin range of 3.6 to 6.0 V), and hence works seamlessly (without the need for a voltage step down) with the adapter’s power supply. The Teensy plugs into female headers on the PCB, however only 6 pins are actually in use - two for power supply, two for transmit/receive to the OBD-II adapter and two for transmit/receive to the Bluetooth module.</w:t>
-      </w:r>
-    </w:p>
-    <w:p>
-      <w:r>
-        <w:t>The Teensy uses a 180 MHz 32-bit ARM Cortex M4 Processor, which is found on the MK66FX1M0VMD18 chip. In addition to the UART interfaces being used, the chip also provides CAN, Ethernet, I2C, I2S, SDHC and SPI interfaces. The Teensy board also includes a SD card slot. These interfaces are as of yet unused</w:t>
-      </w:r>
-      <w:r>
-        <w:t xml:space="preserve"> by Launch Control</w:t>
-      </w:r>
-      <w:r>
-        <w:t xml:space="preserve">, however they do allow expandability for future projects to work from. </w:t>
+      <w:r>
+        <w:t xml:space="preserve"> It comes with a total of 5 UARTS, of which 2 are used (for the OBD-II adapter and HC-05 Bluetooth module). While the Teensy operates at 3.3V, it is still 5V compatible (Vin range of 3.6 to 6.0 V), and hence works seamlessly (without the need for a voltage step down) with the adapter’s power supply. The Teensy plugs into female headers on the PCB, however only 6 pins are actually in use - two for power supply, two for transmit/receive to the OBD-II adapter and two for transmit/receive to the Bluetooth module.</w:t>
+      </w:r>
+    </w:p>
+    <w:p>
+      <w:r>
+        <w:t xml:space="preserve">The Teensy uses a 180 MHz 32-bit ARM Cortex M4 Processor, which is found on the MK66FX1M0VMD18 chip. In addition to the UART interfaces being used, the chip also provides CAN, Ethernet, I2C, I2S, SDHC and SPI interfaces. The Teensy board also includes a SD card slot. These interfaces are as of yet unused by Launch Control, however they do allow expandability for future projects to work from. </w:t>
       </w:r>
     </w:p>
     <w:p>
       <w:r>
         <w:t xml:space="preserve">Link to product: </w:t>
       </w:r>
-      <w:hyperlink r:id="rId6" w:history="1">
+      <w:hyperlink r:id="rId7" w:history="1">
         <w:r>
           <w:rPr>
             <w:rStyle w:val="Hyperlink"/>
@@ -1792,11 +2421,11 @@
       <w:pPr>
         <w:pStyle w:val="Heading2"/>
       </w:pPr>
-      <w:bookmarkStart w:id="4" w:name="_Toc3293975"/>
+      <w:bookmarkStart w:id="5" w:name="_Toc3306057"/>
       <w:r>
         <w:t>Freematics OBD-II UART Adapter</w:t>
       </w:r>
-      <w:bookmarkEnd w:id="4"/>
+      <w:bookmarkEnd w:id="5"/>
     </w:p>
     <w:p>
       <w:r>
@@ -1812,7 +2441,11 @@
         <w:t>up to</w:t>
       </w:r>
       <w:r>
-        <w:t xml:space="preserve"> 2.1A. The adapter connects to four male pin headers on the PCB. With two being power and ground, and the other two being transmit and receive</w:t>
+        <w:t xml:space="preserve"> 2.1A. The adapter connects to four male pin headers on the PCB. With two being power and ground, and the </w:t>
+      </w:r>
+      <w:r>
+        <w:lastRenderedPageBreak/>
+        <w:t>other two being transmit and receive</w:t>
       </w:r>
       <w:r>
         <w:t xml:space="preserve">. </w:t>
@@ -1825,7 +2458,7 @@
       <w:r>
         <w:t xml:space="preserve">Link to product: </w:t>
       </w:r>
-      <w:hyperlink r:id="rId7" w:history="1">
+      <w:hyperlink r:id="rId8" w:history="1">
         <w:r>
           <w:rPr>
             <w:rStyle w:val="Hyperlink"/>
@@ -1841,12 +2474,11 @@
       <w:pPr>
         <w:pStyle w:val="Heading2"/>
       </w:pPr>
-      <w:bookmarkStart w:id="5" w:name="_Toc3293976"/>
-      <w:r>
-        <w:lastRenderedPageBreak/>
+      <w:bookmarkStart w:id="6" w:name="_Toc3306058"/>
+      <w:r>
         <w:t>HC-05 Bluetooth module</w:t>
       </w:r>
-      <w:bookmarkEnd w:id="5"/>
+      <w:bookmarkEnd w:id="6"/>
       <w:r>
         <w:t xml:space="preserve"> </w:t>
       </w:r>
@@ -1863,7 +2495,7 @@
       <w:r>
         <w:t xml:space="preserve">Link to product: </w:t>
       </w:r>
-      <w:hyperlink r:id="rId8" w:history="1">
+      <w:hyperlink r:id="rId9" w:history="1">
         <w:r>
           <w:rPr>
             <w:rStyle w:val="Hyperlink"/>
@@ -1879,31 +2511,806 @@
       <w:pPr>
         <w:pStyle w:val="Heading1"/>
       </w:pPr>
-      <w:bookmarkStart w:id="6" w:name="_Toc3293977"/>
+      <w:bookmarkStart w:id="7" w:name="_Toc3306059"/>
       <w:r>
         <w:t>Getting started with the Teensy 3.6</w:t>
       </w:r>
-      <w:bookmarkEnd w:id="6"/>
+      <w:bookmarkEnd w:id="7"/>
+    </w:p>
+    <w:p>
+      <w:r>
+        <w:t xml:space="preserve">For developing on the Teensy 3.6 (C++), we used Visual Studio Code </w:t>
+      </w:r>
+      <w:r>
+        <w:t xml:space="preserve">as well as the Platform I/O extension for VS Code. The extension allows you to build and upload to the Teensy. It also provides serial monitor capabilities. </w:t>
+      </w:r>
+    </w:p>
+    <w:p>
+      <w:r>
+        <w:t>For interfacing with the OBD-II UART</w:t>
+      </w:r>
+      <w:r>
+        <w:t xml:space="preserve">, we used an Arduino library provided by the manufacturer. </w:t>
+      </w:r>
+    </w:p>
+    <w:p>
+      <w:r>
+        <w:t>For interfacing with the Bluetooth HC-05, we interfaced with it like any other serial device plugged into</w:t>
+      </w:r>
+      <w:r>
+        <w:t xml:space="preserve"> a microcontroller.</w:t>
+      </w:r>
+      <w:r>
+        <w:t xml:space="preserve"> </w:t>
+      </w:r>
+    </w:p>
+    <w:p>
+      <w:pPr>
+        <w:pStyle w:val="Heading2"/>
+      </w:pPr>
+      <w:bookmarkStart w:id="8" w:name="_Toc3306060"/>
+      <w:r>
+        <w:t>Relevant</w:t>
+      </w:r>
+      <w:r>
+        <w:t xml:space="preserve"> links</w:t>
+      </w:r>
+      <w:bookmarkEnd w:id="8"/>
+    </w:p>
+    <w:p>
+      <w:pPr>
+        <w:pStyle w:val="ListParagraph"/>
+        <w:numPr>
+          <w:ilvl w:val="0"/>
+          <w:numId w:val="2"/>
+        </w:numPr>
+      </w:pPr>
+      <w:r>
+        <w:t xml:space="preserve">Code for the Teensy is located in this repository: </w:t>
+      </w:r>
+      <w:hyperlink r:id="rId10" w:history="1">
+        <w:r>
+          <w:rPr>
+            <w:rStyle w:val="Hyperlink"/>
+          </w:rPr>
+          <w:t>https://github.com/launch-control-app/LaunchControlHardware</w:t>
+        </w:r>
+      </w:hyperlink>
+      <w:r>
+        <w:t xml:space="preserve"> </w:t>
+      </w:r>
+    </w:p>
+    <w:p>
+      <w:pPr>
+        <w:pStyle w:val="ListParagraph"/>
+        <w:numPr>
+          <w:ilvl w:val="0"/>
+          <w:numId w:val="2"/>
+        </w:numPr>
+      </w:pPr>
+      <w:r>
+        <w:t xml:space="preserve">Visual Studio Code: </w:t>
+      </w:r>
+      <w:hyperlink r:id="rId11" w:history="1">
+        <w:r>
+          <w:rPr>
+            <w:rStyle w:val="Hyperlink"/>
+          </w:rPr>
+          <w:t>https://code.visualstudio.com/</w:t>
+        </w:r>
+      </w:hyperlink>
+      <w:r>
+        <w:t xml:space="preserve"> </w:t>
+      </w:r>
+    </w:p>
+    <w:p>
+      <w:pPr>
+        <w:pStyle w:val="ListParagraph"/>
+        <w:numPr>
+          <w:ilvl w:val="0"/>
+          <w:numId w:val="2"/>
+        </w:numPr>
+      </w:pPr>
+      <w:r>
+        <w:t xml:space="preserve">Platform I/O extension: </w:t>
+      </w:r>
+      <w:hyperlink r:id="rId12" w:history="1">
+        <w:r>
+          <w:rPr>
+            <w:rStyle w:val="Hyperlink"/>
+          </w:rPr>
+          <w:t>https://docs.platformio.org/en/latest/ide/vscode.html</w:t>
+        </w:r>
+      </w:hyperlink>
+      <w:r>
+        <w:t xml:space="preserve"> </w:t>
+      </w:r>
+    </w:p>
+    <w:p>
+      <w:pPr>
+        <w:pStyle w:val="ListParagraph"/>
+        <w:numPr>
+          <w:ilvl w:val="0"/>
+          <w:numId w:val="2"/>
+        </w:numPr>
+      </w:pPr>
+      <w:r>
+        <w:t xml:space="preserve">OBD-II UART Library: </w:t>
+      </w:r>
+      <w:hyperlink r:id="rId13" w:history="1">
+        <w:r>
+          <w:rPr>
+            <w:rStyle w:val="Hyperlink"/>
+          </w:rPr>
+          <w:t>https://github.com/stanleyhuangyc/ArduinoOBD</w:t>
+        </w:r>
+      </w:hyperlink>
+      <w:r>
+        <w:t xml:space="preserve"> </w:t>
+      </w:r>
+    </w:p>
+    <w:p>
+      <w:pPr>
+        <w:pStyle w:val="ListParagraph"/>
+        <w:numPr>
+          <w:ilvl w:val="0"/>
+          <w:numId w:val="2"/>
+        </w:numPr>
+      </w:pPr>
+      <w:r>
+        <w:t xml:space="preserve">Tutorial for Interfacing with Bluetooth module: </w:t>
+      </w:r>
+      <w:hyperlink r:id="rId14" w:history="1">
+        <w:r>
+          <w:rPr>
+            <w:rStyle w:val="Hyperlink"/>
+          </w:rPr>
+          <w:t>https://causeyourestuck.io/2015/12/14/communication-between-Android-and-hc-06-module/</w:t>
+        </w:r>
+      </w:hyperlink>
+      <w:r>
+        <w:t xml:space="preserve"> </w:t>
+      </w:r>
     </w:p>
     <w:p>
       <w:pPr>
         <w:pStyle w:val="Heading1"/>
       </w:pPr>
-      <w:bookmarkStart w:id="7" w:name="_Toc3293978"/>
+      <w:bookmarkStart w:id="9" w:name="_Toc3306061"/>
       <w:r>
         <w:t>Getting started with the Android application</w:t>
       </w:r>
-      <w:bookmarkEnd w:id="7"/>
+      <w:bookmarkEnd w:id="9"/>
+    </w:p>
+    <w:p>
+      <w:r>
+        <w:t>For developing the android application (Java), we used Android Studio. Due to the limited capabilities of Bluetooth, we were not able to run the app on the emulator, and hence tested and ran builds only using an actual Android Device.</w:t>
+      </w:r>
+    </w:p>
+    <w:p>
+      <w:r>
+        <w:t>For interfacing with Bluetoot</w:t>
+      </w:r>
+      <w:r>
+        <w:t>h, the web as well as displaying graphs</w:t>
+      </w:r>
+      <w:r>
+        <w:t>, we used open source libraries.</w:t>
+      </w:r>
+    </w:p>
+    <w:p>
+      <w:r>
+        <w:t>For providing a map, for which we used Google’s Mapping library. It is important that you register for an API key with Google’s developer console to use the map.</w:t>
+      </w:r>
+    </w:p>
+    <w:p>
+      <w:pPr>
+        <w:pStyle w:val="Heading2"/>
+      </w:pPr>
+      <w:bookmarkStart w:id="10" w:name="_Toc3306062"/>
+      <w:r>
+        <w:t>Relevant links</w:t>
+      </w:r>
+      <w:bookmarkEnd w:id="10"/>
+    </w:p>
+    <w:p>
+      <w:pPr>
+        <w:pStyle w:val="ListParagraph"/>
+        <w:numPr>
+          <w:ilvl w:val="0"/>
+          <w:numId w:val="4"/>
+        </w:numPr>
+      </w:pPr>
+      <w:r>
+        <w:t xml:space="preserve">Code for the Android application is located in this repository: </w:t>
+      </w:r>
+      <w:hyperlink r:id="rId15" w:history="1">
+        <w:r>
+          <w:rPr>
+            <w:rStyle w:val="Hyperlink"/>
+          </w:rPr>
+          <w:t>https://github.com/launch-control-app/LaunchControlApp</w:t>
+        </w:r>
+      </w:hyperlink>
+      <w:r>
+        <w:t xml:space="preserve"> </w:t>
+      </w:r>
+    </w:p>
+    <w:p>
+      <w:pPr>
+        <w:pStyle w:val="ListParagraph"/>
+        <w:numPr>
+          <w:ilvl w:val="0"/>
+          <w:numId w:val="4"/>
+        </w:numPr>
+      </w:pPr>
+      <w:r>
+        <w:t>Bluetooth Library:</w:t>
+      </w:r>
+      <w:r>
+        <w:t xml:space="preserve"> </w:t>
+      </w:r>
+      <w:hyperlink r:id="rId16" w:history="1">
+        <w:r>
+          <w:rPr>
+            <w:rStyle w:val="Hyperlink"/>
+          </w:rPr>
+          <w:t>https://github.com/OmarAflak/Bluetooth-Library</w:t>
+        </w:r>
+      </w:hyperlink>
+      <w:r>
+        <w:t xml:space="preserve"> </w:t>
+      </w:r>
+    </w:p>
+    <w:p>
+      <w:pPr>
+        <w:pStyle w:val="ListParagraph"/>
+        <w:numPr>
+          <w:ilvl w:val="0"/>
+          <w:numId w:val="4"/>
+        </w:numPr>
+      </w:pPr>
+      <w:r>
+        <w:lastRenderedPageBreak/>
+        <w:t>Web Socket Library:</w:t>
+      </w:r>
+      <w:r>
+        <w:t xml:space="preserve"> </w:t>
+      </w:r>
+      <w:hyperlink r:id="rId17" w:history="1">
+        <w:r>
+          <w:rPr>
+            <w:rStyle w:val="Hyperlink"/>
+          </w:rPr>
+          <w:t>https://socket.io/blog/native-socket-io-and-android/</w:t>
+        </w:r>
+      </w:hyperlink>
+      <w:r>
+        <w:t xml:space="preserve"> </w:t>
+      </w:r>
+    </w:p>
+    <w:p>
+      <w:pPr>
+        <w:pStyle w:val="ListParagraph"/>
+        <w:numPr>
+          <w:ilvl w:val="0"/>
+          <w:numId w:val="4"/>
+        </w:numPr>
+      </w:pPr>
+      <w:r>
+        <w:t xml:space="preserve">Graphing Library: </w:t>
+      </w:r>
+      <w:hyperlink r:id="rId18" w:history="1">
+        <w:r>
+          <w:rPr>
+            <w:rStyle w:val="Hyperlink"/>
+          </w:rPr>
+          <w:t>https://github.com/PhilJay/MPAndroidChart</w:t>
+        </w:r>
+      </w:hyperlink>
+      <w:r>
+        <w:t xml:space="preserve"> </w:t>
+      </w:r>
+    </w:p>
+    <w:p>
+      <w:pPr>
+        <w:pStyle w:val="ListParagraph"/>
+        <w:numPr>
+          <w:ilvl w:val="0"/>
+          <w:numId w:val="4"/>
+        </w:numPr>
+      </w:pPr>
+      <w:r>
+        <w:t xml:space="preserve">Google’s developer console: </w:t>
+      </w:r>
+      <w:hyperlink r:id="rId19" w:history="1">
+        <w:r>
+          <w:rPr>
+            <w:rStyle w:val="Hyperlink"/>
+          </w:rPr>
+          <w:t>https://console.developers.google.com</w:t>
+        </w:r>
+      </w:hyperlink>
+      <w:r>
+        <w:t xml:space="preserve"> </w:t>
+      </w:r>
     </w:p>
     <w:p>
       <w:pPr>
         <w:pStyle w:val="Heading1"/>
       </w:pPr>
-      <w:bookmarkStart w:id="8" w:name="_Toc3293979"/>
+      <w:bookmarkStart w:id="11" w:name="_Toc3306063"/>
       <w:r>
         <w:t>Getting started with the Web application</w:t>
       </w:r>
-      <w:bookmarkEnd w:id="8"/>
+      <w:bookmarkEnd w:id="11"/>
+      <w:r>
+        <w:t xml:space="preserve"> </w:t>
+      </w:r>
+    </w:p>
+    <w:p>
+      <w:r>
+        <w:t>The web application was written using NodeJS</w:t>
+      </w:r>
+      <w:r>
+        <w:t xml:space="preserve"> for the back end and ReactJS for the front end. The getting started guide for running these two components is located on the main page of the web app’s repository.</w:t>
+      </w:r>
+      <w:r>
+        <w:t xml:space="preserve"> </w:t>
+      </w:r>
+      <w:r>
+        <w:t xml:space="preserve">Before running them, installing Yarn and NodeJS is required. </w:t>
+      </w:r>
+    </w:p>
+    <w:p>
+      <w:r>
+        <w:t>Libraries used for mapping, graphing and authenticating users are linked below.</w:t>
+      </w:r>
+    </w:p>
+    <w:p>
+      <w:pPr>
+        <w:pStyle w:val="Heading2"/>
+      </w:pPr>
+      <w:bookmarkStart w:id="12" w:name="_Toc3306064"/>
+      <w:r>
+        <w:t>Relevant links</w:t>
+      </w:r>
+      <w:bookmarkEnd w:id="12"/>
+    </w:p>
+    <w:p>
+      <w:pPr>
+        <w:pStyle w:val="ListParagraph"/>
+        <w:numPr>
+          <w:ilvl w:val="0"/>
+          <w:numId w:val="4"/>
+        </w:numPr>
+      </w:pPr>
+      <w:r>
+        <w:t xml:space="preserve">Code for the Web application is located in this repository: </w:t>
+      </w:r>
+      <w:hyperlink r:id="rId20" w:history="1">
+        <w:r>
+          <w:rPr>
+            <w:rStyle w:val="Hyperlink"/>
+          </w:rPr>
+          <w:t>https://github.com/launch-control-app/LaunchControlWebsite</w:t>
+        </w:r>
+      </w:hyperlink>
+      <w:r>
+        <w:t xml:space="preserve"> </w:t>
+      </w:r>
+    </w:p>
+    <w:p>
+      <w:pPr>
+        <w:pStyle w:val="ListParagraph"/>
+        <w:numPr>
+          <w:ilvl w:val="0"/>
+          <w:numId w:val="4"/>
+        </w:numPr>
+      </w:pPr>
+      <w:r>
+        <w:t>Yarn homepage:</w:t>
+      </w:r>
+      <w:r>
+        <w:t xml:space="preserve"> </w:t>
+      </w:r>
+      <w:hyperlink r:id="rId21" w:history="1">
+        <w:r>
+          <w:rPr>
+            <w:rStyle w:val="Hyperlink"/>
+          </w:rPr>
+          <w:t>https://yarnpkg.com/en/</w:t>
+        </w:r>
+      </w:hyperlink>
+      <w:r>
+        <w:t xml:space="preserve"> </w:t>
+      </w:r>
+    </w:p>
+    <w:p>
+      <w:pPr>
+        <w:pStyle w:val="ListParagraph"/>
+        <w:numPr>
+          <w:ilvl w:val="0"/>
+          <w:numId w:val="4"/>
+        </w:numPr>
+      </w:pPr>
+      <w:r>
+        <w:t xml:space="preserve">NodeJS homepage: </w:t>
+      </w:r>
+      <w:hyperlink r:id="rId22" w:history="1">
+        <w:r>
+          <w:rPr>
+            <w:rStyle w:val="Hyperlink"/>
+          </w:rPr>
+          <w:t>https://nodejs.org/en/</w:t>
+        </w:r>
+      </w:hyperlink>
+      <w:r>
+        <w:t xml:space="preserve"> </w:t>
+      </w:r>
+    </w:p>
+    <w:p>
+      <w:pPr>
+        <w:pStyle w:val="ListParagraph"/>
+        <w:numPr>
+          <w:ilvl w:val="0"/>
+          <w:numId w:val="4"/>
+        </w:numPr>
+      </w:pPr>
+      <w:r>
+        <w:t xml:space="preserve">Getting started with ReactJS: </w:t>
+      </w:r>
+      <w:hyperlink r:id="rId23" w:history="1">
+        <w:r>
+          <w:rPr>
+            <w:rStyle w:val="Hyperlink"/>
+          </w:rPr>
+          <w:t>https://reactjs.org/docs/getting-started.html</w:t>
+        </w:r>
+      </w:hyperlink>
+      <w:r>
+        <w:t xml:space="preserve"> </w:t>
+      </w:r>
+    </w:p>
+    <w:p>
+      <w:pPr>
+        <w:pStyle w:val="ListParagraph"/>
+        <w:numPr>
+          <w:ilvl w:val="0"/>
+          <w:numId w:val="4"/>
+        </w:numPr>
+      </w:pPr>
+      <w:r>
+        <w:t xml:space="preserve">Maps Library: </w:t>
+      </w:r>
+      <w:hyperlink r:id="rId24" w:history="1">
+        <w:r>
+          <w:rPr>
+            <w:rStyle w:val="Hyperlink"/>
+          </w:rPr>
+          <w:t>https://github.com/uber/react-map-gl</w:t>
+        </w:r>
+      </w:hyperlink>
+    </w:p>
+    <w:p>
+      <w:pPr>
+        <w:pStyle w:val="ListParagraph"/>
+        <w:numPr>
+          <w:ilvl w:val="0"/>
+          <w:numId w:val="4"/>
+        </w:numPr>
+      </w:pPr>
+      <w:r>
+        <w:t xml:space="preserve">Graphing Library: </w:t>
+      </w:r>
+      <w:hyperlink r:id="rId25" w:history="1">
+        <w:r>
+          <w:rPr>
+            <w:rStyle w:val="Hyperlink"/>
+          </w:rPr>
+          <w:t>https://uber.github.io/react-vis/</w:t>
+        </w:r>
+      </w:hyperlink>
+      <w:r>
+        <w:t xml:space="preserve"> </w:t>
+      </w:r>
+    </w:p>
+    <w:p>
+      <w:pPr>
+        <w:pStyle w:val="ListParagraph"/>
+        <w:numPr>
+          <w:ilvl w:val="0"/>
+          <w:numId w:val="4"/>
+        </w:numPr>
+      </w:pPr>
+      <w:r>
+        <w:t xml:space="preserve">Authentication Library: </w:t>
+      </w:r>
+      <w:hyperlink r:id="rId26" w:history="1">
+        <w:r>
+          <w:rPr>
+            <w:rStyle w:val="Hyperlink"/>
+          </w:rPr>
+          <w:t>http://www.passportjs.org/</w:t>
+        </w:r>
+      </w:hyperlink>
+      <w:r>
+        <w:t xml:space="preserve"> </w:t>
+      </w:r>
+    </w:p>
+    <w:p>
+      <w:pPr>
+        <w:pStyle w:val="Heading1"/>
+      </w:pPr>
+      <w:bookmarkStart w:id="13" w:name="_Toc3306065"/>
+      <w:r>
+        <w:t>Python</w:t>
+      </w:r>
+      <w:r>
+        <w:t xml:space="preserve"> Scripts</w:t>
+      </w:r>
+      <w:bookmarkEnd w:id="13"/>
+    </w:p>
+    <w:p>
+      <w:r>
+        <w:t xml:space="preserve">In addition to the microcontroller, android and web code, we wrote two scripts in python to mock the microcontroller as well as the web. </w:t>
+      </w:r>
+      <w:r>
+        <w:t>This was used heavily while developing the app and web server to test out the UI and enable data flow without having the need for the hardware component.</w:t>
+      </w:r>
+    </w:p>
+    <w:p>
+      <w:pPr>
+        <w:pStyle w:val="Heading2"/>
+      </w:pPr>
+      <w:bookmarkStart w:id="14" w:name="_Toc3306066"/>
+      <w:r>
+        <w:t>Android Application</w:t>
+      </w:r>
+      <w:r>
+        <w:t xml:space="preserve"> Python Script</w:t>
+      </w:r>
+      <w:bookmarkEnd w:id="14"/>
+    </w:p>
+    <w:p>
+      <w:r>
+        <w:t>This script simply sends mock values over bluetooth to the android app.</w:t>
+      </w:r>
+      <w:r>
+        <w:t xml:space="preserve"> To use it, you must have python installed, as well as the associated Bluetooth library.</w:t>
+      </w:r>
+      <w:r>
+        <w:t xml:space="preserve"> </w:t>
+      </w:r>
+      <w:r>
+        <w:t xml:space="preserve">There is </w:t>
+      </w:r>
+      <w:r>
+        <w:t xml:space="preserve">also </w:t>
+      </w:r>
+      <w:r>
+        <w:t>a second python script that plays back values from a file, if a realistic data set is needed to be used.</w:t>
+      </w:r>
+    </w:p>
+    <w:p>
+      <w:r>
+        <w:t xml:space="preserve">You must also change the </w:t>
+      </w:r>
+      <w:r>
+        <w:rPr>
+          <w:i/>
+        </w:rPr>
+        <w:t>“deviceName”</w:t>
+      </w:r>
+      <w:r>
+        <w:t xml:space="preserve"> variable in </w:t>
+      </w:r>
+      <w:r>
+        <w:t xml:space="preserve">BluetoothManager.java </w:t>
+      </w:r>
+      <w:r>
+        <w:t xml:space="preserve">in the android application </w:t>
+      </w:r>
+      <w:r>
+        <w:t xml:space="preserve">to your host device (running the python script). </w:t>
+      </w:r>
+    </w:p>
+    <w:p>
+      <w:pPr>
+        <w:pStyle w:val="Heading2"/>
+      </w:pPr>
+      <w:bookmarkStart w:id="15" w:name="_Toc3306067"/>
+      <w:r>
+        <w:t>Relevant links</w:t>
+      </w:r>
+      <w:bookmarkEnd w:id="15"/>
+    </w:p>
+    <w:p>
+      <w:pPr>
+        <w:pStyle w:val="ListParagraph"/>
+        <w:numPr>
+          <w:ilvl w:val="0"/>
+          <w:numId w:val="5"/>
+        </w:numPr>
+      </w:pPr>
+      <w:r>
+        <w:t xml:space="preserve">Code for python script: </w:t>
+      </w:r>
+      <w:hyperlink r:id="rId27" w:history="1">
+        <w:r>
+          <w:rPr>
+            <w:rStyle w:val="Hyperlink"/>
+          </w:rPr>
+          <w:t>https://github.com/launch-control-app/Testing/blob/master/testAndroidApp.py</w:t>
+        </w:r>
+      </w:hyperlink>
+      <w:r>
+        <w:t xml:space="preserve"> </w:t>
+      </w:r>
+    </w:p>
+    <w:p>
+      <w:pPr>
+        <w:pStyle w:val="ListParagraph"/>
+        <w:numPr>
+          <w:ilvl w:val="0"/>
+          <w:numId w:val="5"/>
+        </w:numPr>
+      </w:pPr>
+      <w:r>
+        <w:t xml:space="preserve">Code for another python script, that plays back values from a file: </w:t>
+      </w:r>
+      <w:hyperlink r:id="rId28" w:history="1">
+        <w:r>
+          <w:rPr>
+            <w:rStyle w:val="Hyperlink"/>
+          </w:rPr>
+          <w:t>https://github.com/launch-control-app/Testing/blob/master/test_data_playback.py</w:t>
+        </w:r>
+      </w:hyperlink>
+      <w:r>
+        <w:t xml:space="preserve"> </w:t>
+      </w:r>
+    </w:p>
+    <w:p>
+      <w:pPr>
+        <w:pStyle w:val="ListParagraph"/>
+        <w:numPr>
+          <w:ilvl w:val="0"/>
+          <w:numId w:val="5"/>
+        </w:numPr>
+      </w:pPr>
+      <w:r>
+        <w:t xml:space="preserve">Bluetooth Library: </w:t>
+      </w:r>
+      <w:hyperlink r:id="rId29" w:history="1">
+        <w:r>
+          <w:rPr>
+            <w:rStyle w:val="Hyperlink"/>
+          </w:rPr>
+          <w:t>https://github.com/pybluez/pybluez</w:t>
+        </w:r>
+      </w:hyperlink>
+      <w:r>
+        <w:t xml:space="preserve"> </w:t>
+      </w:r>
+    </w:p>
+    <w:p>
+      <w:pPr>
+        <w:pStyle w:val="ListParagraph"/>
+        <w:numPr>
+          <w:ilvl w:val="0"/>
+          <w:numId w:val="5"/>
+        </w:numPr>
+      </w:pPr>
+      <w:r>
+        <w:t xml:space="preserve">Installing Python: </w:t>
+      </w:r>
+      <w:hyperlink r:id="rId30" w:history="1">
+        <w:r>
+          <w:rPr>
+            <w:rStyle w:val="Hyperlink"/>
+          </w:rPr>
+          <w:t>https://www.python.org/downloads/</w:t>
+        </w:r>
+      </w:hyperlink>
+      <w:r>
+        <w:t xml:space="preserve"> </w:t>
+      </w:r>
+    </w:p>
+    <w:p>
+      <w:pPr>
+        <w:pStyle w:val="Heading2"/>
+      </w:pPr>
+      <w:bookmarkStart w:id="16" w:name="_Toc3306068"/>
+      <w:r>
+        <w:lastRenderedPageBreak/>
+        <w:t>Testing Web Server</w:t>
+      </w:r>
+      <w:bookmarkEnd w:id="16"/>
+    </w:p>
+    <w:p>
+      <w:r>
+        <w:t xml:space="preserve">The reason the web server python script can’t be used directly is because it has no authentication (the script was created before authentication was added to the webserver). However, you can disable authentication in the webserver code to use this script if you’d like. </w:t>
+      </w:r>
+    </w:p>
+    <w:p>
+      <w:pPr>
+        <w:pStyle w:val="Heading2"/>
+      </w:pPr>
+      <w:bookmarkStart w:id="17" w:name="_Toc3306069"/>
+      <w:r>
+        <w:t>Relevant links</w:t>
+      </w:r>
+      <w:bookmarkEnd w:id="17"/>
+    </w:p>
+    <w:p>
+      <w:pPr>
+        <w:pStyle w:val="ListParagraph"/>
+        <w:numPr>
+          <w:ilvl w:val="0"/>
+          <w:numId w:val="5"/>
+        </w:numPr>
+      </w:pPr>
+      <w:r>
+        <w:t xml:space="preserve">Code for python script: </w:t>
+      </w:r>
+      <w:hyperlink r:id="rId31" w:history="1">
+        <w:r>
+          <w:rPr>
+            <w:rStyle w:val="Hyperlink"/>
+          </w:rPr>
+          <w:t>https://github.com/launch-control-app/Testing/blob/master/testWebServer.py</w:t>
+        </w:r>
+      </w:hyperlink>
+      <w:r>
+        <w:t xml:space="preserve"> </w:t>
+      </w:r>
+    </w:p>
+    <w:p>
+      <w:pPr>
+        <w:pStyle w:val="ListParagraph"/>
+        <w:numPr>
+          <w:ilvl w:val="0"/>
+          <w:numId w:val="5"/>
+        </w:numPr>
+      </w:pPr>
+      <w:r>
+        <w:t>WebSocket Library</w:t>
+      </w:r>
+      <w:r>
+        <w:t xml:space="preserve">: </w:t>
+      </w:r>
+      <w:hyperlink r:id="rId32" w:history="1">
+        <w:r>
+          <w:rPr>
+            <w:rStyle w:val="Hyperlink"/>
+          </w:rPr>
+          <w:t>https://pypi.org/project/socketIO-client-nexus/</w:t>
+        </w:r>
+      </w:hyperlink>
+      <w:r>
+        <w:t xml:space="preserve"> </w:t>
+      </w:r>
+    </w:p>
+    <w:p>
+      <w:pPr>
+        <w:pStyle w:val="ListParagraph"/>
+        <w:numPr>
+          <w:ilvl w:val="0"/>
+          <w:numId w:val="5"/>
+        </w:numPr>
+      </w:pPr>
+      <w:r>
+        <w:t xml:space="preserve">Installing Python: </w:t>
+      </w:r>
+      <w:hyperlink r:id="rId33" w:history="1">
+        <w:r>
+          <w:rPr>
+            <w:rStyle w:val="Hyperlink"/>
+          </w:rPr>
+          <w:t>https://www.python.org/downloads/</w:t>
+        </w:r>
+      </w:hyperlink>
       <w:r>
         <w:t xml:space="preserve"> </w:t>
       </w:r>
@@ -1924,6 +3331,119 @@
 <file path=word/numbering.xml><?xml version="1.0" encoding="utf-8"?>
 <w:numbering xmlns:wpc="http://schemas.microsoft.com/office/word/2010/wordprocessingCanvas" xmlns:cx="http://schemas.microsoft.com/office/drawing/2014/chartex" xmlns:cx1="http://schemas.microsoft.com/office/drawing/2015/9/8/chartex" xmlns:cx2="http://schemas.microsoft.com/office/drawing/2015/10/21/chartex" xmlns:cx3="http://schemas.microsoft.com/office/drawing/2016/5/9/chartex" xmlns:cx4="http://schemas.microsoft.com/office/drawing/2016/5/10/chartex" xmlns:cx5="http://schemas.microsoft.com/office/drawing/2016/5/11/chartex" xmlns:cx6="http://schemas.microsoft.com/office/drawing/2016/5/12/chartex" xmlns:cx7="http://schemas.microsoft.com/office/drawing/2016/5/13/chartex" xmlns:cx8="http://schemas.microsoft.com/office/drawing/2016/5/14/chartex" xmlns:mc="http://schemas.openxmlformats.org/markup-compatibility/2006" xmlns:aink="http://schemas.microsoft.com/office/drawing/2016/ink" xmlns:am3d="http://schemas.microsoft.com/office/drawing/2017/model3d" xmlns:o="urn:schemas-microsoft-com:office:office" xmlns:r="http://schemas.openxmlformats.org/officeDocument/2006/relationships" xmlns:m="http://schemas.openxmlformats.org/officeDocument/2006/math" xmlns:v="urn:schemas-microsoft-com:vml" xmlns:wp14="http://schemas.microsoft.com/office/word/2010/wordprocessingDrawing" xmlns:wp="http://schemas.openxmlformats.org/drawingml/2006/wordprocessingDrawing" xmlns:w10="urn:schemas-microsoft-com:office:word" xmlns:w="http://schemas.openxmlformats.org/wordprocessingml/2006/main" xmlns:w14="http://schemas.microsoft.com/office/word/2010/wordml" xmlns:w15="http://schemas.microsoft.com/office/word/2012/wordml" xmlns:w16cid="http://schemas.microsoft.com/office/word/2016/wordml/cid" xmlns:w16se="http://schemas.microsoft.com/office/word/2015/wordml/symex" xmlns:wpg="http://schemas.microsoft.com/office/word/2010/wordprocessingGroup" xmlns:wpi="http://schemas.microsoft.com/office/word/2010/wordprocessingInk" xmlns:wne="http://schemas.microsoft.com/office/word/2006/wordml" xmlns:wps="http://schemas.microsoft.com/office/word/2010/wordprocessingShape" mc:Ignorable="w14 w15 w16se w16cid wp14">
   <w:abstractNum w:abstractNumId="0" w15:restartNumberingAfterBreak="0">
+    <w:nsid w:val="012B0299"/>
+    <w:multiLevelType w:val="hybridMultilevel"/>
+    <w:tmpl w:val="CF740DD2"/>
+    <w:lvl w:ilvl="0" w:tplc="04090001">
+      <w:start w:val="1"/>
+      <w:numFmt w:val="bullet"/>
+      <w:lvlText w:val=""/>
+      <w:lvlJc w:val="left"/>
+      <w:pPr>
+        <w:ind w:left="720" w:hanging="360"/>
+      </w:pPr>
+      <w:rPr>
+        <w:rFonts w:ascii="Symbol" w:hAnsi="Symbol" w:hint="default"/>
+      </w:rPr>
+    </w:lvl>
+    <w:lvl w:ilvl="1" w:tplc="04090003" w:tentative="1">
+      <w:start w:val="1"/>
+      <w:numFmt w:val="bullet"/>
+      <w:lvlText w:val="o"/>
+      <w:lvlJc w:val="left"/>
+      <w:pPr>
+        <w:ind w:left="1440" w:hanging="360"/>
+      </w:pPr>
+      <w:rPr>
+        <w:rFonts w:ascii="Courier New" w:hAnsi="Courier New" w:cs="Courier New" w:hint="default"/>
+      </w:rPr>
+    </w:lvl>
+    <w:lvl w:ilvl="2" w:tplc="04090005" w:tentative="1">
+      <w:start w:val="1"/>
+      <w:numFmt w:val="bullet"/>
+      <w:lvlText w:val=""/>
+      <w:lvlJc w:val="left"/>
+      <w:pPr>
+        <w:ind w:left="2160" w:hanging="360"/>
+      </w:pPr>
+      <w:rPr>
+        <w:rFonts w:ascii="Wingdings" w:hAnsi="Wingdings" w:hint="default"/>
+      </w:rPr>
+    </w:lvl>
+    <w:lvl w:ilvl="3" w:tplc="04090001" w:tentative="1">
+      <w:start w:val="1"/>
+      <w:numFmt w:val="bullet"/>
+      <w:lvlText w:val=""/>
+      <w:lvlJc w:val="left"/>
+      <w:pPr>
+        <w:ind w:left="2880" w:hanging="360"/>
+      </w:pPr>
+      <w:rPr>
+        <w:rFonts w:ascii="Symbol" w:hAnsi="Symbol" w:hint="default"/>
+      </w:rPr>
+    </w:lvl>
+    <w:lvl w:ilvl="4" w:tplc="04090003" w:tentative="1">
+      <w:start w:val="1"/>
+      <w:numFmt w:val="bullet"/>
+      <w:lvlText w:val="o"/>
+      <w:lvlJc w:val="left"/>
+      <w:pPr>
+        <w:ind w:left="3600" w:hanging="360"/>
+      </w:pPr>
+      <w:rPr>
+        <w:rFonts w:ascii="Courier New" w:hAnsi="Courier New" w:cs="Courier New" w:hint="default"/>
+      </w:rPr>
+    </w:lvl>
+    <w:lvl w:ilvl="5" w:tplc="04090005" w:tentative="1">
+      <w:start w:val="1"/>
+      <w:numFmt w:val="bullet"/>
+      <w:lvlText w:val=""/>
+      <w:lvlJc w:val="left"/>
+      <w:pPr>
+        <w:ind w:left="4320" w:hanging="360"/>
+      </w:pPr>
+      <w:rPr>
+        <w:rFonts w:ascii="Wingdings" w:hAnsi="Wingdings" w:hint="default"/>
+      </w:rPr>
+    </w:lvl>
+    <w:lvl w:ilvl="6" w:tplc="04090001" w:tentative="1">
+      <w:start w:val="1"/>
+      <w:numFmt w:val="bullet"/>
+      <w:lvlText w:val=""/>
+      <w:lvlJc w:val="left"/>
+      <w:pPr>
+        <w:ind w:left="5040" w:hanging="360"/>
+      </w:pPr>
+      <w:rPr>
+        <w:rFonts w:ascii="Symbol" w:hAnsi="Symbol" w:hint="default"/>
+      </w:rPr>
+    </w:lvl>
+    <w:lvl w:ilvl="7" w:tplc="04090003" w:tentative="1">
+      <w:start w:val="1"/>
+      <w:numFmt w:val="bullet"/>
+      <w:lvlText w:val="o"/>
+      <w:lvlJc w:val="left"/>
+      <w:pPr>
+        <w:ind w:left="5760" w:hanging="360"/>
+      </w:pPr>
+      <w:rPr>
+        <w:rFonts w:ascii="Courier New" w:hAnsi="Courier New" w:cs="Courier New" w:hint="default"/>
+      </w:rPr>
+    </w:lvl>
+    <w:lvl w:ilvl="8" w:tplc="04090005" w:tentative="1">
+      <w:start w:val="1"/>
+      <w:numFmt w:val="bullet"/>
+      <w:lvlText w:val=""/>
+      <w:lvlJc w:val="left"/>
+      <w:pPr>
+        <w:ind w:left="6480" w:hanging="360"/>
+      </w:pPr>
+      <w:rPr>
+        <w:rFonts w:ascii="Wingdings" w:hAnsi="Wingdings" w:hint="default"/>
+      </w:rPr>
+    </w:lvl>
+  </w:abstractNum>
+  <w:abstractNum w:abstractNumId="1" w15:restartNumberingAfterBreak="0">
     <w:nsid w:val="12032A87"/>
     <w:multiLevelType w:val="hybridMultilevel"/>
     <w:tmpl w:val="4F76C9C8"/>
@@ -2009,8 +3529,359 @@
       </w:pPr>
     </w:lvl>
   </w:abstractNum>
+  <w:abstractNum w:abstractNumId="2" w15:restartNumberingAfterBreak="0">
+    <w:nsid w:val="13EE4DF6"/>
+    <w:multiLevelType w:val="hybridMultilevel"/>
+    <w:tmpl w:val="23C0F27E"/>
+    <w:lvl w:ilvl="0" w:tplc="04090001">
+      <w:start w:val="1"/>
+      <w:numFmt w:val="bullet"/>
+      <w:lvlText w:val=""/>
+      <w:lvlJc w:val="left"/>
+      <w:pPr>
+        <w:ind w:left="720" w:hanging="360"/>
+      </w:pPr>
+      <w:rPr>
+        <w:rFonts w:ascii="Symbol" w:hAnsi="Symbol" w:hint="default"/>
+      </w:rPr>
+    </w:lvl>
+    <w:lvl w:ilvl="1" w:tplc="04090003" w:tentative="1">
+      <w:start w:val="1"/>
+      <w:numFmt w:val="bullet"/>
+      <w:lvlText w:val="o"/>
+      <w:lvlJc w:val="left"/>
+      <w:pPr>
+        <w:ind w:left="1440" w:hanging="360"/>
+      </w:pPr>
+      <w:rPr>
+        <w:rFonts w:ascii="Courier New" w:hAnsi="Courier New" w:cs="Courier New" w:hint="default"/>
+      </w:rPr>
+    </w:lvl>
+    <w:lvl w:ilvl="2" w:tplc="04090005" w:tentative="1">
+      <w:start w:val="1"/>
+      <w:numFmt w:val="bullet"/>
+      <w:lvlText w:val=""/>
+      <w:lvlJc w:val="left"/>
+      <w:pPr>
+        <w:ind w:left="2160" w:hanging="360"/>
+      </w:pPr>
+      <w:rPr>
+        <w:rFonts w:ascii="Wingdings" w:hAnsi="Wingdings" w:hint="default"/>
+      </w:rPr>
+    </w:lvl>
+    <w:lvl w:ilvl="3" w:tplc="04090001" w:tentative="1">
+      <w:start w:val="1"/>
+      <w:numFmt w:val="bullet"/>
+      <w:lvlText w:val=""/>
+      <w:lvlJc w:val="left"/>
+      <w:pPr>
+        <w:ind w:left="2880" w:hanging="360"/>
+      </w:pPr>
+      <w:rPr>
+        <w:rFonts w:ascii="Symbol" w:hAnsi="Symbol" w:hint="default"/>
+      </w:rPr>
+    </w:lvl>
+    <w:lvl w:ilvl="4" w:tplc="04090003" w:tentative="1">
+      <w:start w:val="1"/>
+      <w:numFmt w:val="bullet"/>
+      <w:lvlText w:val="o"/>
+      <w:lvlJc w:val="left"/>
+      <w:pPr>
+        <w:ind w:left="3600" w:hanging="360"/>
+      </w:pPr>
+      <w:rPr>
+        <w:rFonts w:ascii="Courier New" w:hAnsi="Courier New" w:cs="Courier New" w:hint="default"/>
+      </w:rPr>
+    </w:lvl>
+    <w:lvl w:ilvl="5" w:tplc="04090005" w:tentative="1">
+      <w:start w:val="1"/>
+      <w:numFmt w:val="bullet"/>
+      <w:lvlText w:val=""/>
+      <w:lvlJc w:val="left"/>
+      <w:pPr>
+        <w:ind w:left="4320" w:hanging="360"/>
+      </w:pPr>
+      <w:rPr>
+        <w:rFonts w:ascii="Wingdings" w:hAnsi="Wingdings" w:hint="default"/>
+      </w:rPr>
+    </w:lvl>
+    <w:lvl w:ilvl="6" w:tplc="04090001" w:tentative="1">
+      <w:start w:val="1"/>
+      <w:numFmt w:val="bullet"/>
+      <w:lvlText w:val=""/>
+      <w:lvlJc w:val="left"/>
+      <w:pPr>
+        <w:ind w:left="5040" w:hanging="360"/>
+      </w:pPr>
+      <w:rPr>
+        <w:rFonts w:ascii="Symbol" w:hAnsi="Symbol" w:hint="default"/>
+      </w:rPr>
+    </w:lvl>
+    <w:lvl w:ilvl="7" w:tplc="04090003" w:tentative="1">
+      <w:start w:val="1"/>
+      <w:numFmt w:val="bullet"/>
+      <w:lvlText w:val="o"/>
+      <w:lvlJc w:val="left"/>
+      <w:pPr>
+        <w:ind w:left="5760" w:hanging="360"/>
+      </w:pPr>
+      <w:rPr>
+        <w:rFonts w:ascii="Courier New" w:hAnsi="Courier New" w:cs="Courier New" w:hint="default"/>
+      </w:rPr>
+    </w:lvl>
+    <w:lvl w:ilvl="8" w:tplc="04090005" w:tentative="1">
+      <w:start w:val="1"/>
+      <w:numFmt w:val="bullet"/>
+      <w:lvlText w:val=""/>
+      <w:lvlJc w:val="left"/>
+      <w:pPr>
+        <w:ind w:left="6480" w:hanging="360"/>
+      </w:pPr>
+      <w:rPr>
+        <w:rFonts w:ascii="Wingdings" w:hAnsi="Wingdings" w:hint="default"/>
+      </w:rPr>
+    </w:lvl>
+  </w:abstractNum>
+  <w:abstractNum w:abstractNumId="3" w15:restartNumberingAfterBreak="0">
+    <w:nsid w:val="27C742AE"/>
+    <w:multiLevelType w:val="hybridMultilevel"/>
+    <w:tmpl w:val="A916498A"/>
+    <w:lvl w:ilvl="0" w:tplc="04090001">
+      <w:start w:val="1"/>
+      <w:numFmt w:val="bullet"/>
+      <w:lvlText w:val=""/>
+      <w:lvlJc w:val="left"/>
+      <w:pPr>
+        <w:ind w:left="720" w:hanging="360"/>
+      </w:pPr>
+      <w:rPr>
+        <w:rFonts w:ascii="Symbol" w:hAnsi="Symbol" w:hint="default"/>
+      </w:rPr>
+    </w:lvl>
+    <w:lvl w:ilvl="1" w:tplc="04090003" w:tentative="1">
+      <w:start w:val="1"/>
+      <w:numFmt w:val="bullet"/>
+      <w:lvlText w:val="o"/>
+      <w:lvlJc w:val="left"/>
+      <w:pPr>
+        <w:ind w:left="1440" w:hanging="360"/>
+      </w:pPr>
+      <w:rPr>
+        <w:rFonts w:ascii="Courier New" w:hAnsi="Courier New" w:cs="Courier New" w:hint="default"/>
+      </w:rPr>
+    </w:lvl>
+    <w:lvl w:ilvl="2" w:tplc="04090005" w:tentative="1">
+      <w:start w:val="1"/>
+      <w:numFmt w:val="bullet"/>
+      <w:lvlText w:val=""/>
+      <w:lvlJc w:val="left"/>
+      <w:pPr>
+        <w:ind w:left="2160" w:hanging="360"/>
+      </w:pPr>
+      <w:rPr>
+        <w:rFonts w:ascii="Wingdings" w:hAnsi="Wingdings" w:hint="default"/>
+      </w:rPr>
+    </w:lvl>
+    <w:lvl w:ilvl="3" w:tplc="04090001" w:tentative="1">
+      <w:start w:val="1"/>
+      <w:numFmt w:val="bullet"/>
+      <w:lvlText w:val=""/>
+      <w:lvlJc w:val="left"/>
+      <w:pPr>
+        <w:ind w:left="2880" w:hanging="360"/>
+      </w:pPr>
+      <w:rPr>
+        <w:rFonts w:ascii="Symbol" w:hAnsi="Symbol" w:hint="default"/>
+      </w:rPr>
+    </w:lvl>
+    <w:lvl w:ilvl="4" w:tplc="04090003" w:tentative="1">
+      <w:start w:val="1"/>
+      <w:numFmt w:val="bullet"/>
+      <w:lvlText w:val="o"/>
+      <w:lvlJc w:val="left"/>
+      <w:pPr>
+        <w:ind w:left="3600" w:hanging="360"/>
+      </w:pPr>
+      <w:rPr>
+        <w:rFonts w:ascii="Courier New" w:hAnsi="Courier New" w:cs="Courier New" w:hint="default"/>
+      </w:rPr>
+    </w:lvl>
+    <w:lvl w:ilvl="5" w:tplc="04090005" w:tentative="1">
+      <w:start w:val="1"/>
+      <w:numFmt w:val="bullet"/>
+      <w:lvlText w:val=""/>
+      <w:lvlJc w:val="left"/>
+      <w:pPr>
+        <w:ind w:left="4320" w:hanging="360"/>
+      </w:pPr>
+      <w:rPr>
+        <w:rFonts w:ascii="Wingdings" w:hAnsi="Wingdings" w:hint="default"/>
+      </w:rPr>
+    </w:lvl>
+    <w:lvl w:ilvl="6" w:tplc="04090001" w:tentative="1">
+      <w:start w:val="1"/>
+      <w:numFmt w:val="bullet"/>
+      <w:lvlText w:val=""/>
+      <w:lvlJc w:val="left"/>
+      <w:pPr>
+        <w:ind w:left="5040" w:hanging="360"/>
+      </w:pPr>
+      <w:rPr>
+        <w:rFonts w:ascii="Symbol" w:hAnsi="Symbol" w:hint="default"/>
+      </w:rPr>
+    </w:lvl>
+    <w:lvl w:ilvl="7" w:tplc="04090003" w:tentative="1">
+      <w:start w:val="1"/>
+      <w:numFmt w:val="bullet"/>
+      <w:lvlText w:val="o"/>
+      <w:lvlJc w:val="left"/>
+      <w:pPr>
+        <w:ind w:left="5760" w:hanging="360"/>
+      </w:pPr>
+      <w:rPr>
+        <w:rFonts w:ascii="Courier New" w:hAnsi="Courier New" w:cs="Courier New" w:hint="default"/>
+      </w:rPr>
+    </w:lvl>
+    <w:lvl w:ilvl="8" w:tplc="04090005" w:tentative="1">
+      <w:start w:val="1"/>
+      <w:numFmt w:val="bullet"/>
+      <w:lvlText w:val=""/>
+      <w:lvlJc w:val="left"/>
+      <w:pPr>
+        <w:ind w:left="6480" w:hanging="360"/>
+      </w:pPr>
+      <w:rPr>
+        <w:rFonts w:ascii="Wingdings" w:hAnsi="Wingdings" w:hint="default"/>
+      </w:rPr>
+    </w:lvl>
+  </w:abstractNum>
+  <w:abstractNum w:abstractNumId="4" w15:restartNumberingAfterBreak="0">
+    <w:nsid w:val="7C1921EB"/>
+    <w:multiLevelType w:val="hybridMultilevel"/>
+    <w:tmpl w:val="D95E693A"/>
+    <w:lvl w:ilvl="0" w:tplc="04090001">
+      <w:start w:val="1"/>
+      <w:numFmt w:val="bullet"/>
+      <w:lvlText w:val=""/>
+      <w:lvlJc w:val="left"/>
+      <w:pPr>
+        <w:ind w:left="720" w:hanging="360"/>
+      </w:pPr>
+      <w:rPr>
+        <w:rFonts w:ascii="Symbol" w:hAnsi="Symbol" w:hint="default"/>
+      </w:rPr>
+    </w:lvl>
+    <w:lvl w:ilvl="1" w:tplc="04090003" w:tentative="1">
+      <w:start w:val="1"/>
+      <w:numFmt w:val="bullet"/>
+      <w:lvlText w:val="o"/>
+      <w:lvlJc w:val="left"/>
+      <w:pPr>
+        <w:ind w:left="1440" w:hanging="360"/>
+      </w:pPr>
+      <w:rPr>
+        <w:rFonts w:ascii="Courier New" w:hAnsi="Courier New" w:cs="Courier New" w:hint="default"/>
+      </w:rPr>
+    </w:lvl>
+    <w:lvl w:ilvl="2" w:tplc="04090005" w:tentative="1">
+      <w:start w:val="1"/>
+      <w:numFmt w:val="bullet"/>
+      <w:lvlText w:val=""/>
+      <w:lvlJc w:val="left"/>
+      <w:pPr>
+        <w:ind w:left="2160" w:hanging="360"/>
+      </w:pPr>
+      <w:rPr>
+        <w:rFonts w:ascii="Wingdings" w:hAnsi="Wingdings" w:hint="default"/>
+      </w:rPr>
+    </w:lvl>
+    <w:lvl w:ilvl="3" w:tplc="04090001" w:tentative="1">
+      <w:start w:val="1"/>
+      <w:numFmt w:val="bullet"/>
+      <w:lvlText w:val=""/>
+      <w:lvlJc w:val="left"/>
+      <w:pPr>
+        <w:ind w:left="2880" w:hanging="360"/>
+      </w:pPr>
+      <w:rPr>
+        <w:rFonts w:ascii="Symbol" w:hAnsi="Symbol" w:hint="default"/>
+      </w:rPr>
+    </w:lvl>
+    <w:lvl w:ilvl="4" w:tplc="04090003" w:tentative="1">
+      <w:start w:val="1"/>
+      <w:numFmt w:val="bullet"/>
+      <w:lvlText w:val="o"/>
+      <w:lvlJc w:val="left"/>
+      <w:pPr>
+        <w:ind w:left="3600" w:hanging="360"/>
+      </w:pPr>
+      <w:rPr>
+        <w:rFonts w:ascii="Courier New" w:hAnsi="Courier New" w:cs="Courier New" w:hint="default"/>
+      </w:rPr>
+    </w:lvl>
+    <w:lvl w:ilvl="5" w:tplc="04090005" w:tentative="1">
+      <w:start w:val="1"/>
+      <w:numFmt w:val="bullet"/>
+      <w:lvlText w:val=""/>
+      <w:lvlJc w:val="left"/>
+      <w:pPr>
+        <w:ind w:left="4320" w:hanging="360"/>
+      </w:pPr>
+      <w:rPr>
+        <w:rFonts w:ascii="Wingdings" w:hAnsi="Wingdings" w:hint="default"/>
+      </w:rPr>
+    </w:lvl>
+    <w:lvl w:ilvl="6" w:tplc="04090001" w:tentative="1">
+      <w:start w:val="1"/>
+      <w:numFmt w:val="bullet"/>
+      <w:lvlText w:val=""/>
+      <w:lvlJc w:val="left"/>
+      <w:pPr>
+        <w:ind w:left="5040" w:hanging="360"/>
+      </w:pPr>
+      <w:rPr>
+        <w:rFonts w:ascii="Symbol" w:hAnsi="Symbol" w:hint="default"/>
+      </w:rPr>
+    </w:lvl>
+    <w:lvl w:ilvl="7" w:tplc="04090003" w:tentative="1">
+      <w:start w:val="1"/>
+      <w:numFmt w:val="bullet"/>
+      <w:lvlText w:val="o"/>
+      <w:lvlJc w:val="left"/>
+      <w:pPr>
+        <w:ind w:left="5760" w:hanging="360"/>
+      </w:pPr>
+      <w:rPr>
+        <w:rFonts w:ascii="Courier New" w:hAnsi="Courier New" w:cs="Courier New" w:hint="default"/>
+      </w:rPr>
+    </w:lvl>
+    <w:lvl w:ilvl="8" w:tplc="04090005" w:tentative="1">
+      <w:start w:val="1"/>
+      <w:numFmt w:val="bullet"/>
+      <w:lvlText w:val=""/>
+      <w:lvlJc w:val="left"/>
+      <w:pPr>
+        <w:ind w:left="6480" w:hanging="360"/>
+      </w:pPr>
+      <w:rPr>
+        <w:rFonts w:ascii="Wingdings" w:hAnsi="Wingdings" w:hint="default"/>
+      </w:rPr>
+    </w:lvl>
+  </w:abstractNum>
   <w:num w:numId="1">
+    <w:abstractNumId w:val="1"/>
+  </w:num>
+  <w:num w:numId="2">
+    <w:abstractNumId w:val="4"/>
+  </w:num>
+  <w:num w:numId="3">
     <w:abstractNumId w:val="0"/>
+  </w:num>
+  <w:num w:numId="4">
+    <w:abstractNumId w:val="2"/>
+  </w:num>
+  <w:num w:numId="5">
+    <w:abstractNumId w:val="3"/>
   </w:num>
 </w:numbering>
 </file>

</xml_diff>

<commit_message>
Added images, and data points to app notes
</commit_message>
<xml_diff>
--- a/Application Notes.docx
+++ b/Application Notes.docx
@@ -1057,7 +1057,7 @@
           <w:r>
             <w:fldChar w:fldCharType="separate"/>
           </w:r>
-          <w:hyperlink w:anchor="_Toc3306053" w:history="1">
+          <w:hyperlink w:anchor="_Toc3306566" w:history="1">
             <w:r>
               <w:rPr>
                 <w:rStyle w:val="Hyperlink"/>
@@ -1084,7 +1084,7 @@
                 <w:noProof/>
                 <w:webHidden/>
               </w:rPr>
-              <w:instrText xml:space="preserve"> PAGEREF _Toc3306053 \h </w:instrText>
+              <w:instrText xml:space="preserve"> PAGEREF _Toc3306566 \h </w:instrText>
             </w:r>
             <w:r>
               <w:rPr>
@@ -1126,7 +1126,7 @@
               <w:noProof/>
             </w:rPr>
           </w:pPr>
-          <w:hyperlink w:anchor="_Toc3306054" w:history="1">
+          <w:hyperlink w:anchor="_Toc3306567" w:history="1">
             <w:r>
               <w:rPr>
                 <w:rStyle w:val="Hyperlink"/>
@@ -1153,7 +1153,7 @@
                 <w:noProof/>
                 <w:webHidden/>
               </w:rPr>
-              <w:instrText xml:space="preserve"> PAGEREF _Toc3306054 \h </w:instrText>
+              <w:instrText xml:space="preserve"> PAGEREF _Toc3306567 \h </w:instrText>
             </w:r>
             <w:r>
               <w:rPr>
@@ -1195,7 +1195,7 @@
               <w:noProof/>
             </w:rPr>
           </w:pPr>
-          <w:hyperlink w:anchor="_Toc3306055" w:history="1">
+          <w:hyperlink w:anchor="_Toc3306568" w:history="1">
             <w:r>
               <w:rPr>
                 <w:rStyle w:val="Hyperlink"/>
@@ -1222,7 +1222,7 @@
                 <w:noProof/>
                 <w:webHidden/>
               </w:rPr>
-              <w:instrText xml:space="preserve"> PAGEREF _Toc3306055 \h </w:instrText>
+              <w:instrText xml:space="preserve"> PAGEREF _Toc3306568 \h </w:instrText>
             </w:r>
             <w:r>
               <w:rPr>
@@ -1243,6 +1243,191 @@
                 <w:webHidden/>
               </w:rPr>
               <w:t>2</w:t>
+            </w:r>
+            <w:r>
+              <w:rPr>
+                <w:noProof/>
+                <w:webHidden/>
+              </w:rPr>
+              <w:fldChar w:fldCharType="end"/>
+            </w:r>
+          </w:hyperlink>
+        </w:p>
+        <w:bookmarkStart w:id="0" w:name="_GoBack"/>
+        <w:bookmarkEnd w:id="0"/>
+        <w:p>
+          <w:pPr>
+            <w:pStyle w:val="TOC2"/>
+            <w:tabs>
+              <w:tab w:val="right" w:leader="dot" w:pos="9350"/>
+            </w:tabs>
+            <w:rPr>
+              <w:rFonts w:eastAsiaTheme="minorEastAsia"/>
+              <w:noProof/>
+            </w:rPr>
+          </w:pPr>
+          <w:r>
+            <w:rPr>
+              <w:rStyle w:val="Hyperlink"/>
+              <w:noProof/>
+            </w:rPr>
+            <w:fldChar w:fldCharType="begin"/>
+          </w:r>
+          <w:r>
+            <w:rPr>
+              <w:rStyle w:val="Hyperlink"/>
+              <w:noProof/>
+            </w:rPr>
+            <w:instrText xml:space="preserve"> </w:instrText>
+          </w:r>
+          <w:r>
+            <w:rPr>
+              <w:noProof/>
+            </w:rPr>
+            <w:instrText>HYPERLINK \l "_Toc3306570"</w:instrText>
+          </w:r>
+          <w:r>
+            <w:rPr>
+              <w:rStyle w:val="Hyperlink"/>
+              <w:noProof/>
+            </w:rPr>
+            <w:instrText xml:space="preserve"> </w:instrText>
+          </w:r>
+          <w:r>
+            <w:rPr>
+              <w:rStyle w:val="Hyperlink"/>
+              <w:noProof/>
+            </w:rPr>
+          </w:r>
+          <w:r>
+            <w:rPr>
+              <w:rStyle w:val="Hyperlink"/>
+              <w:noProof/>
+            </w:rPr>
+            <w:fldChar w:fldCharType="separate"/>
+          </w:r>
+          <w:r>
+            <w:rPr>
+              <w:rStyle w:val="Hyperlink"/>
+              <w:noProof/>
+            </w:rPr>
+            <w:t>Teensy 3.6 Microcontroller</w:t>
+          </w:r>
+          <w:r>
+            <w:rPr>
+              <w:noProof/>
+              <w:webHidden/>
+            </w:rPr>
+            <w:tab/>
+          </w:r>
+          <w:r>
+            <w:rPr>
+              <w:noProof/>
+              <w:webHidden/>
+            </w:rPr>
+            <w:fldChar w:fldCharType="begin"/>
+          </w:r>
+          <w:r>
+            <w:rPr>
+              <w:noProof/>
+              <w:webHidden/>
+            </w:rPr>
+            <w:instrText xml:space="preserve"> PAGEREF _Toc3306570 \h </w:instrText>
+          </w:r>
+          <w:r>
+            <w:rPr>
+              <w:noProof/>
+              <w:webHidden/>
+            </w:rPr>
+          </w:r>
+          <w:r>
+            <w:rPr>
+              <w:noProof/>
+              <w:webHidden/>
+            </w:rPr>
+            <w:fldChar w:fldCharType="separate"/>
+          </w:r>
+          <w:r>
+            <w:rPr>
+              <w:noProof/>
+              <w:webHidden/>
+            </w:rPr>
+            <w:t>3</w:t>
+          </w:r>
+          <w:r>
+            <w:rPr>
+              <w:noProof/>
+              <w:webHidden/>
+            </w:rPr>
+            <w:fldChar w:fldCharType="end"/>
+          </w:r>
+          <w:r>
+            <w:rPr>
+              <w:rStyle w:val="Hyperlink"/>
+              <w:noProof/>
+            </w:rPr>
+            <w:fldChar w:fldCharType="end"/>
+          </w:r>
+        </w:p>
+        <w:p>
+          <w:pPr>
+            <w:pStyle w:val="TOC2"/>
+            <w:tabs>
+              <w:tab w:val="right" w:leader="dot" w:pos="9350"/>
+            </w:tabs>
+            <w:rPr>
+              <w:rFonts w:eastAsiaTheme="minorEastAsia"/>
+              <w:noProof/>
+            </w:rPr>
+          </w:pPr>
+          <w:hyperlink w:anchor="_Toc3306571" w:history="1">
+            <w:r>
+              <w:rPr>
+                <w:rStyle w:val="Hyperlink"/>
+                <w:noProof/>
+              </w:rPr>
+              <w:t>Freematics OBD-II UART Adapter</w:t>
+            </w:r>
+            <w:r>
+              <w:rPr>
+                <w:noProof/>
+                <w:webHidden/>
+              </w:rPr>
+              <w:tab/>
+            </w:r>
+            <w:r>
+              <w:rPr>
+                <w:noProof/>
+                <w:webHidden/>
+              </w:rPr>
+              <w:fldChar w:fldCharType="begin"/>
+            </w:r>
+            <w:r>
+              <w:rPr>
+                <w:noProof/>
+                <w:webHidden/>
+              </w:rPr>
+              <w:instrText xml:space="preserve"> PAGEREF _Toc3306571 \h </w:instrText>
+            </w:r>
+            <w:r>
+              <w:rPr>
+                <w:noProof/>
+                <w:webHidden/>
+              </w:rPr>
+            </w:r>
+            <w:r>
+              <w:rPr>
+                <w:noProof/>
+                <w:webHidden/>
+              </w:rPr>
+              <w:fldChar w:fldCharType="separate"/>
+            </w:r>
+            <w:r>
+              <w:rPr>
+                <w:noProof/>
+                <w:webHidden/>
+              </w:rPr>
+              <w:t>4</w:t>
             </w:r>
             <w:r>
               <w:rPr>
@@ -1264,13 +1449,13 @@
               <w:noProof/>
             </w:rPr>
           </w:pPr>
-          <w:hyperlink w:anchor="_Toc3306056" w:history="1">
+          <w:hyperlink w:anchor="_Toc3306572" w:history="1">
             <w:r>
               <w:rPr>
                 <w:rStyle w:val="Hyperlink"/>
                 <w:noProof/>
               </w:rPr>
-              <w:t>Teensy 3.6 Microcontroller</w:t>
+              <w:t>HC-05 Bluetooth module</w:t>
             </w:r>
             <w:r>
               <w:rPr>
@@ -1291,7 +1476,7 @@
                 <w:noProof/>
                 <w:webHidden/>
               </w:rPr>
-              <w:instrText xml:space="preserve"> PAGEREF _Toc3306056 \h </w:instrText>
+              <w:instrText xml:space="preserve"> PAGEREF _Toc3306572 \h </w:instrText>
             </w:r>
             <w:r>
               <w:rPr>
@@ -1311,7 +1496,76 @@
                 <w:noProof/>
                 <w:webHidden/>
               </w:rPr>
-              <w:t>2</w:t>
+              <w:t>4</w:t>
+            </w:r>
+            <w:r>
+              <w:rPr>
+                <w:noProof/>
+                <w:webHidden/>
+              </w:rPr>
+              <w:fldChar w:fldCharType="end"/>
+            </w:r>
+          </w:hyperlink>
+        </w:p>
+        <w:p>
+          <w:pPr>
+            <w:pStyle w:val="TOC1"/>
+            <w:tabs>
+              <w:tab w:val="right" w:leader="dot" w:pos="9350"/>
+            </w:tabs>
+            <w:rPr>
+              <w:rFonts w:eastAsiaTheme="minorEastAsia"/>
+              <w:noProof/>
+            </w:rPr>
+          </w:pPr>
+          <w:hyperlink w:anchor="_Toc3306573" w:history="1">
+            <w:r>
+              <w:rPr>
+                <w:rStyle w:val="Hyperlink"/>
+                <w:noProof/>
+              </w:rPr>
+              <w:t>Getting started with the Teensy 3.6</w:t>
+            </w:r>
+            <w:r>
+              <w:rPr>
+                <w:noProof/>
+                <w:webHidden/>
+              </w:rPr>
+              <w:tab/>
+            </w:r>
+            <w:r>
+              <w:rPr>
+                <w:noProof/>
+                <w:webHidden/>
+              </w:rPr>
+              <w:fldChar w:fldCharType="begin"/>
+            </w:r>
+            <w:r>
+              <w:rPr>
+                <w:noProof/>
+                <w:webHidden/>
+              </w:rPr>
+              <w:instrText xml:space="preserve"> PAGEREF _Toc3306573 \h </w:instrText>
+            </w:r>
+            <w:r>
+              <w:rPr>
+                <w:noProof/>
+                <w:webHidden/>
+              </w:rPr>
+            </w:r>
+            <w:r>
+              <w:rPr>
+                <w:noProof/>
+                <w:webHidden/>
+              </w:rPr>
+              <w:fldChar w:fldCharType="separate"/>
+            </w:r>
+            <w:r>
+              <w:rPr>
+                <w:noProof/>
+                <w:webHidden/>
+              </w:rPr>
+              <w:t>4</w:t>
             </w:r>
             <w:r>
               <w:rPr>
@@ -1333,13 +1587,13 @@
               <w:noProof/>
             </w:rPr>
           </w:pPr>
-          <w:hyperlink w:anchor="_Toc3306057" w:history="1">
+          <w:hyperlink w:anchor="_Toc3306574" w:history="1">
             <w:r>
               <w:rPr>
                 <w:rStyle w:val="Hyperlink"/>
                 <w:noProof/>
               </w:rPr>
-              <w:t>Freematics OBD-II UART Adapter</w:t>
+              <w:t>Relevant links</w:t>
             </w:r>
             <w:r>
               <w:rPr>
@@ -1360,7 +1614,7 @@
                 <w:noProof/>
                 <w:webHidden/>
               </w:rPr>
-              <w:instrText xml:space="preserve"> PAGEREF _Toc3306057 \h </w:instrText>
+              <w:instrText xml:space="preserve"> PAGEREF _Toc3306574 \h </w:instrText>
             </w:r>
             <w:r>
               <w:rPr>
@@ -1380,7 +1634,76 @@
                 <w:noProof/>
                 <w:webHidden/>
               </w:rPr>
-              <w:t>2</w:t>
+              <w:t>4</w:t>
+            </w:r>
+            <w:r>
+              <w:rPr>
+                <w:noProof/>
+                <w:webHidden/>
+              </w:rPr>
+              <w:fldChar w:fldCharType="end"/>
+            </w:r>
+          </w:hyperlink>
+        </w:p>
+        <w:p>
+          <w:pPr>
+            <w:pStyle w:val="TOC1"/>
+            <w:tabs>
+              <w:tab w:val="right" w:leader="dot" w:pos="9350"/>
+            </w:tabs>
+            <w:rPr>
+              <w:rFonts w:eastAsiaTheme="minorEastAsia"/>
+              <w:noProof/>
+            </w:rPr>
+          </w:pPr>
+          <w:hyperlink w:anchor="_Toc3306575" w:history="1">
+            <w:r>
+              <w:rPr>
+                <w:rStyle w:val="Hyperlink"/>
+                <w:noProof/>
+              </w:rPr>
+              <w:t>Getting started with the Android application</w:t>
+            </w:r>
+            <w:r>
+              <w:rPr>
+                <w:noProof/>
+                <w:webHidden/>
+              </w:rPr>
+              <w:tab/>
+            </w:r>
+            <w:r>
+              <w:rPr>
+                <w:noProof/>
+                <w:webHidden/>
+              </w:rPr>
+              <w:fldChar w:fldCharType="begin"/>
+            </w:r>
+            <w:r>
+              <w:rPr>
+                <w:noProof/>
+                <w:webHidden/>
+              </w:rPr>
+              <w:instrText xml:space="preserve"> PAGEREF _Toc3306575 \h </w:instrText>
+            </w:r>
+            <w:r>
+              <w:rPr>
+                <w:noProof/>
+                <w:webHidden/>
+              </w:rPr>
+            </w:r>
+            <w:r>
+              <w:rPr>
+                <w:noProof/>
+                <w:webHidden/>
+              </w:rPr>
+              <w:fldChar w:fldCharType="separate"/>
+            </w:r>
+            <w:r>
+              <w:rPr>
+                <w:noProof/>
+                <w:webHidden/>
+              </w:rPr>
+              <w:t>4</w:t>
             </w:r>
             <w:r>
               <w:rPr>
@@ -1402,13 +1725,13 @@
               <w:noProof/>
             </w:rPr>
           </w:pPr>
-          <w:hyperlink w:anchor="_Toc3306058" w:history="1">
+          <w:hyperlink w:anchor="_Toc3306576" w:history="1">
             <w:r>
               <w:rPr>
                 <w:rStyle w:val="Hyperlink"/>
                 <w:noProof/>
               </w:rPr>
-              <w:t>HC-05 Bluetooth module</w:t>
+              <w:t>Relevant links</w:t>
             </w:r>
             <w:r>
               <w:rPr>
@@ -1429,7 +1752,7 @@
                 <w:noProof/>
                 <w:webHidden/>
               </w:rPr>
-              <w:instrText xml:space="preserve"> PAGEREF _Toc3306058 \h </w:instrText>
+              <w:instrText xml:space="preserve"> PAGEREF _Toc3306576 \h </w:instrText>
             </w:r>
             <w:r>
               <w:rPr>
@@ -1449,7 +1772,7 @@
                 <w:noProof/>
                 <w:webHidden/>
               </w:rPr>
-              <w:t>3</w:t>
+              <w:t>5</w:t>
             </w:r>
             <w:r>
               <w:rPr>
@@ -1471,13 +1794,13 @@
               <w:noProof/>
             </w:rPr>
           </w:pPr>
-          <w:hyperlink w:anchor="_Toc3306059" w:history="1">
+          <w:hyperlink w:anchor="_Toc3306577" w:history="1">
             <w:r>
               <w:rPr>
                 <w:rStyle w:val="Hyperlink"/>
                 <w:noProof/>
               </w:rPr>
-              <w:t>Getting started with the Teensy 3.6</w:t>
+              <w:t>Getting started with the Web application</w:t>
             </w:r>
             <w:r>
               <w:rPr>
@@ -1498,7 +1821,7 @@
                 <w:noProof/>
                 <w:webHidden/>
               </w:rPr>
-              <w:instrText xml:space="preserve"> PAGEREF _Toc3306059 \h </w:instrText>
+              <w:instrText xml:space="preserve"> PAGEREF _Toc3306577 \h </w:instrText>
             </w:r>
             <w:r>
               <w:rPr>
@@ -1518,7 +1841,7 @@
                 <w:noProof/>
                 <w:webHidden/>
               </w:rPr>
-              <w:t>3</w:t>
+              <w:t>5</w:t>
             </w:r>
             <w:r>
               <w:rPr>
@@ -1540,7 +1863,7 @@
               <w:noProof/>
             </w:rPr>
           </w:pPr>
-          <w:hyperlink w:anchor="_Toc3306060" w:history="1">
+          <w:hyperlink w:anchor="_Toc3306578" w:history="1">
             <w:r>
               <w:rPr>
                 <w:rStyle w:val="Hyperlink"/>
@@ -1567,7 +1890,7 @@
                 <w:noProof/>
                 <w:webHidden/>
               </w:rPr>
-              <w:instrText xml:space="preserve"> PAGEREF _Toc3306060 \h </w:instrText>
+              <w:instrText xml:space="preserve"> PAGEREF _Toc3306578 \h </w:instrText>
             </w:r>
             <w:r>
               <w:rPr>
@@ -1587,7 +1910,7 @@
                 <w:noProof/>
                 <w:webHidden/>
               </w:rPr>
-              <w:t>3</w:t>
+              <w:t>5</w:t>
             </w:r>
             <w:r>
               <w:rPr>
@@ -1609,13 +1932,13 @@
               <w:noProof/>
             </w:rPr>
           </w:pPr>
-          <w:hyperlink w:anchor="_Toc3306061" w:history="1">
+          <w:hyperlink w:anchor="_Toc3306579" w:history="1">
             <w:r>
               <w:rPr>
                 <w:rStyle w:val="Hyperlink"/>
                 <w:noProof/>
               </w:rPr>
-              <w:t>Getting started with the Android application</w:t>
+              <w:t>Python Scripts</w:t>
             </w:r>
             <w:r>
               <w:rPr>
@@ -1636,7 +1959,7 @@
                 <w:noProof/>
                 <w:webHidden/>
               </w:rPr>
-              <w:instrText xml:space="preserve"> PAGEREF _Toc3306061 \h </w:instrText>
+              <w:instrText xml:space="preserve"> PAGEREF _Toc3306579 \h </w:instrText>
             </w:r>
             <w:r>
               <w:rPr>
@@ -1656,7 +1979,7 @@
                 <w:noProof/>
                 <w:webHidden/>
               </w:rPr>
-              <w:t>3</w:t>
+              <w:t>5</w:t>
             </w:r>
             <w:r>
               <w:rPr>
@@ -1678,12 +2001,81 @@
               <w:noProof/>
             </w:rPr>
           </w:pPr>
-          <w:hyperlink w:anchor="_Toc3306062" w:history="1">
+          <w:hyperlink w:anchor="_Toc3306580" w:history="1">
             <w:r>
               <w:rPr>
                 <w:rStyle w:val="Hyperlink"/>
                 <w:noProof/>
               </w:rPr>
+              <w:t>Android Application Python Script</w:t>
+            </w:r>
+            <w:r>
+              <w:rPr>
+                <w:noProof/>
+                <w:webHidden/>
+              </w:rPr>
+              <w:tab/>
+            </w:r>
+            <w:r>
+              <w:rPr>
+                <w:noProof/>
+                <w:webHidden/>
+              </w:rPr>
+              <w:fldChar w:fldCharType="begin"/>
+            </w:r>
+            <w:r>
+              <w:rPr>
+                <w:noProof/>
+                <w:webHidden/>
+              </w:rPr>
+              <w:instrText xml:space="preserve"> PAGEREF _Toc3306580 \h </w:instrText>
+            </w:r>
+            <w:r>
+              <w:rPr>
+                <w:noProof/>
+                <w:webHidden/>
+              </w:rPr>
+            </w:r>
+            <w:r>
+              <w:rPr>
+                <w:noProof/>
+                <w:webHidden/>
+              </w:rPr>
+              <w:fldChar w:fldCharType="separate"/>
+            </w:r>
+            <w:r>
+              <w:rPr>
+                <w:noProof/>
+                <w:webHidden/>
+              </w:rPr>
+              <w:t>5</w:t>
+            </w:r>
+            <w:r>
+              <w:rPr>
+                <w:noProof/>
+                <w:webHidden/>
+              </w:rPr>
+              <w:fldChar w:fldCharType="end"/>
+            </w:r>
+          </w:hyperlink>
+        </w:p>
+        <w:p>
+          <w:pPr>
+            <w:pStyle w:val="TOC2"/>
+            <w:tabs>
+              <w:tab w:val="right" w:leader="dot" w:pos="9350"/>
+            </w:tabs>
+            <w:rPr>
+              <w:rFonts w:eastAsiaTheme="minorEastAsia"/>
+              <w:noProof/>
+            </w:rPr>
+          </w:pPr>
+          <w:hyperlink w:anchor="_Toc3306581" w:history="1">
+            <w:r>
+              <w:rPr>
+                <w:rStyle w:val="Hyperlink"/>
+                <w:noProof/>
+              </w:rPr>
               <w:t>Relevant links</w:t>
             </w:r>
             <w:r>
@@ -1705,7 +2097,7 @@
                 <w:noProof/>
                 <w:webHidden/>
               </w:rPr>
-              <w:instrText xml:space="preserve"> PAGEREF _Toc3306062 \h </w:instrText>
+              <w:instrText xml:space="preserve"> PAGEREF _Toc3306581 \h </w:instrText>
             </w:r>
             <w:r>
               <w:rPr>
@@ -1725,7 +2117,145 @@
                 <w:noProof/>
                 <w:webHidden/>
               </w:rPr>
-              <w:t>3</w:t>
+              <w:t>5</w:t>
+            </w:r>
+            <w:r>
+              <w:rPr>
+                <w:noProof/>
+                <w:webHidden/>
+              </w:rPr>
+              <w:fldChar w:fldCharType="end"/>
+            </w:r>
+          </w:hyperlink>
+        </w:p>
+        <w:p>
+          <w:pPr>
+            <w:pStyle w:val="TOC2"/>
+            <w:tabs>
+              <w:tab w:val="right" w:leader="dot" w:pos="9350"/>
+            </w:tabs>
+            <w:rPr>
+              <w:rFonts w:eastAsiaTheme="minorEastAsia"/>
+              <w:noProof/>
+            </w:rPr>
+          </w:pPr>
+          <w:hyperlink w:anchor="_Toc3306582" w:history="1">
+            <w:r>
+              <w:rPr>
+                <w:rStyle w:val="Hyperlink"/>
+                <w:noProof/>
+              </w:rPr>
+              <w:t>Testing Web Server</w:t>
+            </w:r>
+            <w:r>
+              <w:rPr>
+                <w:noProof/>
+                <w:webHidden/>
+              </w:rPr>
+              <w:tab/>
+            </w:r>
+            <w:r>
+              <w:rPr>
+                <w:noProof/>
+                <w:webHidden/>
+              </w:rPr>
+              <w:fldChar w:fldCharType="begin"/>
+            </w:r>
+            <w:r>
+              <w:rPr>
+                <w:noProof/>
+                <w:webHidden/>
+              </w:rPr>
+              <w:instrText xml:space="preserve"> PAGEREF _Toc3306582 \h </w:instrText>
+            </w:r>
+            <w:r>
+              <w:rPr>
+                <w:noProof/>
+                <w:webHidden/>
+              </w:rPr>
+            </w:r>
+            <w:r>
+              <w:rPr>
+                <w:noProof/>
+                <w:webHidden/>
+              </w:rPr>
+              <w:fldChar w:fldCharType="separate"/>
+            </w:r>
+            <w:r>
+              <w:rPr>
+                <w:noProof/>
+                <w:webHidden/>
+              </w:rPr>
+              <w:t>6</w:t>
+            </w:r>
+            <w:r>
+              <w:rPr>
+                <w:noProof/>
+                <w:webHidden/>
+              </w:rPr>
+              <w:fldChar w:fldCharType="end"/>
+            </w:r>
+          </w:hyperlink>
+        </w:p>
+        <w:p>
+          <w:pPr>
+            <w:pStyle w:val="TOC2"/>
+            <w:tabs>
+              <w:tab w:val="right" w:leader="dot" w:pos="9350"/>
+            </w:tabs>
+            <w:rPr>
+              <w:rFonts w:eastAsiaTheme="minorEastAsia"/>
+              <w:noProof/>
+            </w:rPr>
+          </w:pPr>
+          <w:hyperlink w:anchor="_Toc3306583" w:history="1">
+            <w:r>
+              <w:rPr>
+                <w:rStyle w:val="Hyperlink"/>
+                <w:noProof/>
+              </w:rPr>
+              <w:t>Relevant links</w:t>
+            </w:r>
+            <w:r>
+              <w:rPr>
+                <w:noProof/>
+                <w:webHidden/>
+              </w:rPr>
+              <w:tab/>
+            </w:r>
+            <w:r>
+              <w:rPr>
+                <w:noProof/>
+                <w:webHidden/>
+              </w:rPr>
+              <w:fldChar w:fldCharType="begin"/>
+            </w:r>
+            <w:r>
+              <w:rPr>
+                <w:noProof/>
+                <w:webHidden/>
+              </w:rPr>
+              <w:instrText xml:space="preserve"> PAGEREF _Toc3306583 \h </w:instrText>
+            </w:r>
+            <w:r>
+              <w:rPr>
+                <w:noProof/>
+                <w:webHidden/>
+              </w:rPr>
+            </w:r>
+            <w:r>
+              <w:rPr>
+                <w:noProof/>
+                <w:webHidden/>
+              </w:rPr>
+              <w:fldChar w:fldCharType="separate"/>
+            </w:r>
+            <w:r>
+              <w:rPr>
+                <w:noProof/>
+                <w:webHidden/>
+              </w:rPr>
+              <w:t>6</w:t>
             </w:r>
             <w:r>
               <w:rPr>
@@ -1747,13 +2277,13 @@
               <w:noProof/>
             </w:rPr>
           </w:pPr>
-          <w:hyperlink w:anchor="_Toc3306063" w:history="1">
+          <w:hyperlink w:anchor="_Toc3306584" w:history="1">
             <w:r>
               <w:rPr>
                 <w:rStyle w:val="Hyperlink"/>
                 <w:noProof/>
               </w:rPr>
-              <w:t>Getting started with the Web application</w:t>
+              <w:t>Appendix A</w:t>
             </w:r>
             <w:r>
               <w:rPr>
@@ -1774,7 +2304,7 @@
                 <w:noProof/>
                 <w:webHidden/>
               </w:rPr>
-              <w:instrText xml:space="preserve"> PAGEREF _Toc3306063 \h </w:instrText>
+              <w:instrText xml:space="preserve"> PAGEREF _Toc3306584 \h </w:instrText>
             </w:r>
             <w:r>
               <w:rPr>
@@ -1794,421 +2324,7 @@
                 <w:noProof/>
                 <w:webHidden/>
               </w:rPr>
-              <w:t>4</w:t>
-            </w:r>
-            <w:r>
-              <w:rPr>
-                <w:noProof/>
-                <w:webHidden/>
-              </w:rPr>
-              <w:fldChar w:fldCharType="end"/>
-            </w:r>
-          </w:hyperlink>
-        </w:p>
-        <w:p>
-          <w:pPr>
-            <w:pStyle w:val="TOC2"/>
-            <w:tabs>
-              <w:tab w:val="right" w:leader="dot" w:pos="9350"/>
-            </w:tabs>
-            <w:rPr>
-              <w:rFonts w:eastAsiaTheme="minorEastAsia"/>
-              <w:noProof/>
-            </w:rPr>
-          </w:pPr>
-          <w:hyperlink w:anchor="_Toc3306064" w:history="1">
-            <w:r>
-              <w:rPr>
-                <w:rStyle w:val="Hyperlink"/>
-                <w:noProof/>
-              </w:rPr>
-              <w:t>Relevant links</w:t>
-            </w:r>
-            <w:r>
-              <w:rPr>
-                <w:noProof/>
-                <w:webHidden/>
-              </w:rPr>
-              <w:tab/>
-            </w:r>
-            <w:r>
-              <w:rPr>
-                <w:noProof/>
-                <w:webHidden/>
-              </w:rPr>
-              <w:fldChar w:fldCharType="begin"/>
-            </w:r>
-            <w:r>
-              <w:rPr>
-                <w:noProof/>
-                <w:webHidden/>
-              </w:rPr>
-              <w:instrText xml:space="preserve"> PAGEREF _Toc3306064 \h </w:instrText>
-            </w:r>
-            <w:r>
-              <w:rPr>
-                <w:noProof/>
-                <w:webHidden/>
-              </w:rPr>
-            </w:r>
-            <w:r>
-              <w:rPr>
-                <w:noProof/>
-                <w:webHidden/>
-              </w:rPr>
-              <w:fldChar w:fldCharType="separate"/>
-            </w:r>
-            <w:r>
-              <w:rPr>
-                <w:noProof/>
-                <w:webHidden/>
-              </w:rPr>
-              <w:t>4</w:t>
-            </w:r>
-            <w:r>
-              <w:rPr>
-                <w:noProof/>
-                <w:webHidden/>
-              </w:rPr>
-              <w:fldChar w:fldCharType="end"/>
-            </w:r>
-          </w:hyperlink>
-        </w:p>
-        <w:p>
-          <w:pPr>
-            <w:pStyle w:val="TOC1"/>
-            <w:tabs>
-              <w:tab w:val="right" w:leader="dot" w:pos="9350"/>
-            </w:tabs>
-            <w:rPr>
-              <w:rFonts w:eastAsiaTheme="minorEastAsia"/>
-              <w:noProof/>
-            </w:rPr>
-          </w:pPr>
-          <w:hyperlink w:anchor="_Toc3306065" w:history="1">
-            <w:r>
-              <w:rPr>
-                <w:rStyle w:val="Hyperlink"/>
-                <w:noProof/>
-              </w:rPr>
-              <w:t>Python Scripts</w:t>
-            </w:r>
-            <w:r>
-              <w:rPr>
-                <w:noProof/>
-                <w:webHidden/>
-              </w:rPr>
-              <w:tab/>
-            </w:r>
-            <w:r>
-              <w:rPr>
-                <w:noProof/>
-                <w:webHidden/>
-              </w:rPr>
-              <w:fldChar w:fldCharType="begin"/>
-            </w:r>
-            <w:r>
-              <w:rPr>
-                <w:noProof/>
-                <w:webHidden/>
-              </w:rPr>
-              <w:instrText xml:space="preserve"> PAGEREF _Toc3306065 \h </w:instrText>
-            </w:r>
-            <w:r>
-              <w:rPr>
-                <w:noProof/>
-                <w:webHidden/>
-              </w:rPr>
-            </w:r>
-            <w:r>
-              <w:rPr>
-                <w:noProof/>
-                <w:webHidden/>
-              </w:rPr>
-              <w:fldChar w:fldCharType="separate"/>
-            </w:r>
-            <w:r>
-              <w:rPr>
-                <w:noProof/>
-                <w:webHidden/>
-              </w:rPr>
-              <w:t>4</w:t>
-            </w:r>
-            <w:r>
-              <w:rPr>
-                <w:noProof/>
-                <w:webHidden/>
-              </w:rPr>
-              <w:fldChar w:fldCharType="end"/>
-            </w:r>
-          </w:hyperlink>
-        </w:p>
-        <w:p>
-          <w:pPr>
-            <w:pStyle w:val="TOC2"/>
-            <w:tabs>
-              <w:tab w:val="right" w:leader="dot" w:pos="9350"/>
-            </w:tabs>
-            <w:rPr>
-              <w:rFonts w:eastAsiaTheme="minorEastAsia"/>
-              <w:noProof/>
-            </w:rPr>
-          </w:pPr>
-          <w:hyperlink w:anchor="_Toc3306066" w:history="1">
-            <w:r>
-              <w:rPr>
-                <w:rStyle w:val="Hyperlink"/>
-                <w:noProof/>
-              </w:rPr>
-              <w:t>Android Application Python Script</w:t>
-            </w:r>
-            <w:r>
-              <w:rPr>
-                <w:noProof/>
-                <w:webHidden/>
-              </w:rPr>
-              <w:tab/>
-            </w:r>
-            <w:r>
-              <w:rPr>
-                <w:noProof/>
-                <w:webHidden/>
-              </w:rPr>
-              <w:fldChar w:fldCharType="begin"/>
-            </w:r>
-            <w:r>
-              <w:rPr>
-                <w:noProof/>
-                <w:webHidden/>
-              </w:rPr>
-              <w:instrText xml:space="preserve"> PAGEREF _Toc3306066 \h </w:instrText>
-            </w:r>
-            <w:r>
-              <w:rPr>
-                <w:noProof/>
-                <w:webHidden/>
-              </w:rPr>
-            </w:r>
-            <w:r>
-              <w:rPr>
-                <w:noProof/>
-                <w:webHidden/>
-              </w:rPr>
-              <w:fldChar w:fldCharType="separate"/>
-            </w:r>
-            <w:r>
-              <w:rPr>
-                <w:noProof/>
-                <w:webHidden/>
-              </w:rPr>
-              <w:t>4</w:t>
-            </w:r>
-            <w:r>
-              <w:rPr>
-                <w:noProof/>
-                <w:webHidden/>
-              </w:rPr>
-              <w:fldChar w:fldCharType="end"/>
-            </w:r>
-          </w:hyperlink>
-        </w:p>
-        <w:p>
-          <w:pPr>
-            <w:pStyle w:val="TOC2"/>
-            <w:tabs>
-              <w:tab w:val="right" w:leader="dot" w:pos="9350"/>
-            </w:tabs>
-            <w:rPr>
-              <w:rFonts w:eastAsiaTheme="minorEastAsia"/>
-              <w:noProof/>
-            </w:rPr>
-          </w:pPr>
-          <w:hyperlink w:anchor="_Toc3306067" w:history="1">
-            <w:r>
-              <w:rPr>
-                <w:rStyle w:val="Hyperlink"/>
-                <w:noProof/>
-              </w:rPr>
-              <w:t>Relevant links</w:t>
-            </w:r>
-            <w:r>
-              <w:rPr>
-                <w:noProof/>
-                <w:webHidden/>
-              </w:rPr>
-              <w:tab/>
-            </w:r>
-            <w:r>
-              <w:rPr>
-                <w:noProof/>
-                <w:webHidden/>
-              </w:rPr>
-              <w:fldChar w:fldCharType="begin"/>
-            </w:r>
-            <w:r>
-              <w:rPr>
-                <w:noProof/>
-                <w:webHidden/>
-              </w:rPr>
-              <w:instrText xml:space="preserve"> PAGEREF _Toc3306067 \h </w:instrText>
-            </w:r>
-            <w:r>
-              <w:rPr>
-                <w:noProof/>
-                <w:webHidden/>
-              </w:rPr>
-            </w:r>
-            <w:r>
-              <w:rPr>
-                <w:noProof/>
-                <w:webHidden/>
-              </w:rPr>
-              <w:fldChar w:fldCharType="separate"/>
-            </w:r>
-            <w:r>
-              <w:rPr>
-                <w:noProof/>
-                <w:webHidden/>
-              </w:rPr>
-              <w:t>4</w:t>
-            </w:r>
-            <w:r>
-              <w:rPr>
-                <w:noProof/>
-                <w:webHidden/>
-              </w:rPr>
-              <w:fldChar w:fldCharType="end"/>
-            </w:r>
-          </w:hyperlink>
-        </w:p>
-        <w:p>
-          <w:pPr>
-            <w:pStyle w:val="TOC2"/>
-            <w:tabs>
-              <w:tab w:val="right" w:leader="dot" w:pos="9350"/>
-            </w:tabs>
-            <w:rPr>
-              <w:rFonts w:eastAsiaTheme="minorEastAsia"/>
-              <w:noProof/>
-            </w:rPr>
-          </w:pPr>
-          <w:hyperlink w:anchor="_Toc3306068" w:history="1">
-            <w:r>
-              <w:rPr>
-                <w:rStyle w:val="Hyperlink"/>
-                <w:noProof/>
-              </w:rPr>
-              <w:t>Testing Web Server</w:t>
-            </w:r>
-            <w:r>
-              <w:rPr>
-                <w:noProof/>
-                <w:webHidden/>
-              </w:rPr>
-              <w:tab/>
-            </w:r>
-            <w:r>
-              <w:rPr>
-                <w:noProof/>
-                <w:webHidden/>
-              </w:rPr>
-              <w:fldChar w:fldCharType="begin"/>
-            </w:r>
-            <w:r>
-              <w:rPr>
-                <w:noProof/>
-                <w:webHidden/>
-              </w:rPr>
-              <w:instrText xml:space="preserve"> PAGEREF _Toc3306068 \h </w:instrText>
-            </w:r>
-            <w:r>
-              <w:rPr>
-                <w:noProof/>
-                <w:webHidden/>
-              </w:rPr>
-            </w:r>
-            <w:r>
-              <w:rPr>
-                <w:noProof/>
-                <w:webHidden/>
-              </w:rPr>
-              <w:fldChar w:fldCharType="separate"/>
-            </w:r>
-            <w:r>
-              <w:rPr>
-                <w:noProof/>
-                <w:webHidden/>
-              </w:rPr>
-              <w:t>5</w:t>
-            </w:r>
-            <w:r>
-              <w:rPr>
-                <w:noProof/>
-                <w:webHidden/>
-              </w:rPr>
-              <w:fldChar w:fldCharType="end"/>
-            </w:r>
-          </w:hyperlink>
-        </w:p>
-        <w:p>
-          <w:pPr>
-            <w:pStyle w:val="TOC2"/>
-            <w:tabs>
-              <w:tab w:val="right" w:leader="dot" w:pos="9350"/>
-            </w:tabs>
-            <w:rPr>
-              <w:rFonts w:eastAsiaTheme="minorEastAsia"/>
-              <w:noProof/>
-            </w:rPr>
-          </w:pPr>
-          <w:hyperlink w:anchor="_Toc3306069" w:history="1">
-            <w:r>
-              <w:rPr>
-                <w:rStyle w:val="Hyperlink"/>
-                <w:noProof/>
-              </w:rPr>
-              <w:t>Relevant links</w:t>
-            </w:r>
-            <w:r>
-              <w:rPr>
-                <w:noProof/>
-                <w:webHidden/>
-              </w:rPr>
-              <w:tab/>
-            </w:r>
-            <w:r>
-              <w:rPr>
-                <w:noProof/>
-                <w:webHidden/>
-              </w:rPr>
-              <w:fldChar w:fldCharType="begin"/>
-            </w:r>
-            <w:r>
-              <w:rPr>
-                <w:noProof/>
-                <w:webHidden/>
-              </w:rPr>
-              <w:instrText xml:space="preserve"> PAGEREF _Toc3306069 \h </w:instrText>
-            </w:r>
-            <w:r>
-              <w:rPr>
-                <w:noProof/>
-                <w:webHidden/>
-              </w:rPr>
-            </w:r>
-            <w:r>
-              <w:rPr>
-                <w:noProof/>
-                <w:webHidden/>
-              </w:rPr>
-              <w:fldChar w:fldCharType="separate"/>
-            </w:r>
-            <w:r>
-              <w:rPr>
-                <w:noProof/>
-                <w:webHidden/>
-              </w:rPr>
-              <w:t>5</w:t>
+              <w:t>6</w:t>
             </w:r>
             <w:r>
               <w:rPr>
@@ -2253,7 +2369,7 @@
       <w:pPr>
         <w:pStyle w:val="Heading1"/>
       </w:pPr>
-      <w:bookmarkStart w:id="0" w:name="_Toc3306053"/>
+      <w:bookmarkStart w:id="1" w:name="_Toc3306566"/>
       <w:r>
         <w:lastRenderedPageBreak/>
         <w:t xml:space="preserve">Overview of </w:t>
@@ -2261,7 +2377,7 @@
       <w:r>
         <w:t>Launch Control</w:t>
       </w:r>
-      <w:bookmarkEnd w:id="0"/>
+      <w:bookmarkEnd w:id="1"/>
     </w:p>
     <w:p>
       <w:r>
@@ -2335,17 +2451,91 @@
       <w:r>
         <w:t xml:space="preserve">(linked above) </w:t>
       </w:r>
-      <w:bookmarkStart w:id="1" w:name="_GoBack"/>
-      <w:bookmarkEnd w:id="1"/>
       <w:r>
         <w:t>are linked in the sections below (as needed).</w:t>
       </w:r>
     </w:p>
     <w:p>
+      <w:r>
+        <w:rPr>
+          <w:rFonts w:ascii="Arial" w:hAnsi="Arial" w:cs="Arial"/>
+          <w:noProof/>
+          <w:color w:val="000000"/>
+        </w:rPr>
+        <w:drawing>
+          <wp:inline distT="0" distB="0" distL="0" distR="0" wp14:anchorId="74EF32E6" wp14:editId="7B82181C">
+            <wp:extent cx="5943600" cy="3360420"/>
+            <wp:effectExtent l="0" t="0" r="0" b="0"/>
+            <wp:docPr id="2" name="Picture 2" descr="https://lh3.googleusercontent.com/X1S9pLzkkbu6z-mY9NSMUXiBMlMBCwDlB9FQFcV16KIUVxc--rNwp7HIW1zWE06vQWvowLj_ougxUg23YDGMJ8fP2rQ3EpzbZHXMsWkGhhCPeBNAfAcB52d3E2gyPs1oaFAJoLE0"/>
+            <wp:cNvGraphicFramePr>
+              <a:graphicFrameLocks xmlns:a="http://schemas.openxmlformats.org/drawingml/2006/main" noChangeAspect="1"/>
+            </wp:cNvGraphicFramePr>
+            <a:graphic xmlns:a="http://schemas.openxmlformats.org/drawingml/2006/main">
+              <a:graphicData uri="http://schemas.openxmlformats.org/drawingml/2006/picture">
+                <pic:pic xmlns:pic="http://schemas.openxmlformats.org/drawingml/2006/picture">
+                  <pic:nvPicPr>
+                    <pic:cNvPr id="0" name="Picture 1" descr="https://lh3.googleusercontent.com/X1S9pLzkkbu6z-mY9NSMUXiBMlMBCwDlB9FQFcV16KIUVxc--rNwp7HIW1zWE06vQWvowLj_ougxUg23YDGMJ8fP2rQ3EpzbZHXMsWkGhhCPeBNAfAcB52d3E2gyPs1oaFAJoLE0"/>
+                    <pic:cNvPicPr>
+                      <a:picLocks noChangeAspect="1" noChangeArrowheads="1"/>
+                    </pic:cNvPicPr>
+                  </pic:nvPicPr>
+                  <pic:blipFill>
+                    <a:blip r:embed="rId7">
+                      <a:extLst>
+                        <a:ext uri="{28A0092B-C50C-407E-A947-70E740481C1C}">
+                          <a14:useLocalDpi xmlns:a14="http://schemas.microsoft.com/office/drawing/2010/main" val="0"/>
+                        </a:ext>
+                      </a:extLst>
+                    </a:blip>
+                    <a:srcRect/>
+                    <a:stretch>
+                      <a:fillRect/>
+                    </a:stretch>
+                  </pic:blipFill>
+                  <pic:spPr bwMode="auto">
+                    <a:xfrm>
+                      <a:off x="0" y="0"/>
+                      <a:ext cx="5943600" cy="3360420"/>
+                    </a:xfrm>
+                    <a:prstGeom prst="rect">
+                      <a:avLst/>
+                    </a:prstGeom>
+                    <a:noFill/>
+                    <a:ln>
+                      <a:noFill/>
+                    </a:ln>
+                  </pic:spPr>
+                </pic:pic>
+              </a:graphicData>
+            </a:graphic>
+          </wp:inline>
+        </w:drawing>
+      </w:r>
+    </w:p>
+    <w:p>
+      <w:pPr>
+        <w:spacing w:after="0" w:line="240" w:lineRule="auto"/>
+        <w:jc w:val="center"/>
+        <w:rPr>
+          <w:rFonts w:ascii="Times New Roman" w:eastAsia="Times New Roman" w:hAnsi="Times New Roman" w:cs="Times New Roman"/>
+          <w:sz w:val="24"/>
+          <w:szCs w:val="24"/>
+        </w:rPr>
+      </w:pPr>
+      <w:r>
+        <w:rPr>
+          <w:rFonts w:ascii="Arial" w:eastAsia="Times New Roman" w:hAnsi="Arial" w:cs="Arial"/>
+          <w:color w:val="000000"/>
+        </w:rPr>
+        <w:t>Figure 1: High level overview of the system</w:t>
+      </w:r>
+    </w:p>
+    <w:p/>
+    <w:p>
       <w:pPr>
         <w:pStyle w:val="Heading1"/>
       </w:pPr>
-      <w:bookmarkStart w:id="2" w:name="_Toc3306054"/>
+      <w:bookmarkStart w:id="2" w:name="_Toc3306567"/>
       <w:r>
         <w:t>Overview of Hardware</w:t>
       </w:r>
@@ -2355,7 +2545,7 @@
       <w:pPr>
         <w:pStyle w:val="Heading2"/>
       </w:pPr>
-      <w:bookmarkStart w:id="3" w:name="_Toc3306055"/>
+      <w:bookmarkStart w:id="3" w:name="_Toc3306568"/>
       <w:r>
         <w:t>PCB</w:t>
       </w:r>
@@ -2378,34 +2568,144 @@
     <w:p>
       <w:pPr>
         <w:pStyle w:val="Heading2"/>
-      </w:pPr>
-      <w:bookmarkStart w:id="4" w:name="_Toc3306056"/>
-      <w:r>
-        <w:t>Teensy 3.6 Microcontroller</w:t>
+        <w:jc w:val="center"/>
+      </w:pPr>
+      <w:bookmarkStart w:id="4" w:name="_Toc3306569"/>
+      <w:r>
+        <w:rPr>
+          <w:rFonts w:ascii="Arial" w:hAnsi="Arial" w:cs="Arial"/>
+          <w:noProof/>
+          <w:color w:val="980000"/>
+          <w:sz w:val="22"/>
+          <w:szCs w:val="22"/>
+        </w:rPr>
+        <w:lastRenderedPageBreak/>
+        <w:drawing>
+          <wp:inline distT="0" distB="0" distL="0" distR="0" wp14:anchorId="21886D53" wp14:editId="167EB4E9">
+            <wp:extent cx="4399915" cy="5248910"/>
+            <wp:effectExtent l="0" t="0" r="635" b="8890"/>
+            <wp:docPr id="3" name="Picture 3" descr="https://lh5.googleusercontent.com/FFw5qQ8-5HC8zGvKdLpaK2vRRvwZjkGTgXCVQPWynhwKQUKpB06wSPn9JCUyA_hgNzuzvYrviS5cvjvu8vvFsVCEsy_kbC1QJSlmvT4ZgO1f5sGog4D4-RTHghMr0yI51Lu_yhIR"/>
+            <wp:cNvGraphicFramePr>
+              <a:graphicFrameLocks xmlns:a="http://schemas.openxmlformats.org/drawingml/2006/main" noChangeAspect="1"/>
+            </wp:cNvGraphicFramePr>
+            <a:graphic xmlns:a="http://schemas.openxmlformats.org/drawingml/2006/main">
+              <a:graphicData uri="http://schemas.openxmlformats.org/drawingml/2006/picture">
+                <pic:pic xmlns:pic="http://schemas.openxmlformats.org/drawingml/2006/picture">
+                  <pic:nvPicPr>
+                    <pic:cNvPr id="0" name="Picture 3" descr="https://lh5.googleusercontent.com/FFw5qQ8-5HC8zGvKdLpaK2vRRvwZjkGTgXCVQPWynhwKQUKpB06wSPn9JCUyA_hgNzuzvYrviS5cvjvu8vvFsVCEsy_kbC1QJSlmvT4ZgO1f5sGog4D4-RTHghMr0yI51Lu_yhIR"/>
+                    <pic:cNvPicPr>
+                      <a:picLocks noChangeAspect="1" noChangeArrowheads="1"/>
+                    </pic:cNvPicPr>
+                  </pic:nvPicPr>
+                  <pic:blipFill>
+                    <a:blip r:embed="rId8" cstate="print">
+                      <a:extLst>
+                        <a:ext uri="{28A0092B-C50C-407E-A947-70E740481C1C}">
+                          <a14:useLocalDpi xmlns:a14="http://schemas.microsoft.com/office/drawing/2010/main" val="0"/>
+                        </a:ext>
+                      </a:extLst>
+                    </a:blip>
+                    <a:srcRect/>
+                    <a:stretch>
+                      <a:fillRect/>
+                    </a:stretch>
+                  </pic:blipFill>
+                  <pic:spPr bwMode="auto">
+                    <a:xfrm>
+                      <a:off x="0" y="0"/>
+                      <a:ext cx="4399915" cy="5248910"/>
+                    </a:xfrm>
+                    <a:prstGeom prst="rect">
+                      <a:avLst/>
+                    </a:prstGeom>
+                    <a:noFill/>
+                    <a:ln>
+                      <a:noFill/>
+                    </a:ln>
+                  </pic:spPr>
+                </pic:pic>
+              </a:graphicData>
+            </a:graphic>
+          </wp:inline>
+        </w:drawing>
       </w:r>
       <w:bookmarkEnd w:id="4"/>
     </w:p>
     <w:p>
-      <w:r>
-        <w:t>The Teensy 3.6 microcontroller is the central hardware piece that polls and collects data from the OBD-II adapter and transmits it over Bluetooth.</w:t>
-      </w:r>
-      <w:r>
-        <w:t xml:space="preserve"> This is essentially an Arduino clone from a software point of view.</w:t>
-      </w:r>
-      <w:r>
-        <w:t xml:space="preserve"> It comes with a total of 5 UARTS, of which 2 are used (for the OBD-II adapter and HC-05 Bluetooth module). While the Teensy operates at 3.3V, it is still 5V compatible (Vin range of 3.6 to 6.0 V), and hence works seamlessly (without the need for a voltage step down) with the adapter’s power supply. The Teensy plugs into female headers on the PCB, however only 6 pins are actually in use - two for power supply, two for transmit/receive to the OBD-II adapter and two for transmit/receive to the Bluetooth module.</w:t>
-      </w:r>
+      <w:pPr>
+        <w:spacing w:after="0" w:line="240" w:lineRule="auto"/>
+        <w:jc w:val="center"/>
+        <w:rPr>
+          <w:rFonts w:ascii="Times New Roman" w:eastAsia="Times New Roman" w:hAnsi="Times New Roman" w:cs="Times New Roman"/>
+          <w:sz w:val="24"/>
+          <w:szCs w:val="24"/>
+        </w:rPr>
+      </w:pPr>
+      <w:r>
+        <w:rPr>
+          <w:rFonts w:ascii="Arial" w:eastAsia="Times New Roman" w:hAnsi="Arial" w:cs="Arial"/>
+          <w:color w:val="000000"/>
+        </w:rPr>
+        <w:t xml:space="preserve">Figure </w:t>
+      </w:r>
+      <w:r>
+        <w:rPr>
+          <w:rFonts w:ascii="Arial" w:eastAsia="Times New Roman" w:hAnsi="Arial" w:cs="Arial"/>
+          <w:color w:val="000000"/>
+        </w:rPr>
+        <w:t>2</w:t>
+      </w:r>
+      <w:r>
+        <w:rPr>
+          <w:rFonts w:ascii="Arial" w:eastAsia="Times New Roman" w:hAnsi="Arial" w:cs="Arial"/>
+          <w:color w:val="000000"/>
+        </w:rPr>
+        <w:t xml:space="preserve">: </w:t>
+      </w:r>
+      <w:r>
+        <w:rPr>
+          <w:rFonts w:ascii="Arial" w:hAnsi="Arial" w:cs="Arial"/>
+          <w:color w:val="434343"/>
+        </w:rPr>
+        <w:t>Hardware layout of the OBD-II data collector</w:t>
+      </w:r>
+    </w:p>
+    <w:p/>
+    <w:p>
+      <w:pPr>
+        <w:pStyle w:val="Heading2"/>
+      </w:pPr>
+      <w:bookmarkStart w:id="5" w:name="_Toc3306570"/>
+      <w:r>
+        <w:t>Teensy 3.6 Microcontroller</w:t>
+      </w:r>
+      <w:bookmarkEnd w:id="5"/>
     </w:p>
     <w:p>
       <w:r>
-        <w:t xml:space="preserve">The Teensy uses a 180 MHz 32-bit ARM Cortex M4 Processor, which is found on the MK66FX1M0VMD18 chip. In addition to the UART interfaces being used, the chip also provides CAN, Ethernet, I2C, I2S, SDHC and SPI interfaces. The Teensy board also includes a SD card slot. These interfaces are as of yet unused by Launch Control, however they do allow expandability for future projects to work from. </w:t>
+        <w:t>The Teensy 3.6 microcontroller is the central hardware piece that polls and collects data from the OBD-II adapter and transmits it over Bluetooth.</w:t>
+      </w:r>
+      <w:r>
+        <w:t xml:space="preserve"> This is essentially an Arduino clone from a software point of view.</w:t>
+      </w:r>
+      <w:r>
+        <w:t xml:space="preserve"> It comes with a total of 5 UARTS, of which 2 are used (for the OBD-II adapter and HC-05 Bluetooth module). While the Teensy operates at 3.3V, it is still 5V compatible (Vin range of 3.6 to 6.0 V), and hence works seamlessly (without the need for a voltage step down) with the adapter’s power supply. The Teensy plugs into female headers on the PCB, however only 6 pins are actually in use - two for power supply, two for transmit/receive to the OBD-II adapter and two for transmit/receive to the Bluetooth module.</w:t>
       </w:r>
     </w:p>
     <w:p>
       <w:r>
+        <w:t xml:space="preserve">The Teensy uses a 180 MHz 32-bit ARM Cortex M4 Processor, which is found on the MK66FX1M0VMD18 chip. In addition to the UART interfaces being used, the chip also provides CAN, Ethernet, I2C, I2S, SDHC </w:t>
+      </w:r>
+      <w:r>
+        <w:lastRenderedPageBreak/>
+        <w:t xml:space="preserve">and SPI interfaces. The Teensy board also includes a SD card slot. These interfaces are as of yet unused by Launch Control, however they do allow expandability for future projects to work from. </w:t>
+      </w:r>
+    </w:p>
+    <w:p>
+      <w:r>
         <w:t xml:space="preserve">Link to product: </w:t>
       </w:r>
-      <w:hyperlink r:id="rId7" w:history="1">
+      <w:hyperlink r:id="rId9" w:history="1">
         <w:r>
           <w:rPr>
             <w:rStyle w:val="Hyperlink"/>
@@ -2421,11 +2721,11 @@
       <w:pPr>
         <w:pStyle w:val="Heading2"/>
       </w:pPr>
-      <w:bookmarkStart w:id="5" w:name="_Toc3306057"/>
+      <w:bookmarkStart w:id="6" w:name="_Toc3306571"/>
       <w:r>
         <w:t>Freematics OBD-II UART Adapter</w:t>
       </w:r>
-      <w:bookmarkEnd w:id="5"/>
+      <w:bookmarkEnd w:id="6"/>
     </w:p>
     <w:p>
       <w:r>
@@ -2441,11 +2741,7 @@
         <w:t>up to</w:t>
       </w:r>
       <w:r>
-        <w:t xml:space="preserve"> 2.1A. The adapter connects to four male pin headers on the PCB. With two being power and ground, and the </w:t>
-      </w:r>
-      <w:r>
-        <w:lastRenderedPageBreak/>
-        <w:t>other two being transmit and receive</w:t>
+        <w:t xml:space="preserve"> 2.1A. The adapter connects to four male pin headers on the PCB. With two being power and ground, and the other two being transmit and receive</w:t>
       </w:r>
       <w:r>
         <w:t xml:space="preserve">. </w:t>
@@ -2458,7 +2754,7 @@
       <w:r>
         <w:t xml:space="preserve">Link to product: </w:t>
       </w:r>
-      <w:hyperlink r:id="rId8" w:history="1">
+      <w:hyperlink r:id="rId10" w:history="1">
         <w:r>
           <w:rPr>
             <w:rStyle w:val="Hyperlink"/>
@@ -2474,11 +2770,11 @@
       <w:pPr>
         <w:pStyle w:val="Heading2"/>
       </w:pPr>
-      <w:bookmarkStart w:id="6" w:name="_Toc3306058"/>
+      <w:bookmarkStart w:id="7" w:name="_Toc3306572"/>
       <w:r>
         <w:t>HC-05 Bluetooth module</w:t>
       </w:r>
-      <w:bookmarkEnd w:id="6"/>
+      <w:bookmarkEnd w:id="7"/>
       <w:r>
         <w:t xml:space="preserve"> </w:t>
       </w:r>
@@ -2495,7 +2791,7 @@
       <w:r>
         <w:t xml:space="preserve">Link to product: </w:t>
       </w:r>
-      <w:hyperlink r:id="rId9" w:history="1">
+      <w:hyperlink r:id="rId11" w:history="1">
         <w:r>
           <w:rPr>
             <w:rStyle w:val="Hyperlink"/>
@@ -2511,11 +2807,11 @@
       <w:pPr>
         <w:pStyle w:val="Heading1"/>
       </w:pPr>
-      <w:bookmarkStart w:id="7" w:name="_Toc3306059"/>
+      <w:bookmarkStart w:id="8" w:name="_Toc3306573"/>
       <w:r>
         <w:t>Getting started with the Teensy 3.6</w:t>
       </w:r>
-      <w:bookmarkEnd w:id="7"/>
+      <w:bookmarkEnd w:id="8"/>
     </w:p>
     <w:p>
       <w:r>
@@ -2548,14 +2844,14 @@
       <w:pPr>
         <w:pStyle w:val="Heading2"/>
       </w:pPr>
-      <w:bookmarkStart w:id="8" w:name="_Toc3306060"/>
+      <w:bookmarkStart w:id="9" w:name="_Toc3306574"/>
       <w:r>
         <w:t>Relevant</w:t>
       </w:r>
       <w:r>
         <w:t xml:space="preserve"> links</w:t>
       </w:r>
-      <w:bookmarkEnd w:id="8"/>
+      <w:bookmarkEnd w:id="9"/>
     </w:p>
     <w:p>
       <w:pPr>
@@ -2568,7 +2864,7 @@
       <w:r>
         <w:t xml:space="preserve">Code for the Teensy is located in this repository: </w:t>
       </w:r>
-      <w:hyperlink r:id="rId10" w:history="1">
+      <w:hyperlink r:id="rId12" w:history="1">
         <w:r>
           <w:rPr>
             <w:rStyle w:val="Hyperlink"/>
@@ -2591,7 +2887,7 @@
       <w:r>
         <w:t xml:space="preserve">Visual Studio Code: </w:t>
       </w:r>
-      <w:hyperlink r:id="rId11" w:history="1">
+      <w:hyperlink r:id="rId13" w:history="1">
         <w:r>
           <w:rPr>
             <w:rStyle w:val="Hyperlink"/>
@@ -2614,7 +2910,7 @@
       <w:r>
         <w:t xml:space="preserve">Platform I/O extension: </w:t>
       </w:r>
-      <w:hyperlink r:id="rId12" w:history="1">
+      <w:hyperlink r:id="rId14" w:history="1">
         <w:r>
           <w:rPr>
             <w:rStyle w:val="Hyperlink"/>
@@ -2637,7 +2933,7 @@
       <w:r>
         <w:t xml:space="preserve">OBD-II UART Library: </w:t>
       </w:r>
-      <w:hyperlink r:id="rId13" w:history="1">
+      <w:hyperlink r:id="rId15" w:history="1">
         <w:r>
           <w:rPr>
             <w:rStyle w:val="Hyperlink"/>
@@ -2660,7 +2956,7 @@
       <w:r>
         <w:t xml:space="preserve">Tutorial for Interfacing with Bluetooth module: </w:t>
       </w:r>
-      <w:hyperlink r:id="rId14" w:history="1">
+      <w:hyperlink r:id="rId16" w:history="1">
         <w:r>
           <w:rPr>
             <w:rStyle w:val="Hyperlink"/>
@@ -2676,11 +2972,11 @@
       <w:pPr>
         <w:pStyle w:val="Heading1"/>
       </w:pPr>
-      <w:bookmarkStart w:id="9" w:name="_Toc3306061"/>
+      <w:bookmarkStart w:id="10" w:name="_Toc3306575"/>
       <w:r>
         <w:t>Getting started with the Android application</w:t>
       </w:r>
-      <w:bookmarkEnd w:id="9"/>
+      <w:bookmarkEnd w:id="10"/>
     </w:p>
     <w:p>
       <w:r>
@@ -2689,6 +2985,7 @@
     </w:p>
     <w:p>
       <w:r>
+        <w:lastRenderedPageBreak/>
         <w:t>For interfacing with Bluetoot</w:t>
       </w:r>
       <w:r>
@@ -2707,11 +3004,11 @@
       <w:pPr>
         <w:pStyle w:val="Heading2"/>
       </w:pPr>
-      <w:bookmarkStart w:id="10" w:name="_Toc3306062"/>
+      <w:bookmarkStart w:id="11" w:name="_Toc3306576"/>
       <w:r>
         <w:t>Relevant links</w:t>
       </w:r>
-      <w:bookmarkEnd w:id="10"/>
+      <w:bookmarkEnd w:id="11"/>
     </w:p>
     <w:p>
       <w:pPr>
@@ -2724,7 +3021,7 @@
       <w:r>
         <w:t xml:space="preserve">Code for the Android application is located in this repository: </w:t>
       </w:r>
-      <w:hyperlink r:id="rId15" w:history="1">
+      <w:hyperlink r:id="rId17" w:history="1">
         <w:r>
           <w:rPr>
             <w:rStyle w:val="Hyperlink"/>
@@ -2750,7 +3047,7 @@
       <w:r>
         <w:t xml:space="preserve"> </w:t>
       </w:r>
-      <w:hyperlink r:id="rId16" w:history="1">
+      <w:hyperlink r:id="rId18" w:history="1">
         <w:r>
           <w:rPr>
             <w:rStyle w:val="Hyperlink"/>
@@ -2771,13 +3068,12 @@
         </w:numPr>
       </w:pPr>
       <w:r>
-        <w:lastRenderedPageBreak/>
         <w:t>Web Socket Library:</w:t>
       </w:r>
       <w:r>
         <w:t xml:space="preserve"> </w:t>
       </w:r>
-      <w:hyperlink r:id="rId17" w:history="1">
+      <w:hyperlink r:id="rId19" w:history="1">
         <w:r>
           <w:rPr>
             <w:rStyle w:val="Hyperlink"/>
@@ -2800,7 +3096,7 @@
       <w:r>
         <w:t xml:space="preserve">Graphing Library: </w:t>
       </w:r>
-      <w:hyperlink r:id="rId18" w:history="1">
+      <w:hyperlink r:id="rId20" w:history="1">
         <w:r>
           <w:rPr>
             <w:rStyle w:val="Hyperlink"/>
@@ -2823,7 +3119,7 @@
       <w:r>
         <w:t xml:space="preserve">Google’s developer console: </w:t>
       </w:r>
-      <w:hyperlink r:id="rId19" w:history="1">
+      <w:hyperlink r:id="rId21" w:history="1">
         <w:r>
           <w:rPr>
             <w:rStyle w:val="Hyperlink"/>
@@ -2839,11 +3135,11 @@
       <w:pPr>
         <w:pStyle w:val="Heading1"/>
       </w:pPr>
-      <w:bookmarkStart w:id="11" w:name="_Toc3306063"/>
+      <w:bookmarkStart w:id="12" w:name="_Toc3306577"/>
       <w:r>
         <w:t>Getting started with the Web application</w:t>
       </w:r>
-      <w:bookmarkEnd w:id="11"/>
+      <w:bookmarkEnd w:id="12"/>
       <w:r>
         <w:t xml:space="preserve"> </w:t>
       </w:r>
@@ -2871,11 +3167,11 @@
       <w:pPr>
         <w:pStyle w:val="Heading2"/>
       </w:pPr>
-      <w:bookmarkStart w:id="12" w:name="_Toc3306064"/>
+      <w:bookmarkStart w:id="13" w:name="_Toc3306578"/>
       <w:r>
         <w:t>Relevant links</w:t>
       </w:r>
-      <w:bookmarkEnd w:id="12"/>
+      <w:bookmarkEnd w:id="13"/>
     </w:p>
     <w:p>
       <w:pPr>
@@ -2888,7 +3184,7 @@
       <w:r>
         <w:t xml:space="preserve">Code for the Web application is located in this repository: </w:t>
       </w:r>
-      <w:hyperlink r:id="rId20" w:history="1">
+      <w:hyperlink r:id="rId22" w:history="1">
         <w:r>
           <w:rPr>
             <w:rStyle w:val="Hyperlink"/>
@@ -2914,7 +3210,7 @@
       <w:r>
         <w:t xml:space="preserve"> </w:t>
       </w:r>
-      <w:hyperlink r:id="rId21" w:history="1">
+      <w:hyperlink r:id="rId23" w:history="1">
         <w:r>
           <w:rPr>
             <w:rStyle w:val="Hyperlink"/>
@@ -2937,7 +3233,7 @@
       <w:r>
         <w:t xml:space="preserve">NodeJS homepage: </w:t>
       </w:r>
-      <w:hyperlink r:id="rId22" w:history="1">
+      <w:hyperlink r:id="rId24" w:history="1">
         <w:r>
           <w:rPr>
             <w:rStyle w:val="Hyperlink"/>
@@ -2960,7 +3256,7 @@
       <w:r>
         <w:t xml:space="preserve">Getting started with ReactJS: </w:t>
       </w:r>
-      <w:hyperlink r:id="rId23" w:history="1">
+      <w:hyperlink r:id="rId25" w:history="1">
         <w:r>
           <w:rPr>
             <w:rStyle w:val="Hyperlink"/>
@@ -2983,7 +3279,7 @@
       <w:r>
         <w:t xml:space="preserve">Maps Library: </w:t>
       </w:r>
-      <w:hyperlink r:id="rId24" w:history="1">
+      <w:hyperlink r:id="rId26" w:history="1">
         <w:r>
           <w:rPr>
             <w:rStyle w:val="Hyperlink"/>
@@ -3003,7 +3299,7 @@
       <w:r>
         <w:t xml:space="preserve">Graphing Library: </w:t>
       </w:r>
-      <w:hyperlink r:id="rId25" w:history="1">
+      <w:hyperlink r:id="rId27" w:history="1">
         <w:r>
           <w:rPr>
             <w:rStyle w:val="Hyperlink"/>
@@ -3026,7 +3322,7 @@
       <w:r>
         <w:t xml:space="preserve">Authentication Library: </w:t>
       </w:r>
-      <w:hyperlink r:id="rId26" w:history="1">
+      <w:hyperlink r:id="rId28" w:history="1">
         <w:r>
           <w:rPr>
             <w:rStyle w:val="Hyperlink"/>
@@ -3042,14 +3338,14 @@
       <w:pPr>
         <w:pStyle w:val="Heading1"/>
       </w:pPr>
-      <w:bookmarkStart w:id="13" w:name="_Toc3306065"/>
+      <w:bookmarkStart w:id="14" w:name="_Toc3306579"/>
       <w:r>
         <w:t>Python</w:t>
       </w:r>
       <w:r>
         <w:t xml:space="preserve"> Scripts</w:t>
       </w:r>
-      <w:bookmarkEnd w:id="13"/>
+      <w:bookmarkEnd w:id="14"/>
     </w:p>
     <w:p>
       <w:r>
@@ -3063,14 +3359,14 @@
       <w:pPr>
         <w:pStyle w:val="Heading2"/>
       </w:pPr>
-      <w:bookmarkStart w:id="14" w:name="_Toc3306066"/>
+      <w:bookmarkStart w:id="15" w:name="_Toc3306580"/>
       <w:r>
         <w:t>Android Application</w:t>
       </w:r>
       <w:r>
         <w:t xml:space="preserve"> Python Script</w:t>
       </w:r>
-      <w:bookmarkEnd w:id="14"/>
+      <w:bookmarkEnd w:id="15"/>
     </w:p>
     <w:p>
       <w:r>
@@ -3119,11 +3415,11 @@
       <w:pPr>
         <w:pStyle w:val="Heading2"/>
       </w:pPr>
-      <w:bookmarkStart w:id="15" w:name="_Toc3306067"/>
+      <w:bookmarkStart w:id="16" w:name="_Toc3306581"/>
       <w:r>
         <w:t>Relevant links</w:t>
       </w:r>
-      <w:bookmarkEnd w:id="15"/>
+      <w:bookmarkEnd w:id="16"/>
     </w:p>
     <w:p>
       <w:pPr>
@@ -3136,7 +3432,7 @@
       <w:r>
         <w:t xml:space="preserve">Code for python script: </w:t>
       </w:r>
-      <w:hyperlink r:id="rId27" w:history="1">
+      <w:hyperlink r:id="rId29" w:history="1">
         <w:r>
           <w:rPr>
             <w:rStyle w:val="Hyperlink"/>
@@ -3157,9 +3453,10 @@
         </w:numPr>
       </w:pPr>
       <w:r>
+        <w:lastRenderedPageBreak/>
         <w:t xml:space="preserve">Code for another python script, that plays back values from a file: </w:t>
       </w:r>
-      <w:hyperlink r:id="rId28" w:history="1">
+      <w:hyperlink r:id="rId30" w:history="1">
         <w:r>
           <w:rPr>
             <w:rStyle w:val="Hyperlink"/>
@@ -3182,7 +3479,7 @@
       <w:r>
         <w:t xml:space="preserve">Bluetooth Library: </w:t>
       </w:r>
-      <w:hyperlink r:id="rId29" w:history="1">
+      <w:hyperlink r:id="rId31" w:history="1">
         <w:r>
           <w:rPr>
             <w:rStyle w:val="Hyperlink"/>
@@ -3205,7 +3502,7 @@
       <w:r>
         <w:t xml:space="preserve">Installing Python: </w:t>
       </w:r>
-      <w:hyperlink r:id="rId30" w:history="1">
+      <w:hyperlink r:id="rId32" w:history="1">
         <w:r>
           <w:rPr>
             <w:rStyle w:val="Hyperlink"/>
@@ -3221,12 +3518,11 @@
       <w:pPr>
         <w:pStyle w:val="Heading2"/>
       </w:pPr>
-      <w:bookmarkStart w:id="16" w:name="_Toc3306068"/>
-      <w:r>
-        <w:lastRenderedPageBreak/>
+      <w:bookmarkStart w:id="17" w:name="_Toc3306582"/>
+      <w:r>
         <w:t>Testing Web Server</w:t>
       </w:r>
-      <w:bookmarkEnd w:id="16"/>
+      <w:bookmarkEnd w:id="17"/>
     </w:p>
     <w:p>
       <w:r>
@@ -3237,11 +3533,11 @@
       <w:pPr>
         <w:pStyle w:val="Heading2"/>
       </w:pPr>
-      <w:bookmarkStart w:id="17" w:name="_Toc3306069"/>
+      <w:bookmarkStart w:id="18" w:name="_Toc3306583"/>
       <w:r>
         <w:t>Relevant links</w:t>
       </w:r>
-      <w:bookmarkEnd w:id="17"/>
+      <w:bookmarkEnd w:id="18"/>
     </w:p>
     <w:p>
       <w:pPr>
@@ -3254,7 +3550,7 @@
       <w:r>
         <w:t xml:space="preserve">Code for python script: </w:t>
       </w:r>
-      <w:hyperlink r:id="rId31" w:history="1">
+      <w:hyperlink r:id="rId33" w:history="1">
         <w:r>
           <w:rPr>
             <w:rStyle w:val="Hyperlink"/>
@@ -3280,7 +3576,7 @@
       <w:r>
         <w:t xml:space="preserve">: </w:t>
       </w:r>
-      <w:hyperlink r:id="rId32" w:history="1">
+      <w:hyperlink r:id="rId34" w:history="1">
         <w:r>
           <w:rPr>
             <w:rStyle w:val="Hyperlink"/>
@@ -3303,7 +3599,7 @@
       <w:r>
         <w:t xml:space="preserve">Installing Python: </w:t>
       </w:r>
-      <w:hyperlink r:id="rId33" w:history="1">
+      <w:hyperlink r:id="rId35" w:history="1">
         <w:r>
           <w:rPr>
             <w:rStyle w:val="Hyperlink"/>
@@ -3315,6 +3611,2766 @@
         <w:t xml:space="preserve"> </w:t>
       </w:r>
     </w:p>
+    <w:p>
+      <w:pPr>
+        <w:pStyle w:val="Heading1"/>
+      </w:pPr>
+      <w:bookmarkStart w:id="19" w:name="_Toc3306584"/>
+      <w:r>
+        <w:t>Appendix A</w:t>
+      </w:r>
+      <w:bookmarkEnd w:id="19"/>
+    </w:p>
+    <w:p>
+      <w:pPr>
+        <w:spacing w:after="0" w:line="240" w:lineRule="auto"/>
+        <w:rPr>
+          <w:rFonts w:ascii="Times New Roman" w:eastAsia="Times New Roman" w:hAnsi="Times New Roman" w:cs="Times New Roman"/>
+          <w:sz w:val="24"/>
+          <w:szCs w:val="24"/>
+        </w:rPr>
+      </w:pPr>
+    </w:p>
+    <w:tbl>
+      <w:tblPr>
+        <w:tblW w:w="0" w:type="auto"/>
+        <w:tblCellMar>
+          <w:top w:w="15" w:type="dxa"/>
+          <w:left w:w="15" w:type="dxa"/>
+          <w:bottom w:w="15" w:type="dxa"/>
+          <w:right w:w="15" w:type="dxa"/>
+        </w:tblCellMar>
+        <w:tblLook w:val="04A0" w:firstRow="1" w:lastRow="0" w:firstColumn="1" w:lastColumn="0" w:noHBand="0" w:noVBand="1"/>
+      </w:tblPr>
+      <w:tblGrid>
+        <w:gridCol w:w="3502"/>
+        <w:gridCol w:w="983"/>
+        <w:gridCol w:w="1717"/>
+        <w:gridCol w:w="1778"/>
+      </w:tblGrid>
+      <w:tr>
+        <w:tc>
+          <w:tcPr>
+            <w:tcW w:w="0" w:type="auto"/>
+            <w:tcBorders>
+              <w:top w:val="single" w:sz="8" w:space="0" w:color="000000"/>
+              <w:left w:val="single" w:sz="8" w:space="0" w:color="000000"/>
+              <w:bottom w:val="single" w:sz="8" w:space="0" w:color="000000"/>
+              <w:right w:val="single" w:sz="8" w:space="0" w:color="000000"/>
+            </w:tcBorders>
+            <w:tcMar>
+              <w:top w:w="100" w:type="dxa"/>
+              <w:left w:w="100" w:type="dxa"/>
+              <w:bottom w:w="100" w:type="dxa"/>
+              <w:right w:w="100" w:type="dxa"/>
+            </w:tcMar>
+            <w:hideMark/>
+          </w:tcPr>
+          <w:p>
+            <w:pPr>
+              <w:spacing w:after="0" w:line="240" w:lineRule="auto"/>
+              <w:rPr>
+                <w:rFonts w:ascii="Times New Roman" w:eastAsia="Times New Roman" w:hAnsi="Times New Roman" w:cs="Times New Roman"/>
+                <w:sz w:val="24"/>
+                <w:szCs w:val="24"/>
+              </w:rPr>
+            </w:pPr>
+            <w:r>
+              <w:rPr>
+                <w:rFonts w:ascii="Arial" w:eastAsia="Times New Roman" w:hAnsi="Arial" w:cs="Arial"/>
+                <w:color w:val="000000"/>
+              </w:rPr>
+              <w:t>Description</w:t>
+            </w:r>
+          </w:p>
+        </w:tc>
+        <w:tc>
+          <w:tcPr>
+            <w:tcW w:w="0" w:type="auto"/>
+            <w:tcBorders>
+              <w:top w:val="single" w:sz="8" w:space="0" w:color="000000"/>
+              <w:left w:val="single" w:sz="8" w:space="0" w:color="000000"/>
+              <w:bottom w:val="single" w:sz="8" w:space="0" w:color="000000"/>
+              <w:right w:val="single" w:sz="8" w:space="0" w:color="000000"/>
+            </w:tcBorders>
+            <w:tcMar>
+              <w:top w:w="100" w:type="dxa"/>
+              <w:left w:w="100" w:type="dxa"/>
+              <w:bottom w:w="100" w:type="dxa"/>
+              <w:right w:w="100" w:type="dxa"/>
+            </w:tcMar>
+            <w:hideMark/>
+          </w:tcPr>
+          <w:p>
+            <w:pPr>
+              <w:spacing w:after="0" w:line="240" w:lineRule="auto"/>
+              <w:rPr>
+                <w:rFonts w:ascii="Times New Roman" w:eastAsia="Times New Roman" w:hAnsi="Times New Roman" w:cs="Times New Roman"/>
+                <w:sz w:val="24"/>
+                <w:szCs w:val="24"/>
+              </w:rPr>
+            </w:pPr>
+            <w:r>
+              <w:rPr>
+                <w:rFonts w:ascii="Arial" w:eastAsia="Times New Roman" w:hAnsi="Arial" w:cs="Arial"/>
+                <w:color w:val="000000"/>
+              </w:rPr>
+              <w:t>Units</w:t>
+            </w:r>
+          </w:p>
+        </w:tc>
+        <w:tc>
+          <w:tcPr>
+            <w:tcW w:w="0" w:type="auto"/>
+            <w:tcBorders>
+              <w:top w:val="single" w:sz="8" w:space="0" w:color="000000"/>
+              <w:left w:val="single" w:sz="8" w:space="0" w:color="000000"/>
+              <w:bottom w:val="single" w:sz="8" w:space="0" w:color="000000"/>
+              <w:right w:val="single" w:sz="8" w:space="0" w:color="000000"/>
+            </w:tcBorders>
+            <w:tcMar>
+              <w:top w:w="100" w:type="dxa"/>
+              <w:left w:w="100" w:type="dxa"/>
+              <w:bottom w:w="100" w:type="dxa"/>
+              <w:right w:w="100" w:type="dxa"/>
+            </w:tcMar>
+            <w:hideMark/>
+          </w:tcPr>
+          <w:p>
+            <w:pPr>
+              <w:spacing w:after="0" w:line="240" w:lineRule="auto"/>
+              <w:rPr>
+                <w:rFonts w:ascii="Times New Roman" w:eastAsia="Times New Roman" w:hAnsi="Times New Roman" w:cs="Times New Roman"/>
+                <w:sz w:val="24"/>
+                <w:szCs w:val="24"/>
+              </w:rPr>
+            </w:pPr>
+            <w:r>
+              <w:rPr>
+                <w:rFonts w:ascii="Arial" w:eastAsia="Times New Roman" w:hAnsi="Arial" w:cs="Arial"/>
+                <w:color w:val="000000"/>
+              </w:rPr>
+              <w:t>Minimum Value</w:t>
+            </w:r>
+          </w:p>
+        </w:tc>
+        <w:tc>
+          <w:tcPr>
+            <w:tcW w:w="0" w:type="auto"/>
+            <w:tcBorders>
+              <w:top w:val="single" w:sz="8" w:space="0" w:color="000000"/>
+              <w:left w:val="single" w:sz="8" w:space="0" w:color="000000"/>
+              <w:bottom w:val="single" w:sz="8" w:space="0" w:color="000000"/>
+              <w:right w:val="single" w:sz="8" w:space="0" w:color="000000"/>
+            </w:tcBorders>
+            <w:tcMar>
+              <w:top w:w="100" w:type="dxa"/>
+              <w:left w:w="100" w:type="dxa"/>
+              <w:bottom w:w="100" w:type="dxa"/>
+              <w:right w:w="100" w:type="dxa"/>
+            </w:tcMar>
+            <w:hideMark/>
+          </w:tcPr>
+          <w:p>
+            <w:pPr>
+              <w:spacing w:after="0" w:line="240" w:lineRule="auto"/>
+              <w:rPr>
+                <w:rFonts w:ascii="Times New Roman" w:eastAsia="Times New Roman" w:hAnsi="Times New Roman" w:cs="Times New Roman"/>
+                <w:sz w:val="24"/>
+                <w:szCs w:val="24"/>
+              </w:rPr>
+            </w:pPr>
+            <w:r>
+              <w:rPr>
+                <w:rFonts w:ascii="Arial" w:eastAsia="Times New Roman" w:hAnsi="Arial" w:cs="Arial"/>
+                <w:color w:val="000000"/>
+              </w:rPr>
+              <w:t>Maximum Value</w:t>
+            </w:r>
+          </w:p>
+        </w:tc>
+      </w:tr>
+      <w:tr>
+        <w:tc>
+          <w:tcPr>
+            <w:tcW w:w="0" w:type="auto"/>
+            <w:tcBorders>
+              <w:top w:val="single" w:sz="8" w:space="0" w:color="000000"/>
+              <w:left w:val="single" w:sz="8" w:space="0" w:color="000000"/>
+              <w:bottom w:val="single" w:sz="8" w:space="0" w:color="000000"/>
+              <w:right w:val="single" w:sz="8" w:space="0" w:color="000000"/>
+            </w:tcBorders>
+            <w:tcMar>
+              <w:top w:w="100" w:type="dxa"/>
+              <w:left w:w="100" w:type="dxa"/>
+              <w:bottom w:w="100" w:type="dxa"/>
+              <w:right w:w="100" w:type="dxa"/>
+            </w:tcMar>
+            <w:hideMark/>
+          </w:tcPr>
+          <w:p>
+            <w:pPr>
+              <w:spacing w:after="0" w:line="240" w:lineRule="auto"/>
+              <w:rPr>
+                <w:rFonts w:ascii="Times New Roman" w:eastAsia="Times New Roman" w:hAnsi="Times New Roman" w:cs="Times New Roman"/>
+                <w:sz w:val="24"/>
+                <w:szCs w:val="24"/>
+              </w:rPr>
+            </w:pPr>
+            <w:r>
+              <w:rPr>
+                <w:rFonts w:ascii="Arial" w:eastAsia="Times New Roman" w:hAnsi="Arial" w:cs="Arial"/>
+                <w:color w:val="000000"/>
+              </w:rPr>
+              <w:t>Engine RPM</w:t>
+            </w:r>
+          </w:p>
+        </w:tc>
+        <w:tc>
+          <w:tcPr>
+            <w:tcW w:w="0" w:type="auto"/>
+            <w:tcBorders>
+              <w:top w:val="single" w:sz="8" w:space="0" w:color="000000"/>
+              <w:left w:val="single" w:sz="8" w:space="0" w:color="000000"/>
+              <w:bottom w:val="single" w:sz="8" w:space="0" w:color="000000"/>
+              <w:right w:val="single" w:sz="8" w:space="0" w:color="000000"/>
+            </w:tcBorders>
+            <w:tcMar>
+              <w:top w:w="100" w:type="dxa"/>
+              <w:left w:w="100" w:type="dxa"/>
+              <w:bottom w:w="100" w:type="dxa"/>
+              <w:right w:w="100" w:type="dxa"/>
+            </w:tcMar>
+            <w:hideMark/>
+          </w:tcPr>
+          <w:p>
+            <w:pPr>
+              <w:spacing w:after="0" w:line="240" w:lineRule="auto"/>
+              <w:rPr>
+                <w:rFonts w:ascii="Times New Roman" w:eastAsia="Times New Roman" w:hAnsi="Times New Roman" w:cs="Times New Roman"/>
+                <w:sz w:val="24"/>
+                <w:szCs w:val="24"/>
+              </w:rPr>
+            </w:pPr>
+            <w:r>
+              <w:rPr>
+                <w:rFonts w:ascii="Arial" w:eastAsia="Times New Roman" w:hAnsi="Arial" w:cs="Arial"/>
+                <w:color w:val="000000"/>
+              </w:rPr>
+              <w:t>RPM</w:t>
+            </w:r>
+          </w:p>
+        </w:tc>
+        <w:tc>
+          <w:tcPr>
+            <w:tcW w:w="0" w:type="auto"/>
+            <w:tcBorders>
+              <w:top w:val="single" w:sz="8" w:space="0" w:color="000000"/>
+              <w:left w:val="single" w:sz="8" w:space="0" w:color="000000"/>
+              <w:bottom w:val="single" w:sz="8" w:space="0" w:color="000000"/>
+              <w:right w:val="single" w:sz="8" w:space="0" w:color="000000"/>
+            </w:tcBorders>
+            <w:tcMar>
+              <w:top w:w="100" w:type="dxa"/>
+              <w:left w:w="100" w:type="dxa"/>
+              <w:bottom w:w="100" w:type="dxa"/>
+              <w:right w:w="100" w:type="dxa"/>
+            </w:tcMar>
+            <w:hideMark/>
+          </w:tcPr>
+          <w:p>
+            <w:pPr>
+              <w:spacing w:after="0" w:line="240" w:lineRule="auto"/>
+              <w:rPr>
+                <w:rFonts w:ascii="Times New Roman" w:eastAsia="Times New Roman" w:hAnsi="Times New Roman" w:cs="Times New Roman"/>
+                <w:sz w:val="24"/>
+                <w:szCs w:val="24"/>
+              </w:rPr>
+            </w:pPr>
+            <w:r>
+              <w:rPr>
+                <w:rFonts w:ascii="Arial" w:eastAsia="Times New Roman" w:hAnsi="Arial" w:cs="Arial"/>
+                <w:color w:val="000000"/>
+              </w:rPr>
+              <w:t>0</w:t>
+            </w:r>
+          </w:p>
+        </w:tc>
+        <w:tc>
+          <w:tcPr>
+            <w:tcW w:w="0" w:type="auto"/>
+            <w:tcBorders>
+              <w:top w:val="single" w:sz="8" w:space="0" w:color="000000"/>
+              <w:left w:val="single" w:sz="8" w:space="0" w:color="000000"/>
+              <w:bottom w:val="single" w:sz="8" w:space="0" w:color="000000"/>
+              <w:right w:val="single" w:sz="8" w:space="0" w:color="000000"/>
+            </w:tcBorders>
+            <w:tcMar>
+              <w:top w:w="100" w:type="dxa"/>
+              <w:left w:w="100" w:type="dxa"/>
+              <w:bottom w:w="100" w:type="dxa"/>
+              <w:right w:w="100" w:type="dxa"/>
+            </w:tcMar>
+            <w:hideMark/>
+          </w:tcPr>
+          <w:p>
+            <w:pPr>
+              <w:spacing w:after="0" w:line="240" w:lineRule="auto"/>
+              <w:rPr>
+                <w:rFonts w:ascii="Times New Roman" w:eastAsia="Times New Roman" w:hAnsi="Times New Roman" w:cs="Times New Roman"/>
+                <w:sz w:val="24"/>
+                <w:szCs w:val="24"/>
+              </w:rPr>
+            </w:pPr>
+            <w:r>
+              <w:rPr>
+                <w:rFonts w:ascii="Arial" w:eastAsia="Times New Roman" w:hAnsi="Arial" w:cs="Arial"/>
+                <w:color w:val="000000"/>
+              </w:rPr>
+              <w:t>16383.75</w:t>
+            </w:r>
+          </w:p>
+        </w:tc>
+      </w:tr>
+      <w:tr>
+        <w:tc>
+          <w:tcPr>
+            <w:tcW w:w="0" w:type="auto"/>
+            <w:tcBorders>
+              <w:top w:val="single" w:sz="8" w:space="0" w:color="000000"/>
+              <w:left w:val="single" w:sz="8" w:space="0" w:color="000000"/>
+              <w:bottom w:val="single" w:sz="8" w:space="0" w:color="000000"/>
+              <w:right w:val="single" w:sz="8" w:space="0" w:color="000000"/>
+            </w:tcBorders>
+            <w:tcMar>
+              <w:top w:w="100" w:type="dxa"/>
+              <w:left w:w="100" w:type="dxa"/>
+              <w:bottom w:w="100" w:type="dxa"/>
+              <w:right w:w="100" w:type="dxa"/>
+            </w:tcMar>
+            <w:hideMark/>
+          </w:tcPr>
+          <w:p>
+            <w:pPr>
+              <w:spacing w:after="0" w:line="240" w:lineRule="auto"/>
+              <w:rPr>
+                <w:rFonts w:ascii="Times New Roman" w:eastAsia="Times New Roman" w:hAnsi="Times New Roman" w:cs="Times New Roman"/>
+                <w:sz w:val="24"/>
+                <w:szCs w:val="24"/>
+              </w:rPr>
+            </w:pPr>
+            <w:r>
+              <w:rPr>
+                <w:rFonts w:ascii="Arial" w:eastAsia="Times New Roman" w:hAnsi="Arial" w:cs="Arial"/>
+                <w:color w:val="000000"/>
+              </w:rPr>
+              <w:t>Calculated engine load</w:t>
+            </w:r>
+          </w:p>
+        </w:tc>
+        <w:tc>
+          <w:tcPr>
+            <w:tcW w:w="0" w:type="auto"/>
+            <w:tcBorders>
+              <w:top w:val="single" w:sz="8" w:space="0" w:color="000000"/>
+              <w:left w:val="single" w:sz="8" w:space="0" w:color="000000"/>
+              <w:bottom w:val="single" w:sz="8" w:space="0" w:color="000000"/>
+              <w:right w:val="single" w:sz="8" w:space="0" w:color="000000"/>
+            </w:tcBorders>
+            <w:tcMar>
+              <w:top w:w="100" w:type="dxa"/>
+              <w:left w:w="100" w:type="dxa"/>
+              <w:bottom w:w="100" w:type="dxa"/>
+              <w:right w:w="100" w:type="dxa"/>
+            </w:tcMar>
+            <w:hideMark/>
+          </w:tcPr>
+          <w:p>
+            <w:pPr>
+              <w:spacing w:after="0" w:line="240" w:lineRule="auto"/>
+              <w:rPr>
+                <w:rFonts w:ascii="Times New Roman" w:eastAsia="Times New Roman" w:hAnsi="Times New Roman" w:cs="Times New Roman"/>
+                <w:sz w:val="24"/>
+                <w:szCs w:val="24"/>
+              </w:rPr>
+            </w:pPr>
+            <w:r>
+              <w:rPr>
+                <w:rFonts w:ascii="Arial" w:eastAsia="Times New Roman" w:hAnsi="Arial" w:cs="Arial"/>
+                <w:color w:val="000000"/>
+              </w:rPr>
+              <w:t>%</w:t>
+            </w:r>
+          </w:p>
+        </w:tc>
+        <w:tc>
+          <w:tcPr>
+            <w:tcW w:w="0" w:type="auto"/>
+            <w:tcBorders>
+              <w:top w:val="single" w:sz="8" w:space="0" w:color="000000"/>
+              <w:left w:val="single" w:sz="8" w:space="0" w:color="000000"/>
+              <w:bottom w:val="single" w:sz="8" w:space="0" w:color="000000"/>
+              <w:right w:val="single" w:sz="8" w:space="0" w:color="000000"/>
+            </w:tcBorders>
+            <w:tcMar>
+              <w:top w:w="100" w:type="dxa"/>
+              <w:left w:w="100" w:type="dxa"/>
+              <w:bottom w:w="100" w:type="dxa"/>
+              <w:right w:w="100" w:type="dxa"/>
+            </w:tcMar>
+            <w:hideMark/>
+          </w:tcPr>
+          <w:p>
+            <w:pPr>
+              <w:spacing w:after="0" w:line="240" w:lineRule="auto"/>
+              <w:rPr>
+                <w:rFonts w:ascii="Times New Roman" w:eastAsia="Times New Roman" w:hAnsi="Times New Roman" w:cs="Times New Roman"/>
+                <w:sz w:val="24"/>
+                <w:szCs w:val="24"/>
+              </w:rPr>
+            </w:pPr>
+            <w:r>
+              <w:rPr>
+                <w:rFonts w:ascii="Arial" w:eastAsia="Times New Roman" w:hAnsi="Arial" w:cs="Arial"/>
+                <w:color w:val="000000"/>
+              </w:rPr>
+              <w:t>0</w:t>
+            </w:r>
+          </w:p>
+        </w:tc>
+        <w:tc>
+          <w:tcPr>
+            <w:tcW w:w="0" w:type="auto"/>
+            <w:tcBorders>
+              <w:top w:val="single" w:sz="8" w:space="0" w:color="000000"/>
+              <w:left w:val="single" w:sz="8" w:space="0" w:color="000000"/>
+              <w:bottom w:val="single" w:sz="8" w:space="0" w:color="000000"/>
+              <w:right w:val="single" w:sz="8" w:space="0" w:color="000000"/>
+            </w:tcBorders>
+            <w:tcMar>
+              <w:top w:w="100" w:type="dxa"/>
+              <w:left w:w="100" w:type="dxa"/>
+              <w:bottom w:w="100" w:type="dxa"/>
+              <w:right w:w="100" w:type="dxa"/>
+            </w:tcMar>
+            <w:hideMark/>
+          </w:tcPr>
+          <w:p>
+            <w:pPr>
+              <w:spacing w:after="0" w:line="240" w:lineRule="auto"/>
+              <w:rPr>
+                <w:rFonts w:ascii="Times New Roman" w:eastAsia="Times New Roman" w:hAnsi="Times New Roman" w:cs="Times New Roman"/>
+                <w:sz w:val="24"/>
+                <w:szCs w:val="24"/>
+              </w:rPr>
+            </w:pPr>
+            <w:r>
+              <w:rPr>
+                <w:rFonts w:ascii="Arial" w:eastAsia="Times New Roman" w:hAnsi="Arial" w:cs="Arial"/>
+                <w:color w:val="000000"/>
+              </w:rPr>
+              <w:t>100</w:t>
+            </w:r>
+          </w:p>
+        </w:tc>
+      </w:tr>
+      <w:tr>
+        <w:tc>
+          <w:tcPr>
+            <w:tcW w:w="0" w:type="auto"/>
+            <w:tcBorders>
+              <w:top w:val="single" w:sz="8" w:space="0" w:color="000000"/>
+              <w:left w:val="single" w:sz="8" w:space="0" w:color="000000"/>
+              <w:bottom w:val="single" w:sz="8" w:space="0" w:color="000000"/>
+              <w:right w:val="single" w:sz="8" w:space="0" w:color="000000"/>
+            </w:tcBorders>
+            <w:tcMar>
+              <w:top w:w="100" w:type="dxa"/>
+              <w:left w:w="100" w:type="dxa"/>
+              <w:bottom w:w="100" w:type="dxa"/>
+              <w:right w:w="100" w:type="dxa"/>
+            </w:tcMar>
+            <w:hideMark/>
+          </w:tcPr>
+          <w:p>
+            <w:pPr>
+              <w:spacing w:after="0" w:line="240" w:lineRule="auto"/>
+              <w:rPr>
+                <w:rFonts w:ascii="Times New Roman" w:eastAsia="Times New Roman" w:hAnsi="Times New Roman" w:cs="Times New Roman"/>
+                <w:sz w:val="24"/>
+                <w:szCs w:val="24"/>
+              </w:rPr>
+            </w:pPr>
+            <w:r>
+              <w:rPr>
+                <w:rFonts w:ascii="Arial" w:eastAsia="Times New Roman" w:hAnsi="Arial" w:cs="Arial"/>
+                <w:color w:val="000000"/>
+              </w:rPr>
+              <w:t>Engine coolant temperature</w:t>
+            </w:r>
+          </w:p>
+        </w:tc>
+        <w:tc>
+          <w:tcPr>
+            <w:tcW w:w="0" w:type="auto"/>
+            <w:tcBorders>
+              <w:top w:val="single" w:sz="8" w:space="0" w:color="000000"/>
+              <w:left w:val="single" w:sz="8" w:space="0" w:color="000000"/>
+              <w:bottom w:val="single" w:sz="8" w:space="0" w:color="000000"/>
+              <w:right w:val="single" w:sz="8" w:space="0" w:color="000000"/>
+            </w:tcBorders>
+            <w:tcMar>
+              <w:top w:w="100" w:type="dxa"/>
+              <w:left w:w="100" w:type="dxa"/>
+              <w:bottom w:w="100" w:type="dxa"/>
+              <w:right w:w="100" w:type="dxa"/>
+            </w:tcMar>
+            <w:hideMark/>
+          </w:tcPr>
+          <w:p>
+            <w:pPr>
+              <w:spacing w:after="0" w:line="240" w:lineRule="auto"/>
+              <w:rPr>
+                <w:rFonts w:ascii="Times New Roman" w:eastAsia="Times New Roman" w:hAnsi="Times New Roman" w:cs="Times New Roman"/>
+                <w:sz w:val="24"/>
+                <w:szCs w:val="24"/>
+              </w:rPr>
+            </w:pPr>
+            <w:r>
+              <w:rPr>
+                <w:rFonts w:ascii="Arial" w:eastAsia="Times New Roman" w:hAnsi="Arial" w:cs="Arial"/>
+                <w:color w:val="333333"/>
+                <w:shd w:val="clear" w:color="auto" w:fill="FFFFFF"/>
+              </w:rPr>
+              <w:t>°C</w:t>
+            </w:r>
+          </w:p>
+        </w:tc>
+        <w:tc>
+          <w:tcPr>
+            <w:tcW w:w="0" w:type="auto"/>
+            <w:tcBorders>
+              <w:top w:val="single" w:sz="8" w:space="0" w:color="000000"/>
+              <w:left w:val="single" w:sz="8" w:space="0" w:color="000000"/>
+              <w:bottom w:val="single" w:sz="8" w:space="0" w:color="000000"/>
+              <w:right w:val="single" w:sz="8" w:space="0" w:color="000000"/>
+            </w:tcBorders>
+            <w:tcMar>
+              <w:top w:w="100" w:type="dxa"/>
+              <w:left w:w="100" w:type="dxa"/>
+              <w:bottom w:w="100" w:type="dxa"/>
+              <w:right w:w="100" w:type="dxa"/>
+            </w:tcMar>
+            <w:hideMark/>
+          </w:tcPr>
+          <w:p>
+            <w:pPr>
+              <w:spacing w:after="0" w:line="240" w:lineRule="auto"/>
+              <w:rPr>
+                <w:rFonts w:ascii="Times New Roman" w:eastAsia="Times New Roman" w:hAnsi="Times New Roman" w:cs="Times New Roman"/>
+                <w:sz w:val="24"/>
+                <w:szCs w:val="24"/>
+              </w:rPr>
+            </w:pPr>
+            <w:r>
+              <w:rPr>
+                <w:rFonts w:ascii="Arial" w:eastAsia="Times New Roman" w:hAnsi="Arial" w:cs="Arial"/>
+                <w:color w:val="000000"/>
+              </w:rPr>
+              <w:t>-40</w:t>
+            </w:r>
+          </w:p>
+        </w:tc>
+        <w:tc>
+          <w:tcPr>
+            <w:tcW w:w="0" w:type="auto"/>
+            <w:tcBorders>
+              <w:top w:val="single" w:sz="8" w:space="0" w:color="000000"/>
+              <w:left w:val="single" w:sz="8" w:space="0" w:color="000000"/>
+              <w:bottom w:val="single" w:sz="8" w:space="0" w:color="000000"/>
+              <w:right w:val="single" w:sz="8" w:space="0" w:color="000000"/>
+            </w:tcBorders>
+            <w:tcMar>
+              <w:top w:w="100" w:type="dxa"/>
+              <w:left w:w="100" w:type="dxa"/>
+              <w:bottom w:w="100" w:type="dxa"/>
+              <w:right w:w="100" w:type="dxa"/>
+            </w:tcMar>
+            <w:hideMark/>
+          </w:tcPr>
+          <w:p>
+            <w:pPr>
+              <w:spacing w:after="0" w:line="240" w:lineRule="auto"/>
+              <w:rPr>
+                <w:rFonts w:ascii="Times New Roman" w:eastAsia="Times New Roman" w:hAnsi="Times New Roman" w:cs="Times New Roman"/>
+                <w:sz w:val="24"/>
+                <w:szCs w:val="24"/>
+              </w:rPr>
+            </w:pPr>
+            <w:r>
+              <w:rPr>
+                <w:rFonts w:ascii="Arial" w:eastAsia="Times New Roman" w:hAnsi="Arial" w:cs="Arial"/>
+                <w:color w:val="000000"/>
+              </w:rPr>
+              <w:t>215</w:t>
+            </w:r>
+          </w:p>
+        </w:tc>
+      </w:tr>
+      <w:tr>
+        <w:tc>
+          <w:tcPr>
+            <w:tcW w:w="0" w:type="auto"/>
+            <w:tcBorders>
+              <w:top w:val="single" w:sz="8" w:space="0" w:color="000000"/>
+              <w:left w:val="single" w:sz="8" w:space="0" w:color="000000"/>
+              <w:bottom w:val="single" w:sz="8" w:space="0" w:color="000000"/>
+              <w:right w:val="single" w:sz="8" w:space="0" w:color="000000"/>
+            </w:tcBorders>
+            <w:tcMar>
+              <w:top w:w="100" w:type="dxa"/>
+              <w:left w:w="100" w:type="dxa"/>
+              <w:bottom w:w="100" w:type="dxa"/>
+              <w:right w:w="100" w:type="dxa"/>
+            </w:tcMar>
+            <w:hideMark/>
+          </w:tcPr>
+          <w:p>
+            <w:pPr>
+              <w:spacing w:after="0" w:line="240" w:lineRule="auto"/>
+              <w:rPr>
+                <w:rFonts w:ascii="Times New Roman" w:eastAsia="Times New Roman" w:hAnsi="Times New Roman" w:cs="Times New Roman"/>
+                <w:sz w:val="24"/>
+                <w:szCs w:val="24"/>
+              </w:rPr>
+            </w:pPr>
+            <w:r>
+              <w:rPr>
+                <w:rFonts w:ascii="Arial" w:eastAsia="Times New Roman" w:hAnsi="Arial" w:cs="Arial"/>
+                <w:color w:val="000000"/>
+              </w:rPr>
+              <w:t>Absolute engine load</w:t>
+            </w:r>
+          </w:p>
+        </w:tc>
+        <w:tc>
+          <w:tcPr>
+            <w:tcW w:w="0" w:type="auto"/>
+            <w:tcBorders>
+              <w:top w:val="single" w:sz="8" w:space="0" w:color="000000"/>
+              <w:left w:val="single" w:sz="8" w:space="0" w:color="000000"/>
+              <w:bottom w:val="single" w:sz="8" w:space="0" w:color="000000"/>
+              <w:right w:val="single" w:sz="8" w:space="0" w:color="000000"/>
+            </w:tcBorders>
+            <w:tcMar>
+              <w:top w:w="100" w:type="dxa"/>
+              <w:left w:w="100" w:type="dxa"/>
+              <w:bottom w:w="100" w:type="dxa"/>
+              <w:right w:w="100" w:type="dxa"/>
+            </w:tcMar>
+            <w:hideMark/>
+          </w:tcPr>
+          <w:p>
+            <w:pPr>
+              <w:spacing w:after="0" w:line="240" w:lineRule="auto"/>
+              <w:rPr>
+                <w:rFonts w:ascii="Times New Roman" w:eastAsia="Times New Roman" w:hAnsi="Times New Roman" w:cs="Times New Roman"/>
+                <w:sz w:val="24"/>
+                <w:szCs w:val="24"/>
+              </w:rPr>
+            </w:pPr>
+            <w:r>
+              <w:rPr>
+                <w:rFonts w:ascii="Arial" w:eastAsia="Times New Roman" w:hAnsi="Arial" w:cs="Arial"/>
+                <w:color w:val="000000"/>
+              </w:rPr>
+              <w:t>%</w:t>
+            </w:r>
+          </w:p>
+        </w:tc>
+        <w:tc>
+          <w:tcPr>
+            <w:tcW w:w="0" w:type="auto"/>
+            <w:tcBorders>
+              <w:top w:val="single" w:sz="8" w:space="0" w:color="000000"/>
+              <w:left w:val="single" w:sz="8" w:space="0" w:color="000000"/>
+              <w:bottom w:val="single" w:sz="8" w:space="0" w:color="000000"/>
+              <w:right w:val="single" w:sz="8" w:space="0" w:color="000000"/>
+            </w:tcBorders>
+            <w:tcMar>
+              <w:top w:w="100" w:type="dxa"/>
+              <w:left w:w="100" w:type="dxa"/>
+              <w:bottom w:w="100" w:type="dxa"/>
+              <w:right w:w="100" w:type="dxa"/>
+            </w:tcMar>
+            <w:hideMark/>
+          </w:tcPr>
+          <w:p>
+            <w:pPr>
+              <w:spacing w:after="0" w:line="240" w:lineRule="auto"/>
+              <w:rPr>
+                <w:rFonts w:ascii="Times New Roman" w:eastAsia="Times New Roman" w:hAnsi="Times New Roman" w:cs="Times New Roman"/>
+                <w:sz w:val="24"/>
+                <w:szCs w:val="24"/>
+              </w:rPr>
+            </w:pPr>
+            <w:r>
+              <w:rPr>
+                <w:rFonts w:ascii="Arial" w:eastAsia="Times New Roman" w:hAnsi="Arial" w:cs="Arial"/>
+                <w:color w:val="000000"/>
+              </w:rPr>
+              <w:t>0</w:t>
+            </w:r>
+          </w:p>
+        </w:tc>
+        <w:tc>
+          <w:tcPr>
+            <w:tcW w:w="0" w:type="auto"/>
+            <w:tcBorders>
+              <w:top w:val="single" w:sz="8" w:space="0" w:color="000000"/>
+              <w:left w:val="single" w:sz="8" w:space="0" w:color="000000"/>
+              <w:bottom w:val="single" w:sz="8" w:space="0" w:color="000000"/>
+              <w:right w:val="single" w:sz="8" w:space="0" w:color="000000"/>
+            </w:tcBorders>
+            <w:tcMar>
+              <w:top w:w="100" w:type="dxa"/>
+              <w:left w:w="100" w:type="dxa"/>
+              <w:bottom w:w="100" w:type="dxa"/>
+              <w:right w:w="100" w:type="dxa"/>
+            </w:tcMar>
+            <w:hideMark/>
+          </w:tcPr>
+          <w:p>
+            <w:pPr>
+              <w:spacing w:after="0" w:line="240" w:lineRule="auto"/>
+              <w:rPr>
+                <w:rFonts w:ascii="Times New Roman" w:eastAsia="Times New Roman" w:hAnsi="Times New Roman" w:cs="Times New Roman"/>
+                <w:sz w:val="24"/>
+                <w:szCs w:val="24"/>
+              </w:rPr>
+            </w:pPr>
+            <w:r>
+              <w:rPr>
+                <w:rFonts w:ascii="Arial" w:eastAsia="Times New Roman" w:hAnsi="Arial" w:cs="Arial"/>
+                <w:color w:val="000000"/>
+              </w:rPr>
+              <w:t>100</w:t>
+            </w:r>
+          </w:p>
+        </w:tc>
+      </w:tr>
+      <w:tr>
+        <w:tc>
+          <w:tcPr>
+            <w:tcW w:w="0" w:type="auto"/>
+            <w:tcBorders>
+              <w:top w:val="single" w:sz="8" w:space="0" w:color="000000"/>
+              <w:left w:val="single" w:sz="8" w:space="0" w:color="000000"/>
+              <w:bottom w:val="single" w:sz="8" w:space="0" w:color="000000"/>
+              <w:right w:val="single" w:sz="8" w:space="0" w:color="000000"/>
+            </w:tcBorders>
+            <w:tcMar>
+              <w:top w:w="100" w:type="dxa"/>
+              <w:left w:w="100" w:type="dxa"/>
+              <w:bottom w:w="100" w:type="dxa"/>
+              <w:right w:w="100" w:type="dxa"/>
+            </w:tcMar>
+            <w:hideMark/>
+          </w:tcPr>
+          <w:p>
+            <w:pPr>
+              <w:spacing w:after="0" w:line="240" w:lineRule="auto"/>
+              <w:rPr>
+                <w:rFonts w:ascii="Times New Roman" w:eastAsia="Times New Roman" w:hAnsi="Times New Roman" w:cs="Times New Roman"/>
+                <w:sz w:val="24"/>
+                <w:szCs w:val="24"/>
+              </w:rPr>
+            </w:pPr>
+            <w:r>
+              <w:rPr>
+                <w:rFonts w:ascii="Arial" w:eastAsia="Times New Roman" w:hAnsi="Arial" w:cs="Arial"/>
+                <w:color w:val="000000"/>
+              </w:rPr>
+              <w:t>Engine oil temperature</w:t>
+            </w:r>
+          </w:p>
+        </w:tc>
+        <w:tc>
+          <w:tcPr>
+            <w:tcW w:w="0" w:type="auto"/>
+            <w:tcBorders>
+              <w:top w:val="single" w:sz="8" w:space="0" w:color="000000"/>
+              <w:left w:val="single" w:sz="8" w:space="0" w:color="000000"/>
+              <w:bottom w:val="single" w:sz="8" w:space="0" w:color="000000"/>
+              <w:right w:val="single" w:sz="8" w:space="0" w:color="000000"/>
+            </w:tcBorders>
+            <w:tcMar>
+              <w:top w:w="100" w:type="dxa"/>
+              <w:left w:w="100" w:type="dxa"/>
+              <w:bottom w:w="100" w:type="dxa"/>
+              <w:right w:w="100" w:type="dxa"/>
+            </w:tcMar>
+            <w:hideMark/>
+          </w:tcPr>
+          <w:p>
+            <w:pPr>
+              <w:spacing w:after="0" w:line="240" w:lineRule="auto"/>
+              <w:rPr>
+                <w:rFonts w:ascii="Times New Roman" w:eastAsia="Times New Roman" w:hAnsi="Times New Roman" w:cs="Times New Roman"/>
+                <w:sz w:val="24"/>
+                <w:szCs w:val="24"/>
+              </w:rPr>
+            </w:pPr>
+            <w:r>
+              <w:rPr>
+                <w:rFonts w:ascii="Arial" w:eastAsia="Times New Roman" w:hAnsi="Arial" w:cs="Arial"/>
+                <w:color w:val="333333"/>
+                <w:shd w:val="clear" w:color="auto" w:fill="FFFFFF"/>
+              </w:rPr>
+              <w:t>°C</w:t>
+            </w:r>
+          </w:p>
+        </w:tc>
+        <w:tc>
+          <w:tcPr>
+            <w:tcW w:w="0" w:type="auto"/>
+            <w:tcBorders>
+              <w:top w:val="single" w:sz="8" w:space="0" w:color="000000"/>
+              <w:left w:val="single" w:sz="8" w:space="0" w:color="000000"/>
+              <w:bottom w:val="single" w:sz="8" w:space="0" w:color="000000"/>
+              <w:right w:val="single" w:sz="8" w:space="0" w:color="000000"/>
+            </w:tcBorders>
+            <w:tcMar>
+              <w:top w:w="100" w:type="dxa"/>
+              <w:left w:w="100" w:type="dxa"/>
+              <w:bottom w:w="100" w:type="dxa"/>
+              <w:right w:w="100" w:type="dxa"/>
+            </w:tcMar>
+            <w:hideMark/>
+          </w:tcPr>
+          <w:p>
+            <w:pPr>
+              <w:spacing w:after="0" w:line="240" w:lineRule="auto"/>
+              <w:rPr>
+                <w:rFonts w:ascii="Times New Roman" w:eastAsia="Times New Roman" w:hAnsi="Times New Roman" w:cs="Times New Roman"/>
+                <w:sz w:val="24"/>
+                <w:szCs w:val="24"/>
+              </w:rPr>
+            </w:pPr>
+            <w:r>
+              <w:rPr>
+                <w:rFonts w:ascii="Arial" w:eastAsia="Times New Roman" w:hAnsi="Arial" w:cs="Arial"/>
+                <w:color w:val="000000"/>
+              </w:rPr>
+              <w:t>-40</w:t>
+            </w:r>
+          </w:p>
+        </w:tc>
+        <w:tc>
+          <w:tcPr>
+            <w:tcW w:w="0" w:type="auto"/>
+            <w:tcBorders>
+              <w:top w:val="single" w:sz="8" w:space="0" w:color="000000"/>
+              <w:left w:val="single" w:sz="8" w:space="0" w:color="000000"/>
+              <w:bottom w:val="single" w:sz="8" w:space="0" w:color="000000"/>
+              <w:right w:val="single" w:sz="8" w:space="0" w:color="000000"/>
+            </w:tcBorders>
+            <w:tcMar>
+              <w:top w:w="100" w:type="dxa"/>
+              <w:left w:w="100" w:type="dxa"/>
+              <w:bottom w:w="100" w:type="dxa"/>
+              <w:right w:w="100" w:type="dxa"/>
+            </w:tcMar>
+            <w:hideMark/>
+          </w:tcPr>
+          <w:p>
+            <w:pPr>
+              <w:spacing w:after="0" w:line="240" w:lineRule="auto"/>
+              <w:rPr>
+                <w:rFonts w:ascii="Times New Roman" w:eastAsia="Times New Roman" w:hAnsi="Times New Roman" w:cs="Times New Roman"/>
+                <w:sz w:val="24"/>
+                <w:szCs w:val="24"/>
+              </w:rPr>
+            </w:pPr>
+            <w:r>
+              <w:rPr>
+                <w:rFonts w:ascii="Arial" w:eastAsia="Times New Roman" w:hAnsi="Arial" w:cs="Arial"/>
+                <w:color w:val="000000"/>
+              </w:rPr>
+              <w:t>210</w:t>
+            </w:r>
+          </w:p>
+        </w:tc>
+      </w:tr>
+      <w:tr>
+        <w:tc>
+          <w:tcPr>
+            <w:tcW w:w="0" w:type="auto"/>
+            <w:tcBorders>
+              <w:top w:val="single" w:sz="8" w:space="0" w:color="000000"/>
+              <w:left w:val="single" w:sz="8" w:space="0" w:color="000000"/>
+              <w:bottom w:val="single" w:sz="8" w:space="0" w:color="000000"/>
+              <w:right w:val="single" w:sz="8" w:space="0" w:color="000000"/>
+            </w:tcBorders>
+            <w:tcMar>
+              <w:top w:w="100" w:type="dxa"/>
+              <w:left w:w="100" w:type="dxa"/>
+              <w:bottom w:w="100" w:type="dxa"/>
+              <w:right w:w="100" w:type="dxa"/>
+            </w:tcMar>
+            <w:hideMark/>
+          </w:tcPr>
+          <w:p>
+            <w:pPr>
+              <w:spacing w:after="0" w:line="240" w:lineRule="auto"/>
+              <w:rPr>
+                <w:rFonts w:ascii="Times New Roman" w:eastAsia="Times New Roman" w:hAnsi="Times New Roman" w:cs="Times New Roman"/>
+                <w:sz w:val="24"/>
+                <w:szCs w:val="24"/>
+              </w:rPr>
+            </w:pPr>
+            <w:r>
+              <w:rPr>
+                <w:rFonts w:ascii="Arial" w:eastAsia="Times New Roman" w:hAnsi="Arial" w:cs="Arial"/>
+                <w:color w:val="000000"/>
+              </w:rPr>
+              <w:t>Engine torque percentage</w:t>
+            </w:r>
+          </w:p>
+        </w:tc>
+        <w:tc>
+          <w:tcPr>
+            <w:tcW w:w="0" w:type="auto"/>
+            <w:tcBorders>
+              <w:top w:val="single" w:sz="8" w:space="0" w:color="000000"/>
+              <w:left w:val="single" w:sz="8" w:space="0" w:color="000000"/>
+              <w:bottom w:val="single" w:sz="8" w:space="0" w:color="000000"/>
+              <w:right w:val="single" w:sz="8" w:space="0" w:color="000000"/>
+            </w:tcBorders>
+            <w:tcMar>
+              <w:top w:w="100" w:type="dxa"/>
+              <w:left w:w="100" w:type="dxa"/>
+              <w:bottom w:w="100" w:type="dxa"/>
+              <w:right w:w="100" w:type="dxa"/>
+            </w:tcMar>
+            <w:hideMark/>
+          </w:tcPr>
+          <w:p>
+            <w:pPr>
+              <w:spacing w:after="0" w:line="240" w:lineRule="auto"/>
+              <w:rPr>
+                <w:rFonts w:ascii="Times New Roman" w:eastAsia="Times New Roman" w:hAnsi="Times New Roman" w:cs="Times New Roman"/>
+                <w:sz w:val="24"/>
+                <w:szCs w:val="24"/>
+              </w:rPr>
+            </w:pPr>
+            <w:r>
+              <w:rPr>
+                <w:rFonts w:ascii="Arial" w:eastAsia="Times New Roman" w:hAnsi="Arial" w:cs="Arial"/>
+                <w:color w:val="000000"/>
+              </w:rPr>
+              <w:t>%</w:t>
+            </w:r>
+          </w:p>
+        </w:tc>
+        <w:tc>
+          <w:tcPr>
+            <w:tcW w:w="0" w:type="auto"/>
+            <w:tcBorders>
+              <w:top w:val="single" w:sz="8" w:space="0" w:color="000000"/>
+              <w:left w:val="single" w:sz="8" w:space="0" w:color="000000"/>
+              <w:bottom w:val="single" w:sz="8" w:space="0" w:color="000000"/>
+              <w:right w:val="single" w:sz="8" w:space="0" w:color="000000"/>
+            </w:tcBorders>
+            <w:tcMar>
+              <w:top w:w="100" w:type="dxa"/>
+              <w:left w:w="100" w:type="dxa"/>
+              <w:bottom w:w="100" w:type="dxa"/>
+              <w:right w:w="100" w:type="dxa"/>
+            </w:tcMar>
+            <w:hideMark/>
+          </w:tcPr>
+          <w:p>
+            <w:pPr>
+              <w:spacing w:after="0" w:line="240" w:lineRule="auto"/>
+              <w:rPr>
+                <w:rFonts w:ascii="Times New Roman" w:eastAsia="Times New Roman" w:hAnsi="Times New Roman" w:cs="Times New Roman"/>
+                <w:sz w:val="24"/>
+                <w:szCs w:val="24"/>
+              </w:rPr>
+            </w:pPr>
+            <w:r>
+              <w:rPr>
+                <w:rFonts w:ascii="Arial" w:eastAsia="Times New Roman" w:hAnsi="Arial" w:cs="Arial"/>
+                <w:color w:val="000000"/>
+              </w:rPr>
+              <w:t>-125</w:t>
+            </w:r>
+          </w:p>
+        </w:tc>
+        <w:tc>
+          <w:tcPr>
+            <w:tcW w:w="0" w:type="auto"/>
+            <w:tcBorders>
+              <w:top w:val="single" w:sz="8" w:space="0" w:color="000000"/>
+              <w:left w:val="single" w:sz="8" w:space="0" w:color="000000"/>
+              <w:bottom w:val="single" w:sz="8" w:space="0" w:color="000000"/>
+              <w:right w:val="single" w:sz="8" w:space="0" w:color="000000"/>
+            </w:tcBorders>
+            <w:tcMar>
+              <w:top w:w="100" w:type="dxa"/>
+              <w:left w:w="100" w:type="dxa"/>
+              <w:bottom w:w="100" w:type="dxa"/>
+              <w:right w:w="100" w:type="dxa"/>
+            </w:tcMar>
+            <w:hideMark/>
+          </w:tcPr>
+          <w:p>
+            <w:pPr>
+              <w:spacing w:after="0" w:line="240" w:lineRule="auto"/>
+              <w:rPr>
+                <w:rFonts w:ascii="Times New Roman" w:eastAsia="Times New Roman" w:hAnsi="Times New Roman" w:cs="Times New Roman"/>
+                <w:sz w:val="24"/>
+                <w:szCs w:val="24"/>
+              </w:rPr>
+            </w:pPr>
+            <w:r>
+              <w:rPr>
+                <w:rFonts w:ascii="Arial" w:eastAsia="Times New Roman" w:hAnsi="Arial" w:cs="Arial"/>
+                <w:color w:val="000000"/>
+              </w:rPr>
+              <w:t>130</w:t>
+            </w:r>
+          </w:p>
+        </w:tc>
+      </w:tr>
+      <w:tr>
+        <w:tc>
+          <w:tcPr>
+            <w:tcW w:w="0" w:type="auto"/>
+            <w:tcBorders>
+              <w:top w:val="single" w:sz="8" w:space="0" w:color="000000"/>
+              <w:left w:val="single" w:sz="8" w:space="0" w:color="000000"/>
+              <w:bottom w:val="single" w:sz="8" w:space="0" w:color="000000"/>
+              <w:right w:val="single" w:sz="8" w:space="0" w:color="000000"/>
+            </w:tcBorders>
+            <w:tcMar>
+              <w:top w:w="100" w:type="dxa"/>
+              <w:left w:w="100" w:type="dxa"/>
+              <w:bottom w:w="100" w:type="dxa"/>
+              <w:right w:w="100" w:type="dxa"/>
+            </w:tcMar>
+            <w:hideMark/>
+          </w:tcPr>
+          <w:p>
+            <w:pPr>
+              <w:spacing w:after="0" w:line="240" w:lineRule="auto"/>
+              <w:rPr>
+                <w:rFonts w:ascii="Times New Roman" w:eastAsia="Times New Roman" w:hAnsi="Times New Roman" w:cs="Times New Roman"/>
+                <w:sz w:val="24"/>
+                <w:szCs w:val="24"/>
+              </w:rPr>
+            </w:pPr>
+            <w:r>
+              <w:rPr>
+                <w:rFonts w:ascii="Arial" w:eastAsia="Times New Roman" w:hAnsi="Arial" w:cs="Arial"/>
+                <w:color w:val="000000"/>
+              </w:rPr>
+              <w:t>Engine reference torque</w:t>
+            </w:r>
+          </w:p>
+        </w:tc>
+        <w:tc>
+          <w:tcPr>
+            <w:tcW w:w="0" w:type="auto"/>
+            <w:tcBorders>
+              <w:top w:val="single" w:sz="8" w:space="0" w:color="000000"/>
+              <w:left w:val="single" w:sz="8" w:space="0" w:color="000000"/>
+              <w:bottom w:val="single" w:sz="8" w:space="0" w:color="000000"/>
+              <w:right w:val="single" w:sz="8" w:space="0" w:color="000000"/>
+            </w:tcBorders>
+            <w:tcMar>
+              <w:top w:w="100" w:type="dxa"/>
+              <w:left w:w="100" w:type="dxa"/>
+              <w:bottom w:w="100" w:type="dxa"/>
+              <w:right w:w="100" w:type="dxa"/>
+            </w:tcMar>
+            <w:hideMark/>
+          </w:tcPr>
+          <w:p>
+            <w:pPr>
+              <w:spacing w:after="0" w:line="240" w:lineRule="auto"/>
+              <w:rPr>
+                <w:rFonts w:ascii="Times New Roman" w:eastAsia="Times New Roman" w:hAnsi="Times New Roman" w:cs="Times New Roman"/>
+                <w:sz w:val="24"/>
+                <w:szCs w:val="24"/>
+              </w:rPr>
+            </w:pPr>
+            <w:r>
+              <w:rPr>
+                <w:rFonts w:ascii="Arial" w:eastAsia="Times New Roman" w:hAnsi="Arial" w:cs="Arial"/>
+                <w:color w:val="000000"/>
+              </w:rPr>
+              <w:t>Nm</w:t>
+            </w:r>
+          </w:p>
+        </w:tc>
+        <w:tc>
+          <w:tcPr>
+            <w:tcW w:w="0" w:type="auto"/>
+            <w:tcBorders>
+              <w:top w:val="single" w:sz="8" w:space="0" w:color="000000"/>
+              <w:left w:val="single" w:sz="8" w:space="0" w:color="000000"/>
+              <w:bottom w:val="single" w:sz="8" w:space="0" w:color="000000"/>
+              <w:right w:val="single" w:sz="8" w:space="0" w:color="000000"/>
+            </w:tcBorders>
+            <w:tcMar>
+              <w:top w:w="100" w:type="dxa"/>
+              <w:left w:w="100" w:type="dxa"/>
+              <w:bottom w:w="100" w:type="dxa"/>
+              <w:right w:w="100" w:type="dxa"/>
+            </w:tcMar>
+            <w:hideMark/>
+          </w:tcPr>
+          <w:p>
+            <w:pPr>
+              <w:spacing w:after="0" w:line="240" w:lineRule="auto"/>
+              <w:rPr>
+                <w:rFonts w:ascii="Times New Roman" w:eastAsia="Times New Roman" w:hAnsi="Times New Roman" w:cs="Times New Roman"/>
+                <w:sz w:val="24"/>
+                <w:szCs w:val="24"/>
+              </w:rPr>
+            </w:pPr>
+            <w:r>
+              <w:rPr>
+                <w:rFonts w:ascii="Arial" w:eastAsia="Times New Roman" w:hAnsi="Arial" w:cs="Arial"/>
+                <w:color w:val="000000"/>
+              </w:rPr>
+              <w:t>0</w:t>
+            </w:r>
+          </w:p>
+        </w:tc>
+        <w:tc>
+          <w:tcPr>
+            <w:tcW w:w="0" w:type="auto"/>
+            <w:tcBorders>
+              <w:top w:val="single" w:sz="8" w:space="0" w:color="000000"/>
+              <w:left w:val="single" w:sz="8" w:space="0" w:color="000000"/>
+              <w:bottom w:val="single" w:sz="8" w:space="0" w:color="000000"/>
+              <w:right w:val="single" w:sz="8" w:space="0" w:color="000000"/>
+            </w:tcBorders>
+            <w:tcMar>
+              <w:top w:w="100" w:type="dxa"/>
+              <w:left w:w="100" w:type="dxa"/>
+              <w:bottom w:w="100" w:type="dxa"/>
+              <w:right w:w="100" w:type="dxa"/>
+            </w:tcMar>
+            <w:hideMark/>
+          </w:tcPr>
+          <w:p>
+            <w:pPr>
+              <w:spacing w:after="0" w:line="240" w:lineRule="auto"/>
+              <w:rPr>
+                <w:rFonts w:ascii="Times New Roman" w:eastAsia="Times New Roman" w:hAnsi="Times New Roman" w:cs="Times New Roman"/>
+                <w:sz w:val="24"/>
+                <w:szCs w:val="24"/>
+              </w:rPr>
+            </w:pPr>
+            <w:r>
+              <w:rPr>
+                <w:rFonts w:ascii="Arial" w:eastAsia="Times New Roman" w:hAnsi="Arial" w:cs="Arial"/>
+                <w:color w:val="000000"/>
+              </w:rPr>
+              <w:t>65535</w:t>
+            </w:r>
+          </w:p>
+        </w:tc>
+      </w:tr>
+      <w:tr>
+        <w:tc>
+          <w:tcPr>
+            <w:tcW w:w="0" w:type="auto"/>
+            <w:tcBorders>
+              <w:top w:val="single" w:sz="8" w:space="0" w:color="000000"/>
+              <w:left w:val="single" w:sz="8" w:space="0" w:color="000000"/>
+              <w:bottom w:val="single" w:sz="8" w:space="0" w:color="000000"/>
+              <w:right w:val="single" w:sz="8" w:space="0" w:color="000000"/>
+            </w:tcBorders>
+            <w:tcMar>
+              <w:top w:w="100" w:type="dxa"/>
+              <w:left w:w="100" w:type="dxa"/>
+              <w:bottom w:w="100" w:type="dxa"/>
+              <w:right w:w="100" w:type="dxa"/>
+            </w:tcMar>
+            <w:hideMark/>
+          </w:tcPr>
+          <w:p>
+            <w:pPr>
+              <w:spacing w:after="0" w:line="240" w:lineRule="auto"/>
+              <w:rPr>
+                <w:rFonts w:ascii="Times New Roman" w:eastAsia="Times New Roman" w:hAnsi="Times New Roman" w:cs="Times New Roman"/>
+                <w:sz w:val="24"/>
+                <w:szCs w:val="24"/>
+              </w:rPr>
+            </w:pPr>
+            <w:r>
+              <w:rPr>
+                <w:rFonts w:ascii="Arial" w:eastAsia="Times New Roman" w:hAnsi="Arial" w:cs="Arial"/>
+                <w:color w:val="000000"/>
+              </w:rPr>
+              <w:t>Intake temperature</w:t>
+            </w:r>
+          </w:p>
+        </w:tc>
+        <w:tc>
+          <w:tcPr>
+            <w:tcW w:w="0" w:type="auto"/>
+            <w:tcBorders>
+              <w:top w:val="single" w:sz="8" w:space="0" w:color="000000"/>
+              <w:left w:val="single" w:sz="8" w:space="0" w:color="000000"/>
+              <w:bottom w:val="single" w:sz="8" w:space="0" w:color="000000"/>
+              <w:right w:val="single" w:sz="8" w:space="0" w:color="000000"/>
+            </w:tcBorders>
+            <w:tcMar>
+              <w:top w:w="100" w:type="dxa"/>
+              <w:left w:w="100" w:type="dxa"/>
+              <w:bottom w:w="100" w:type="dxa"/>
+              <w:right w:w="100" w:type="dxa"/>
+            </w:tcMar>
+            <w:hideMark/>
+          </w:tcPr>
+          <w:p>
+            <w:pPr>
+              <w:spacing w:after="0" w:line="240" w:lineRule="auto"/>
+              <w:rPr>
+                <w:rFonts w:ascii="Times New Roman" w:eastAsia="Times New Roman" w:hAnsi="Times New Roman" w:cs="Times New Roman"/>
+                <w:sz w:val="24"/>
+                <w:szCs w:val="24"/>
+              </w:rPr>
+            </w:pPr>
+            <w:r>
+              <w:rPr>
+                <w:rFonts w:ascii="Arial" w:eastAsia="Times New Roman" w:hAnsi="Arial" w:cs="Arial"/>
+                <w:color w:val="333333"/>
+                <w:shd w:val="clear" w:color="auto" w:fill="FFFFFF"/>
+              </w:rPr>
+              <w:t>°C</w:t>
+            </w:r>
+          </w:p>
+        </w:tc>
+        <w:tc>
+          <w:tcPr>
+            <w:tcW w:w="0" w:type="auto"/>
+            <w:tcBorders>
+              <w:top w:val="single" w:sz="8" w:space="0" w:color="000000"/>
+              <w:left w:val="single" w:sz="8" w:space="0" w:color="000000"/>
+              <w:bottom w:val="single" w:sz="8" w:space="0" w:color="000000"/>
+              <w:right w:val="single" w:sz="8" w:space="0" w:color="000000"/>
+            </w:tcBorders>
+            <w:tcMar>
+              <w:top w:w="100" w:type="dxa"/>
+              <w:left w:w="100" w:type="dxa"/>
+              <w:bottom w:w="100" w:type="dxa"/>
+              <w:right w:w="100" w:type="dxa"/>
+            </w:tcMar>
+            <w:hideMark/>
+          </w:tcPr>
+          <w:p>
+            <w:pPr>
+              <w:spacing w:after="0" w:line="240" w:lineRule="auto"/>
+              <w:rPr>
+                <w:rFonts w:ascii="Times New Roman" w:eastAsia="Times New Roman" w:hAnsi="Times New Roman" w:cs="Times New Roman"/>
+                <w:sz w:val="24"/>
+                <w:szCs w:val="24"/>
+              </w:rPr>
+            </w:pPr>
+            <w:r>
+              <w:rPr>
+                <w:rFonts w:ascii="Arial" w:eastAsia="Times New Roman" w:hAnsi="Arial" w:cs="Arial"/>
+                <w:color w:val="000000"/>
+              </w:rPr>
+              <w:t>-40</w:t>
+            </w:r>
+          </w:p>
+        </w:tc>
+        <w:tc>
+          <w:tcPr>
+            <w:tcW w:w="0" w:type="auto"/>
+            <w:tcBorders>
+              <w:top w:val="single" w:sz="8" w:space="0" w:color="000000"/>
+              <w:left w:val="single" w:sz="8" w:space="0" w:color="000000"/>
+              <w:bottom w:val="single" w:sz="8" w:space="0" w:color="000000"/>
+              <w:right w:val="single" w:sz="8" w:space="0" w:color="000000"/>
+            </w:tcBorders>
+            <w:tcMar>
+              <w:top w:w="100" w:type="dxa"/>
+              <w:left w:w="100" w:type="dxa"/>
+              <w:bottom w:w="100" w:type="dxa"/>
+              <w:right w:w="100" w:type="dxa"/>
+            </w:tcMar>
+            <w:hideMark/>
+          </w:tcPr>
+          <w:p>
+            <w:pPr>
+              <w:spacing w:after="0" w:line="240" w:lineRule="auto"/>
+              <w:rPr>
+                <w:rFonts w:ascii="Times New Roman" w:eastAsia="Times New Roman" w:hAnsi="Times New Roman" w:cs="Times New Roman"/>
+                <w:sz w:val="24"/>
+                <w:szCs w:val="24"/>
+              </w:rPr>
+            </w:pPr>
+            <w:r>
+              <w:rPr>
+                <w:rFonts w:ascii="Arial" w:eastAsia="Times New Roman" w:hAnsi="Arial" w:cs="Arial"/>
+                <w:color w:val="000000"/>
+              </w:rPr>
+              <w:t>215</w:t>
+            </w:r>
+          </w:p>
+        </w:tc>
+      </w:tr>
+      <w:tr>
+        <w:tc>
+          <w:tcPr>
+            <w:tcW w:w="0" w:type="auto"/>
+            <w:tcBorders>
+              <w:top w:val="single" w:sz="8" w:space="0" w:color="000000"/>
+              <w:left w:val="single" w:sz="8" w:space="0" w:color="000000"/>
+              <w:bottom w:val="single" w:sz="8" w:space="0" w:color="000000"/>
+              <w:right w:val="single" w:sz="8" w:space="0" w:color="000000"/>
+            </w:tcBorders>
+            <w:tcMar>
+              <w:top w:w="100" w:type="dxa"/>
+              <w:left w:w="100" w:type="dxa"/>
+              <w:bottom w:w="100" w:type="dxa"/>
+              <w:right w:w="100" w:type="dxa"/>
+            </w:tcMar>
+            <w:hideMark/>
+          </w:tcPr>
+          <w:p>
+            <w:pPr>
+              <w:spacing w:after="0" w:line="240" w:lineRule="auto"/>
+              <w:rPr>
+                <w:rFonts w:ascii="Times New Roman" w:eastAsia="Times New Roman" w:hAnsi="Times New Roman" w:cs="Times New Roman"/>
+                <w:sz w:val="24"/>
+                <w:szCs w:val="24"/>
+              </w:rPr>
+            </w:pPr>
+            <w:r>
+              <w:rPr>
+                <w:rFonts w:ascii="Arial" w:eastAsia="Times New Roman" w:hAnsi="Arial" w:cs="Arial"/>
+                <w:color w:val="000000"/>
+              </w:rPr>
+              <w:t>Intake manifold absolute pressure</w:t>
+            </w:r>
+          </w:p>
+        </w:tc>
+        <w:tc>
+          <w:tcPr>
+            <w:tcW w:w="0" w:type="auto"/>
+            <w:tcBorders>
+              <w:top w:val="single" w:sz="8" w:space="0" w:color="000000"/>
+              <w:left w:val="single" w:sz="8" w:space="0" w:color="000000"/>
+              <w:bottom w:val="single" w:sz="8" w:space="0" w:color="000000"/>
+              <w:right w:val="single" w:sz="8" w:space="0" w:color="000000"/>
+            </w:tcBorders>
+            <w:tcMar>
+              <w:top w:w="100" w:type="dxa"/>
+              <w:left w:w="100" w:type="dxa"/>
+              <w:bottom w:w="100" w:type="dxa"/>
+              <w:right w:w="100" w:type="dxa"/>
+            </w:tcMar>
+            <w:hideMark/>
+          </w:tcPr>
+          <w:p>
+            <w:pPr>
+              <w:spacing w:after="0" w:line="240" w:lineRule="auto"/>
+              <w:rPr>
+                <w:rFonts w:ascii="Times New Roman" w:eastAsia="Times New Roman" w:hAnsi="Times New Roman" w:cs="Times New Roman"/>
+                <w:sz w:val="24"/>
+                <w:szCs w:val="24"/>
+              </w:rPr>
+            </w:pPr>
+            <w:r>
+              <w:rPr>
+                <w:rFonts w:ascii="Arial" w:eastAsia="Times New Roman" w:hAnsi="Arial" w:cs="Arial"/>
+                <w:color w:val="000000"/>
+              </w:rPr>
+              <w:t>kPa</w:t>
+            </w:r>
+          </w:p>
+        </w:tc>
+        <w:tc>
+          <w:tcPr>
+            <w:tcW w:w="0" w:type="auto"/>
+            <w:tcBorders>
+              <w:top w:val="single" w:sz="8" w:space="0" w:color="000000"/>
+              <w:left w:val="single" w:sz="8" w:space="0" w:color="000000"/>
+              <w:bottom w:val="single" w:sz="8" w:space="0" w:color="000000"/>
+              <w:right w:val="single" w:sz="8" w:space="0" w:color="000000"/>
+            </w:tcBorders>
+            <w:tcMar>
+              <w:top w:w="100" w:type="dxa"/>
+              <w:left w:w="100" w:type="dxa"/>
+              <w:bottom w:w="100" w:type="dxa"/>
+              <w:right w:w="100" w:type="dxa"/>
+            </w:tcMar>
+            <w:hideMark/>
+          </w:tcPr>
+          <w:p>
+            <w:pPr>
+              <w:spacing w:after="0" w:line="240" w:lineRule="auto"/>
+              <w:rPr>
+                <w:rFonts w:ascii="Times New Roman" w:eastAsia="Times New Roman" w:hAnsi="Times New Roman" w:cs="Times New Roman"/>
+                <w:sz w:val="24"/>
+                <w:szCs w:val="24"/>
+              </w:rPr>
+            </w:pPr>
+            <w:r>
+              <w:rPr>
+                <w:rFonts w:ascii="Arial" w:eastAsia="Times New Roman" w:hAnsi="Arial" w:cs="Arial"/>
+                <w:color w:val="000000"/>
+              </w:rPr>
+              <w:t>0</w:t>
+            </w:r>
+          </w:p>
+        </w:tc>
+        <w:tc>
+          <w:tcPr>
+            <w:tcW w:w="0" w:type="auto"/>
+            <w:tcBorders>
+              <w:top w:val="single" w:sz="8" w:space="0" w:color="000000"/>
+              <w:left w:val="single" w:sz="8" w:space="0" w:color="000000"/>
+              <w:bottom w:val="single" w:sz="8" w:space="0" w:color="000000"/>
+              <w:right w:val="single" w:sz="8" w:space="0" w:color="000000"/>
+            </w:tcBorders>
+            <w:tcMar>
+              <w:top w:w="100" w:type="dxa"/>
+              <w:left w:w="100" w:type="dxa"/>
+              <w:bottom w:w="100" w:type="dxa"/>
+              <w:right w:w="100" w:type="dxa"/>
+            </w:tcMar>
+            <w:hideMark/>
+          </w:tcPr>
+          <w:p>
+            <w:pPr>
+              <w:spacing w:after="0" w:line="240" w:lineRule="auto"/>
+              <w:rPr>
+                <w:rFonts w:ascii="Times New Roman" w:eastAsia="Times New Roman" w:hAnsi="Times New Roman" w:cs="Times New Roman"/>
+                <w:sz w:val="24"/>
+                <w:szCs w:val="24"/>
+              </w:rPr>
+            </w:pPr>
+            <w:r>
+              <w:rPr>
+                <w:rFonts w:ascii="Arial" w:eastAsia="Times New Roman" w:hAnsi="Arial" w:cs="Arial"/>
+                <w:color w:val="000000"/>
+              </w:rPr>
+              <w:t>255</w:t>
+            </w:r>
+          </w:p>
+        </w:tc>
+      </w:tr>
+      <w:tr>
+        <w:tc>
+          <w:tcPr>
+            <w:tcW w:w="0" w:type="auto"/>
+            <w:tcBorders>
+              <w:top w:val="single" w:sz="8" w:space="0" w:color="000000"/>
+              <w:left w:val="single" w:sz="8" w:space="0" w:color="000000"/>
+              <w:bottom w:val="single" w:sz="8" w:space="0" w:color="000000"/>
+              <w:right w:val="single" w:sz="8" w:space="0" w:color="000000"/>
+            </w:tcBorders>
+            <w:tcMar>
+              <w:top w:w="100" w:type="dxa"/>
+              <w:left w:w="100" w:type="dxa"/>
+              <w:bottom w:w="100" w:type="dxa"/>
+              <w:right w:w="100" w:type="dxa"/>
+            </w:tcMar>
+            <w:hideMark/>
+          </w:tcPr>
+          <w:p>
+            <w:pPr>
+              <w:spacing w:after="0" w:line="240" w:lineRule="auto"/>
+              <w:rPr>
+                <w:rFonts w:ascii="Times New Roman" w:eastAsia="Times New Roman" w:hAnsi="Times New Roman" w:cs="Times New Roman"/>
+                <w:sz w:val="24"/>
+                <w:szCs w:val="24"/>
+              </w:rPr>
+            </w:pPr>
+            <w:r>
+              <w:rPr>
+                <w:rFonts w:ascii="Arial" w:eastAsia="Times New Roman" w:hAnsi="Arial" w:cs="Arial"/>
+                <w:color w:val="000000"/>
+              </w:rPr>
+              <w:t>MAF flow rate</w:t>
+            </w:r>
+          </w:p>
+        </w:tc>
+        <w:tc>
+          <w:tcPr>
+            <w:tcW w:w="0" w:type="auto"/>
+            <w:tcBorders>
+              <w:top w:val="single" w:sz="8" w:space="0" w:color="000000"/>
+              <w:left w:val="single" w:sz="8" w:space="0" w:color="000000"/>
+              <w:bottom w:val="single" w:sz="8" w:space="0" w:color="000000"/>
+              <w:right w:val="single" w:sz="8" w:space="0" w:color="000000"/>
+            </w:tcBorders>
+            <w:tcMar>
+              <w:top w:w="100" w:type="dxa"/>
+              <w:left w:w="100" w:type="dxa"/>
+              <w:bottom w:w="100" w:type="dxa"/>
+              <w:right w:w="100" w:type="dxa"/>
+            </w:tcMar>
+            <w:hideMark/>
+          </w:tcPr>
+          <w:p>
+            <w:pPr>
+              <w:spacing w:after="0" w:line="240" w:lineRule="auto"/>
+              <w:rPr>
+                <w:rFonts w:ascii="Times New Roman" w:eastAsia="Times New Roman" w:hAnsi="Times New Roman" w:cs="Times New Roman"/>
+                <w:sz w:val="24"/>
+                <w:szCs w:val="24"/>
+              </w:rPr>
+            </w:pPr>
+            <w:r>
+              <w:rPr>
+                <w:rFonts w:ascii="Arial" w:eastAsia="Times New Roman" w:hAnsi="Arial" w:cs="Arial"/>
+                <w:color w:val="000000"/>
+              </w:rPr>
+              <w:t>grams/s</w:t>
+            </w:r>
+          </w:p>
+        </w:tc>
+        <w:tc>
+          <w:tcPr>
+            <w:tcW w:w="0" w:type="auto"/>
+            <w:tcBorders>
+              <w:top w:val="single" w:sz="8" w:space="0" w:color="000000"/>
+              <w:left w:val="single" w:sz="8" w:space="0" w:color="000000"/>
+              <w:bottom w:val="single" w:sz="8" w:space="0" w:color="000000"/>
+              <w:right w:val="single" w:sz="8" w:space="0" w:color="000000"/>
+            </w:tcBorders>
+            <w:tcMar>
+              <w:top w:w="100" w:type="dxa"/>
+              <w:left w:w="100" w:type="dxa"/>
+              <w:bottom w:w="100" w:type="dxa"/>
+              <w:right w:w="100" w:type="dxa"/>
+            </w:tcMar>
+            <w:hideMark/>
+          </w:tcPr>
+          <w:p>
+            <w:pPr>
+              <w:spacing w:after="0" w:line="240" w:lineRule="auto"/>
+              <w:rPr>
+                <w:rFonts w:ascii="Times New Roman" w:eastAsia="Times New Roman" w:hAnsi="Times New Roman" w:cs="Times New Roman"/>
+                <w:sz w:val="24"/>
+                <w:szCs w:val="24"/>
+              </w:rPr>
+            </w:pPr>
+            <w:r>
+              <w:rPr>
+                <w:rFonts w:ascii="Arial" w:eastAsia="Times New Roman" w:hAnsi="Arial" w:cs="Arial"/>
+                <w:color w:val="000000"/>
+              </w:rPr>
+              <w:t>0</w:t>
+            </w:r>
+          </w:p>
+        </w:tc>
+        <w:tc>
+          <w:tcPr>
+            <w:tcW w:w="0" w:type="auto"/>
+            <w:tcBorders>
+              <w:top w:val="single" w:sz="8" w:space="0" w:color="000000"/>
+              <w:left w:val="single" w:sz="8" w:space="0" w:color="000000"/>
+              <w:bottom w:val="single" w:sz="8" w:space="0" w:color="000000"/>
+              <w:right w:val="single" w:sz="8" w:space="0" w:color="000000"/>
+            </w:tcBorders>
+            <w:tcMar>
+              <w:top w:w="100" w:type="dxa"/>
+              <w:left w:w="100" w:type="dxa"/>
+              <w:bottom w:w="100" w:type="dxa"/>
+              <w:right w:w="100" w:type="dxa"/>
+            </w:tcMar>
+            <w:hideMark/>
+          </w:tcPr>
+          <w:p>
+            <w:pPr>
+              <w:spacing w:after="0" w:line="240" w:lineRule="auto"/>
+              <w:rPr>
+                <w:rFonts w:ascii="Times New Roman" w:eastAsia="Times New Roman" w:hAnsi="Times New Roman" w:cs="Times New Roman"/>
+                <w:sz w:val="24"/>
+                <w:szCs w:val="24"/>
+              </w:rPr>
+            </w:pPr>
+            <w:r>
+              <w:rPr>
+                <w:rFonts w:ascii="Arial" w:eastAsia="Times New Roman" w:hAnsi="Arial" w:cs="Arial"/>
+                <w:color w:val="000000"/>
+              </w:rPr>
+              <w:t>655.35</w:t>
+            </w:r>
+          </w:p>
+        </w:tc>
+      </w:tr>
+      <w:tr>
+        <w:tc>
+          <w:tcPr>
+            <w:tcW w:w="0" w:type="auto"/>
+            <w:tcBorders>
+              <w:top w:val="single" w:sz="8" w:space="0" w:color="000000"/>
+              <w:left w:val="single" w:sz="8" w:space="0" w:color="000000"/>
+              <w:bottom w:val="single" w:sz="8" w:space="0" w:color="000000"/>
+              <w:right w:val="single" w:sz="8" w:space="0" w:color="000000"/>
+            </w:tcBorders>
+            <w:tcMar>
+              <w:top w:w="100" w:type="dxa"/>
+              <w:left w:w="100" w:type="dxa"/>
+              <w:bottom w:w="100" w:type="dxa"/>
+              <w:right w:w="100" w:type="dxa"/>
+            </w:tcMar>
+            <w:hideMark/>
+          </w:tcPr>
+          <w:p>
+            <w:pPr>
+              <w:spacing w:after="0" w:line="240" w:lineRule="auto"/>
+              <w:rPr>
+                <w:rFonts w:ascii="Times New Roman" w:eastAsia="Times New Roman" w:hAnsi="Times New Roman" w:cs="Times New Roman"/>
+                <w:sz w:val="24"/>
+                <w:szCs w:val="24"/>
+              </w:rPr>
+            </w:pPr>
+            <w:r>
+              <w:rPr>
+                <w:rFonts w:ascii="Arial" w:eastAsia="Times New Roman" w:hAnsi="Arial" w:cs="Arial"/>
+                <w:color w:val="000000"/>
+              </w:rPr>
+              <w:t>Barometric pressure</w:t>
+            </w:r>
+          </w:p>
+        </w:tc>
+        <w:tc>
+          <w:tcPr>
+            <w:tcW w:w="0" w:type="auto"/>
+            <w:tcBorders>
+              <w:top w:val="single" w:sz="8" w:space="0" w:color="000000"/>
+              <w:left w:val="single" w:sz="8" w:space="0" w:color="000000"/>
+              <w:bottom w:val="single" w:sz="8" w:space="0" w:color="000000"/>
+              <w:right w:val="single" w:sz="8" w:space="0" w:color="000000"/>
+            </w:tcBorders>
+            <w:tcMar>
+              <w:top w:w="100" w:type="dxa"/>
+              <w:left w:w="100" w:type="dxa"/>
+              <w:bottom w:w="100" w:type="dxa"/>
+              <w:right w:w="100" w:type="dxa"/>
+            </w:tcMar>
+            <w:hideMark/>
+          </w:tcPr>
+          <w:p>
+            <w:pPr>
+              <w:spacing w:after="0" w:line="240" w:lineRule="auto"/>
+              <w:rPr>
+                <w:rFonts w:ascii="Times New Roman" w:eastAsia="Times New Roman" w:hAnsi="Times New Roman" w:cs="Times New Roman"/>
+                <w:sz w:val="24"/>
+                <w:szCs w:val="24"/>
+              </w:rPr>
+            </w:pPr>
+            <w:r>
+              <w:rPr>
+                <w:rFonts w:ascii="Arial" w:eastAsia="Times New Roman" w:hAnsi="Arial" w:cs="Arial"/>
+                <w:color w:val="000000"/>
+              </w:rPr>
+              <w:t>kPa</w:t>
+            </w:r>
+          </w:p>
+        </w:tc>
+        <w:tc>
+          <w:tcPr>
+            <w:tcW w:w="0" w:type="auto"/>
+            <w:tcBorders>
+              <w:top w:val="single" w:sz="8" w:space="0" w:color="000000"/>
+              <w:left w:val="single" w:sz="8" w:space="0" w:color="000000"/>
+              <w:bottom w:val="single" w:sz="8" w:space="0" w:color="000000"/>
+              <w:right w:val="single" w:sz="8" w:space="0" w:color="000000"/>
+            </w:tcBorders>
+            <w:tcMar>
+              <w:top w:w="100" w:type="dxa"/>
+              <w:left w:w="100" w:type="dxa"/>
+              <w:bottom w:w="100" w:type="dxa"/>
+              <w:right w:w="100" w:type="dxa"/>
+            </w:tcMar>
+            <w:hideMark/>
+          </w:tcPr>
+          <w:p>
+            <w:pPr>
+              <w:spacing w:after="0" w:line="240" w:lineRule="auto"/>
+              <w:rPr>
+                <w:rFonts w:ascii="Times New Roman" w:eastAsia="Times New Roman" w:hAnsi="Times New Roman" w:cs="Times New Roman"/>
+                <w:sz w:val="24"/>
+                <w:szCs w:val="24"/>
+              </w:rPr>
+            </w:pPr>
+            <w:r>
+              <w:rPr>
+                <w:rFonts w:ascii="Arial" w:eastAsia="Times New Roman" w:hAnsi="Arial" w:cs="Arial"/>
+                <w:color w:val="000000"/>
+              </w:rPr>
+              <w:t>0</w:t>
+            </w:r>
+          </w:p>
+        </w:tc>
+        <w:tc>
+          <w:tcPr>
+            <w:tcW w:w="0" w:type="auto"/>
+            <w:tcBorders>
+              <w:top w:val="single" w:sz="8" w:space="0" w:color="000000"/>
+              <w:left w:val="single" w:sz="8" w:space="0" w:color="000000"/>
+              <w:bottom w:val="single" w:sz="8" w:space="0" w:color="000000"/>
+              <w:right w:val="single" w:sz="8" w:space="0" w:color="000000"/>
+            </w:tcBorders>
+            <w:tcMar>
+              <w:top w:w="100" w:type="dxa"/>
+              <w:left w:w="100" w:type="dxa"/>
+              <w:bottom w:w="100" w:type="dxa"/>
+              <w:right w:w="100" w:type="dxa"/>
+            </w:tcMar>
+            <w:hideMark/>
+          </w:tcPr>
+          <w:p>
+            <w:pPr>
+              <w:spacing w:after="0" w:line="240" w:lineRule="auto"/>
+              <w:rPr>
+                <w:rFonts w:ascii="Times New Roman" w:eastAsia="Times New Roman" w:hAnsi="Times New Roman" w:cs="Times New Roman"/>
+                <w:sz w:val="24"/>
+                <w:szCs w:val="24"/>
+              </w:rPr>
+            </w:pPr>
+            <w:r>
+              <w:rPr>
+                <w:rFonts w:ascii="Arial" w:eastAsia="Times New Roman" w:hAnsi="Arial" w:cs="Arial"/>
+                <w:color w:val="000000"/>
+              </w:rPr>
+              <w:t>255</w:t>
+            </w:r>
+          </w:p>
+        </w:tc>
+      </w:tr>
+      <w:tr>
+        <w:tc>
+          <w:tcPr>
+            <w:tcW w:w="0" w:type="auto"/>
+            <w:tcBorders>
+              <w:top w:val="single" w:sz="8" w:space="0" w:color="000000"/>
+              <w:left w:val="single" w:sz="8" w:space="0" w:color="000000"/>
+              <w:bottom w:val="single" w:sz="8" w:space="0" w:color="000000"/>
+              <w:right w:val="single" w:sz="8" w:space="0" w:color="000000"/>
+            </w:tcBorders>
+            <w:tcMar>
+              <w:top w:w="100" w:type="dxa"/>
+              <w:left w:w="100" w:type="dxa"/>
+              <w:bottom w:w="100" w:type="dxa"/>
+              <w:right w:w="100" w:type="dxa"/>
+            </w:tcMar>
+            <w:hideMark/>
+          </w:tcPr>
+          <w:p>
+            <w:pPr>
+              <w:spacing w:after="0" w:line="240" w:lineRule="auto"/>
+              <w:rPr>
+                <w:rFonts w:ascii="Times New Roman" w:eastAsia="Times New Roman" w:hAnsi="Times New Roman" w:cs="Times New Roman"/>
+                <w:sz w:val="24"/>
+                <w:szCs w:val="24"/>
+              </w:rPr>
+            </w:pPr>
+            <w:r>
+              <w:rPr>
+                <w:rFonts w:ascii="Arial" w:eastAsia="Times New Roman" w:hAnsi="Arial" w:cs="Arial"/>
+                <w:color w:val="000000"/>
+              </w:rPr>
+              <w:t>Vehicle speed</w:t>
+            </w:r>
+          </w:p>
+        </w:tc>
+        <w:tc>
+          <w:tcPr>
+            <w:tcW w:w="0" w:type="auto"/>
+            <w:tcBorders>
+              <w:top w:val="single" w:sz="8" w:space="0" w:color="000000"/>
+              <w:left w:val="single" w:sz="8" w:space="0" w:color="000000"/>
+              <w:bottom w:val="single" w:sz="8" w:space="0" w:color="000000"/>
+              <w:right w:val="single" w:sz="8" w:space="0" w:color="000000"/>
+            </w:tcBorders>
+            <w:tcMar>
+              <w:top w:w="100" w:type="dxa"/>
+              <w:left w:w="100" w:type="dxa"/>
+              <w:bottom w:w="100" w:type="dxa"/>
+              <w:right w:w="100" w:type="dxa"/>
+            </w:tcMar>
+            <w:hideMark/>
+          </w:tcPr>
+          <w:p>
+            <w:pPr>
+              <w:spacing w:after="0" w:line="240" w:lineRule="auto"/>
+              <w:rPr>
+                <w:rFonts w:ascii="Times New Roman" w:eastAsia="Times New Roman" w:hAnsi="Times New Roman" w:cs="Times New Roman"/>
+                <w:sz w:val="24"/>
+                <w:szCs w:val="24"/>
+              </w:rPr>
+            </w:pPr>
+            <w:r>
+              <w:rPr>
+                <w:rFonts w:ascii="Arial" w:eastAsia="Times New Roman" w:hAnsi="Arial" w:cs="Arial"/>
+                <w:color w:val="000000"/>
+              </w:rPr>
+              <w:t>km/h</w:t>
+            </w:r>
+          </w:p>
+        </w:tc>
+        <w:tc>
+          <w:tcPr>
+            <w:tcW w:w="0" w:type="auto"/>
+            <w:tcBorders>
+              <w:top w:val="single" w:sz="8" w:space="0" w:color="000000"/>
+              <w:left w:val="single" w:sz="8" w:space="0" w:color="000000"/>
+              <w:bottom w:val="single" w:sz="8" w:space="0" w:color="000000"/>
+              <w:right w:val="single" w:sz="8" w:space="0" w:color="000000"/>
+            </w:tcBorders>
+            <w:tcMar>
+              <w:top w:w="100" w:type="dxa"/>
+              <w:left w:w="100" w:type="dxa"/>
+              <w:bottom w:w="100" w:type="dxa"/>
+              <w:right w:w="100" w:type="dxa"/>
+            </w:tcMar>
+            <w:hideMark/>
+          </w:tcPr>
+          <w:p>
+            <w:pPr>
+              <w:spacing w:after="0" w:line="240" w:lineRule="auto"/>
+              <w:rPr>
+                <w:rFonts w:ascii="Times New Roman" w:eastAsia="Times New Roman" w:hAnsi="Times New Roman" w:cs="Times New Roman"/>
+                <w:sz w:val="24"/>
+                <w:szCs w:val="24"/>
+              </w:rPr>
+            </w:pPr>
+            <w:r>
+              <w:rPr>
+                <w:rFonts w:ascii="Arial" w:eastAsia="Times New Roman" w:hAnsi="Arial" w:cs="Arial"/>
+                <w:color w:val="000000"/>
+              </w:rPr>
+              <w:t>0</w:t>
+            </w:r>
+          </w:p>
+        </w:tc>
+        <w:tc>
+          <w:tcPr>
+            <w:tcW w:w="0" w:type="auto"/>
+            <w:tcBorders>
+              <w:top w:val="single" w:sz="8" w:space="0" w:color="000000"/>
+              <w:left w:val="single" w:sz="8" w:space="0" w:color="000000"/>
+              <w:bottom w:val="single" w:sz="8" w:space="0" w:color="000000"/>
+              <w:right w:val="single" w:sz="8" w:space="0" w:color="000000"/>
+            </w:tcBorders>
+            <w:tcMar>
+              <w:top w:w="100" w:type="dxa"/>
+              <w:left w:w="100" w:type="dxa"/>
+              <w:bottom w:w="100" w:type="dxa"/>
+              <w:right w:w="100" w:type="dxa"/>
+            </w:tcMar>
+            <w:hideMark/>
+          </w:tcPr>
+          <w:p>
+            <w:pPr>
+              <w:spacing w:after="0" w:line="240" w:lineRule="auto"/>
+              <w:rPr>
+                <w:rFonts w:ascii="Times New Roman" w:eastAsia="Times New Roman" w:hAnsi="Times New Roman" w:cs="Times New Roman"/>
+                <w:sz w:val="24"/>
+                <w:szCs w:val="24"/>
+              </w:rPr>
+            </w:pPr>
+            <w:r>
+              <w:rPr>
+                <w:rFonts w:ascii="Arial" w:eastAsia="Times New Roman" w:hAnsi="Arial" w:cs="Arial"/>
+                <w:color w:val="000000"/>
+              </w:rPr>
+              <w:t>255</w:t>
+            </w:r>
+          </w:p>
+        </w:tc>
+      </w:tr>
+      <w:tr>
+        <w:tc>
+          <w:tcPr>
+            <w:tcW w:w="0" w:type="auto"/>
+            <w:tcBorders>
+              <w:top w:val="single" w:sz="8" w:space="0" w:color="000000"/>
+              <w:left w:val="single" w:sz="8" w:space="0" w:color="000000"/>
+              <w:bottom w:val="single" w:sz="8" w:space="0" w:color="000000"/>
+              <w:right w:val="single" w:sz="8" w:space="0" w:color="000000"/>
+            </w:tcBorders>
+            <w:tcMar>
+              <w:top w:w="100" w:type="dxa"/>
+              <w:left w:w="100" w:type="dxa"/>
+              <w:bottom w:w="100" w:type="dxa"/>
+              <w:right w:w="100" w:type="dxa"/>
+            </w:tcMar>
+            <w:hideMark/>
+          </w:tcPr>
+          <w:p>
+            <w:pPr>
+              <w:spacing w:after="0" w:line="240" w:lineRule="auto"/>
+              <w:rPr>
+                <w:rFonts w:ascii="Times New Roman" w:eastAsia="Times New Roman" w:hAnsi="Times New Roman" w:cs="Times New Roman"/>
+                <w:sz w:val="24"/>
+                <w:szCs w:val="24"/>
+              </w:rPr>
+            </w:pPr>
+            <w:r>
+              <w:rPr>
+                <w:rFonts w:ascii="Arial" w:eastAsia="Times New Roman" w:hAnsi="Arial" w:cs="Arial"/>
+                <w:color w:val="000000"/>
+              </w:rPr>
+              <w:t>Engine running time</w:t>
+            </w:r>
+          </w:p>
+        </w:tc>
+        <w:tc>
+          <w:tcPr>
+            <w:tcW w:w="0" w:type="auto"/>
+            <w:tcBorders>
+              <w:top w:val="single" w:sz="8" w:space="0" w:color="000000"/>
+              <w:left w:val="single" w:sz="8" w:space="0" w:color="000000"/>
+              <w:bottom w:val="single" w:sz="8" w:space="0" w:color="000000"/>
+              <w:right w:val="single" w:sz="8" w:space="0" w:color="000000"/>
+            </w:tcBorders>
+            <w:tcMar>
+              <w:top w:w="100" w:type="dxa"/>
+              <w:left w:w="100" w:type="dxa"/>
+              <w:bottom w:w="100" w:type="dxa"/>
+              <w:right w:w="100" w:type="dxa"/>
+            </w:tcMar>
+            <w:hideMark/>
+          </w:tcPr>
+          <w:p>
+            <w:pPr>
+              <w:spacing w:after="0" w:line="240" w:lineRule="auto"/>
+              <w:rPr>
+                <w:rFonts w:ascii="Times New Roman" w:eastAsia="Times New Roman" w:hAnsi="Times New Roman" w:cs="Times New Roman"/>
+                <w:sz w:val="24"/>
+                <w:szCs w:val="24"/>
+              </w:rPr>
+            </w:pPr>
+            <w:r>
+              <w:rPr>
+                <w:rFonts w:ascii="Arial" w:eastAsia="Times New Roman" w:hAnsi="Arial" w:cs="Arial"/>
+                <w:color w:val="000000"/>
+              </w:rPr>
+              <w:t>s</w:t>
+            </w:r>
+          </w:p>
+        </w:tc>
+        <w:tc>
+          <w:tcPr>
+            <w:tcW w:w="0" w:type="auto"/>
+            <w:tcBorders>
+              <w:top w:val="single" w:sz="8" w:space="0" w:color="000000"/>
+              <w:left w:val="single" w:sz="8" w:space="0" w:color="000000"/>
+              <w:bottom w:val="single" w:sz="8" w:space="0" w:color="000000"/>
+              <w:right w:val="single" w:sz="8" w:space="0" w:color="000000"/>
+            </w:tcBorders>
+            <w:tcMar>
+              <w:top w:w="100" w:type="dxa"/>
+              <w:left w:w="100" w:type="dxa"/>
+              <w:bottom w:w="100" w:type="dxa"/>
+              <w:right w:w="100" w:type="dxa"/>
+            </w:tcMar>
+            <w:hideMark/>
+          </w:tcPr>
+          <w:p>
+            <w:pPr>
+              <w:spacing w:after="0" w:line="240" w:lineRule="auto"/>
+              <w:rPr>
+                <w:rFonts w:ascii="Times New Roman" w:eastAsia="Times New Roman" w:hAnsi="Times New Roman" w:cs="Times New Roman"/>
+                <w:sz w:val="24"/>
+                <w:szCs w:val="24"/>
+              </w:rPr>
+            </w:pPr>
+            <w:r>
+              <w:rPr>
+                <w:rFonts w:ascii="Arial" w:eastAsia="Times New Roman" w:hAnsi="Arial" w:cs="Arial"/>
+                <w:color w:val="000000"/>
+              </w:rPr>
+              <w:t>0</w:t>
+            </w:r>
+          </w:p>
+        </w:tc>
+        <w:tc>
+          <w:tcPr>
+            <w:tcW w:w="0" w:type="auto"/>
+            <w:tcBorders>
+              <w:top w:val="single" w:sz="8" w:space="0" w:color="000000"/>
+              <w:left w:val="single" w:sz="8" w:space="0" w:color="000000"/>
+              <w:bottom w:val="single" w:sz="8" w:space="0" w:color="000000"/>
+              <w:right w:val="single" w:sz="8" w:space="0" w:color="000000"/>
+            </w:tcBorders>
+            <w:tcMar>
+              <w:top w:w="100" w:type="dxa"/>
+              <w:left w:w="100" w:type="dxa"/>
+              <w:bottom w:w="100" w:type="dxa"/>
+              <w:right w:w="100" w:type="dxa"/>
+            </w:tcMar>
+            <w:hideMark/>
+          </w:tcPr>
+          <w:p>
+            <w:pPr>
+              <w:spacing w:after="0" w:line="240" w:lineRule="auto"/>
+              <w:rPr>
+                <w:rFonts w:ascii="Times New Roman" w:eastAsia="Times New Roman" w:hAnsi="Times New Roman" w:cs="Times New Roman"/>
+                <w:sz w:val="24"/>
+                <w:szCs w:val="24"/>
+              </w:rPr>
+            </w:pPr>
+            <w:r>
+              <w:rPr>
+                <w:rFonts w:ascii="Arial" w:eastAsia="Times New Roman" w:hAnsi="Arial" w:cs="Arial"/>
+                <w:color w:val="000000"/>
+              </w:rPr>
+              <w:t>65535</w:t>
+            </w:r>
+          </w:p>
+        </w:tc>
+      </w:tr>
+      <w:tr>
+        <w:tc>
+          <w:tcPr>
+            <w:tcW w:w="0" w:type="auto"/>
+            <w:tcBorders>
+              <w:top w:val="single" w:sz="8" w:space="0" w:color="000000"/>
+              <w:left w:val="single" w:sz="8" w:space="0" w:color="000000"/>
+              <w:bottom w:val="single" w:sz="8" w:space="0" w:color="000000"/>
+              <w:right w:val="single" w:sz="8" w:space="0" w:color="000000"/>
+            </w:tcBorders>
+            <w:tcMar>
+              <w:top w:w="100" w:type="dxa"/>
+              <w:left w:w="100" w:type="dxa"/>
+              <w:bottom w:w="100" w:type="dxa"/>
+              <w:right w:w="100" w:type="dxa"/>
+            </w:tcMar>
+            <w:hideMark/>
+          </w:tcPr>
+          <w:p>
+            <w:pPr>
+              <w:spacing w:after="0" w:line="240" w:lineRule="auto"/>
+              <w:rPr>
+                <w:rFonts w:ascii="Times New Roman" w:eastAsia="Times New Roman" w:hAnsi="Times New Roman" w:cs="Times New Roman"/>
+                <w:sz w:val="24"/>
+                <w:szCs w:val="24"/>
+              </w:rPr>
+            </w:pPr>
+            <w:r>
+              <w:rPr>
+                <w:rFonts w:ascii="Arial" w:eastAsia="Times New Roman" w:hAnsi="Arial" w:cs="Arial"/>
+                <w:color w:val="000000"/>
+              </w:rPr>
+              <w:t>Vehicle running distance</w:t>
+            </w:r>
+          </w:p>
+        </w:tc>
+        <w:tc>
+          <w:tcPr>
+            <w:tcW w:w="0" w:type="auto"/>
+            <w:tcBorders>
+              <w:top w:val="single" w:sz="8" w:space="0" w:color="000000"/>
+              <w:left w:val="single" w:sz="8" w:space="0" w:color="000000"/>
+              <w:bottom w:val="single" w:sz="8" w:space="0" w:color="000000"/>
+              <w:right w:val="single" w:sz="8" w:space="0" w:color="000000"/>
+            </w:tcBorders>
+            <w:tcMar>
+              <w:top w:w="100" w:type="dxa"/>
+              <w:left w:w="100" w:type="dxa"/>
+              <w:bottom w:w="100" w:type="dxa"/>
+              <w:right w:w="100" w:type="dxa"/>
+            </w:tcMar>
+            <w:hideMark/>
+          </w:tcPr>
+          <w:p>
+            <w:pPr>
+              <w:spacing w:after="0" w:line="240" w:lineRule="auto"/>
+              <w:rPr>
+                <w:rFonts w:ascii="Times New Roman" w:eastAsia="Times New Roman" w:hAnsi="Times New Roman" w:cs="Times New Roman"/>
+                <w:sz w:val="24"/>
+                <w:szCs w:val="24"/>
+              </w:rPr>
+            </w:pPr>
+            <w:r>
+              <w:rPr>
+                <w:rFonts w:ascii="Arial" w:eastAsia="Times New Roman" w:hAnsi="Arial" w:cs="Arial"/>
+                <w:color w:val="000000"/>
+              </w:rPr>
+              <w:t>km</w:t>
+            </w:r>
+          </w:p>
+        </w:tc>
+        <w:tc>
+          <w:tcPr>
+            <w:tcW w:w="0" w:type="auto"/>
+            <w:tcBorders>
+              <w:top w:val="single" w:sz="8" w:space="0" w:color="000000"/>
+              <w:left w:val="single" w:sz="8" w:space="0" w:color="000000"/>
+              <w:bottom w:val="single" w:sz="8" w:space="0" w:color="000000"/>
+              <w:right w:val="single" w:sz="8" w:space="0" w:color="000000"/>
+            </w:tcBorders>
+            <w:tcMar>
+              <w:top w:w="100" w:type="dxa"/>
+              <w:left w:w="100" w:type="dxa"/>
+              <w:bottom w:w="100" w:type="dxa"/>
+              <w:right w:w="100" w:type="dxa"/>
+            </w:tcMar>
+            <w:hideMark/>
+          </w:tcPr>
+          <w:p>
+            <w:pPr>
+              <w:spacing w:after="0" w:line="240" w:lineRule="auto"/>
+              <w:rPr>
+                <w:rFonts w:ascii="Times New Roman" w:eastAsia="Times New Roman" w:hAnsi="Times New Roman" w:cs="Times New Roman"/>
+                <w:sz w:val="24"/>
+                <w:szCs w:val="24"/>
+              </w:rPr>
+            </w:pPr>
+            <w:r>
+              <w:rPr>
+                <w:rFonts w:ascii="Arial" w:eastAsia="Times New Roman" w:hAnsi="Arial" w:cs="Arial"/>
+                <w:color w:val="000000"/>
+              </w:rPr>
+              <w:t>0</w:t>
+            </w:r>
+          </w:p>
+        </w:tc>
+        <w:tc>
+          <w:tcPr>
+            <w:tcW w:w="0" w:type="auto"/>
+            <w:tcBorders>
+              <w:top w:val="single" w:sz="8" w:space="0" w:color="000000"/>
+              <w:left w:val="single" w:sz="8" w:space="0" w:color="000000"/>
+              <w:bottom w:val="single" w:sz="8" w:space="0" w:color="000000"/>
+              <w:right w:val="single" w:sz="8" w:space="0" w:color="000000"/>
+            </w:tcBorders>
+            <w:tcMar>
+              <w:top w:w="100" w:type="dxa"/>
+              <w:left w:w="100" w:type="dxa"/>
+              <w:bottom w:w="100" w:type="dxa"/>
+              <w:right w:w="100" w:type="dxa"/>
+            </w:tcMar>
+            <w:hideMark/>
+          </w:tcPr>
+          <w:p>
+            <w:pPr>
+              <w:spacing w:after="0" w:line="240" w:lineRule="auto"/>
+              <w:rPr>
+                <w:rFonts w:ascii="Times New Roman" w:eastAsia="Times New Roman" w:hAnsi="Times New Roman" w:cs="Times New Roman"/>
+                <w:sz w:val="24"/>
+                <w:szCs w:val="24"/>
+              </w:rPr>
+            </w:pPr>
+            <w:r>
+              <w:rPr>
+                <w:rFonts w:ascii="Arial" w:eastAsia="Times New Roman" w:hAnsi="Arial" w:cs="Arial"/>
+                <w:color w:val="000000"/>
+              </w:rPr>
+              <w:t>65535</w:t>
+            </w:r>
+          </w:p>
+        </w:tc>
+      </w:tr>
+      <w:tr>
+        <w:tc>
+          <w:tcPr>
+            <w:tcW w:w="0" w:type="auto"/>
+            <w:tcBorders>
+              <w:top w:val="single" w:sz="8" w:space="0" w:color="000000"/>
+              <w:left w:val="single" w:sz="8" w:space="0" w:color="000000"/>
+              <w:bottom w:val="single" w:sz="8" w:space="0" w:color="000000"/>
+              <w:right w:val="single" w:sz="8" w:space="0" w:color="000000"/>
+            </w:tcBorders>
+            <w:tcMar>
+              <w:top w:w="100" w:type="dxa"/>
+              <w:left w:w="100" w:type="dxa"/>
+              <w:bottom w:w="100" w:type="dxa"/>
+              <w:right w:w="100" w:type="dxa"/>
+            </w:tcMar>
+            <w:hideMark/>
+          </w:tcPr>
+          <w:p>
+            <w:pPr>
+              <w:spacing w:after="0" w:line="240" w:lineRule="auto"/>
+              <w:rPr>
+                <w:rFonts w:ascii="Times New Roman" w:eastAsia="Times New Roman" w:hAnsi="Times New Roman" w:cs="Times New Roman"/>
+                <w:sz w:val="24"/>
+                <w:szCs w:val="24"/>
+              </w:rPr>
+            </w:pPr>
+            <w:r>
+              <w:rPr>
+                <w:rFonts w:ascii="Arial" w:eastAsia="Times New Roman" w:hAnsi="Arial" w:cs="Arial"/>
+                <w:color w:val="000000"/>
+              </w:rPr>
+              <w:t>Throttle position</w:t>
+            </w:r>
+          </w:p>
+        </w:tc>
+        <w:tc>
+          <w:tcPr>
+            <w:tcW w:w="0" w:type="auto"/>
+            <w:tcBorders>
+              <w:top w:val="single" w:sz="8" w:space="0" w:color="000000"/>
+              <w:left w:val="single" w:sz="8" w:space="0" w:color="000000"/>
+              <w:bottom w:val="single" w:sz="8" w:space="0" w:color="000000"/>
+              <w:right w:val="single" w:sz="8" w:space="0" w:color="000000"/>
+            </w:tcBorders>
+            <w:tcMar>
+              <w:top w:w="100" w:type="dxa"/>
+              <w:left w:w="100" w:type="dxa"/>
+              <w:bottom w:w="100" w:type="dxa"/>
+              <w:right w:w="100" w:type="dxa"/>
+            </w:tcMar>
+            <w:hideMark/>
+          </w:tcPr>
+          <w:p>
+            <w:pPr>
+              <w:spacing w:after="0" w:line="240" w:lineRule="auto"/>
+              <w:rPr>
+                <w:rFonts w:ascii="Times New Roman" w:eastAsia="Times New Roman" w:hAnsi="Times New Roman" w:cs="Times New Roman"/>
+                <w:sz w:val="24"/>
+                <w:szCs w:val="24"/>
+              </w:rPr>
+            </w:pPr>
+            <w:r>
+              <w:rPr>
+                <w:rFonts w:ascii="Arial" w:eastAsia="Times New Roman" w:hAnsi="Arial" w:cs="Arial"/>
+                <w:color w:val="000000"/>
+              </w:rPr>
+              <w:t>%</w:t>
+            </w:r>
+          </w:p>
+        </w:tc>
+        <w:tc>
+          <w:tcPr>
+            <w:tcW w:w="0" w:type="auto"/>
+            <w:tcBorders>
+              <w:top w:val="single" w:sz="8" w:space="0" w:color="000000"/>
+              <w:left w:val="single" w:sz="8" w:space="0" w:color="000000"/>
+              <w:bottom w:val="single" w:sz="8" w:space="0" w:color="000000"/>
+              <w:right w:val="single" w:sz="8" w:space="0" w:color="000000"/>
+            </w:tcBorders>
+            <w:tcMar>
+              <w:top w:w="100" w:type="dxa"/>
+              <w:left w:w="100" w:type="dxa"/>
+              <w:bottom w:w="100" w:type="dxa"/>
+              <w:right w:w="100" w:type="dxa"/>
+            </w:tcMar>
+            <w:hideMark/>
+          </w:tcPr>
+          <w:p>
+            <w:pPr>
+              <w:spacing w:after="0" w:line="240" w:lineRule="auto"/>
+              <w:rPr>
+                <w:rFonts w:ascii="Times New Roman" w:eastAsia="Times New Roman" w:hAnsi="Times New Roman" w:cs="Times New Roman"/>
+                <w:sz w:val="24"/>
+                <w:szCs w:val="24"/>
+              </w:rPr>
+            </w:pPr>
+            <w:r>
+              <w:rPr>
+                <w:rFonts w:ascii="Arial" w:eastAsia="Times New Roman" w:hAnsi="Arial" w:cs="Arial"/>
+                <w:color w:val="000000"/>
+              </w:rPr>
+              <w:t>0</w:t>
+            </w:r>
+          </w:p>
+        </w:tc>
+        <w:tc>
+          <w:tcPr>
+            <w:tcW w:w="0" w:type="auto"/>
+            <w:tcBorders>
+              <w:top w:val="single" w:sz="8" w:space="0" w:color="000000"/>
+              <w:left w:val="single" w:sz="8" w:space="0" w:color="000000"/>
+              <w:bottom w:val="single" w:sz="8" w:space="0" w:color="000000"/>
+              <w:right w:val="single" w:sz="8" w:space="0" w:color="000000"/>
+            </w:tcBorders>
+            <w:tcMar>
+              <w:top w:w="100" w:type="dxa"/>
+              <w:left w:w="100" w:type="dxa"/>
+              <w:bottom w:w="100" w:type="dxa"/>
+              <w:right w:w="100" w:type="dxa"/>
+            </w:tcMar>
+            <w:hideMark/>
+          </w:tcPr>
+          <w:p>
+            <w:pPr>
+              <w:spacing w:after="0" w:line="240" w:lineRule="auto"/>
+              <w:rPr>
+                <w:rFonts w:ascii="Times New Roman" w:eastAsia="Times New Roman" w:hAnsi="Times New Roman" w:cs="Times New Roman"/>
+                <w:sz w:val="24"/>
+                <w:szCs w:val="24"/>
+              </w:rPr>
+            </w:pPr>
+            <w:r>
+              <w:rPr>
+                <w:rFonts w:ascii="Arial" w:eastAsia="Times New Roman" w:hAnsi="Arial" w:cs="Arial"/>
+                <w:color w:val="000000"/>
+              </w:rPr>
+              <w:t>100</w:t>
+            </w:r>
+          </w:p>
+        </w:tc>
+      </w:tr>
+      <w:tr>
+        <w:tc>
+          <w:tcPr>
+            <w:tcW w:w="0" w:type="auto"/>
+            <w:tcBorders>
+              <w:top w:val="single" w:sz="8" w:space="0" w:color="000000"/>
+              <w:left w:val="single" w:sz="8" w:space="0" w:color="000000"/>
+              <w:bottom w:val="single" w:sz="8" w:space="0" w:color="000000"/>
+              <w:right w:val="single" w:sz="8" w:space="0" w:color="000000"/>
+            </w:tcBorders>
+            <w:tcMar>
+              <w:top w:w="100" w:type="dxa"/>
+              <w:left w:w="100" w:type="dxa"/>
+              <w:bottom w:w="100" w:type="dxa"/>
+              <w:right w:w="100" w:type="dxa"/>
+            </w:tcMar>
+            <w:hideMark/>
+          </w:tcPr>
+          <w:p>
+            <w:pPr>
+              <w:spacing w:after="0" w:line="240" w:lineRule="auto"/>
+              <w:rPr>
+                <w:rFonts w:ascii="Times New Roman" w:eastAsia="Times New Roman" w:hAnsi="Times New Roman" w:cs="Times New Roman"/>
+                <w:sz w:val="24"/>
+                <w:szCs w:val="24"/>
+              </w:rPr>
+            </w:pPr>
+            <w:r>
+              <w:rPr>
+                <w:rFonts w:ascii="Arial" w:eastAsia="Times New Roman" w:hAnsi="Arial" w:cs="Arial"/>
+                <w:color w:val="000000"/>
+              </w:rPr>
+              <w:lastRenderedPageBreak/>
+              <w:t>Ambient temperature</w:t>
+            </w:r>
+          </w:p>
+        </w:tc>
+        <w:tc>
+          <w:tcPr>
+            <w:tcW w:w="0" w:type="auto"/>
+            <w:tcBorders>
+              <w:top w:val="single" w:sz="8" w:space="0" w:color="000000"/>
+              <w:left w:val="single" w:sz="8" w:space="0" w:color="000000"/>
+              <w:bottom w:val="single" w:sz="8" w:space="0" w:color="000000"/>
+              <w:right w:val="single" w:sz="8" w:space="0" w:color="000000"/>
+            </w:tcBorders>
+            <w:tcMar>
+              <w:top w:w="100" w:type="dxa"/>
+              <w:left w:w="100" w:type="dxa"/>
+              <w:bottom w:w="100" w:type="dxa"/>
+              <w:right w:w="100" w:type="dxa"/>
+            </w:tcMar>
+            <w:hideMark/>
+          </w:tcPr>
+          <w:p>
+            <w:pPr>
+              <w:spacing w:after="0" w:line="240" w:lineRule="auto"/>
+              <w:rPr>
+                <w:rFonts w:ascii="Times New Roman" w:eastAsia="Times New Roman" w:hAnsi="Times New Roman" w:cs="Times New Roman"/>
+                <w:sz w:val="24"/>
+                <w:szCs w:val="24"/>
+              </w:rPr>
+            </w:pPr>
+            <w:r>
+              <w:rPr>
+                <w:rFonts w:ascii="Arial" w:eastAsia="Times New Roman" w:hAnsi="Arial" w:cs="Arial"/>
+                <w:color w:val="333333"/>
+                <w:shd w:val="clear" w:color="auto" w:fill="FFFFFF"/>
+              </w:rPr>
+              <w:t>°C</w:t>
+            </w:r>
+          </w:p>
+        </w:tc>
+        <w:tc>
+          <w:tcPr>
+            <w:tcW w:w="0" w:type="auto"/>
+            <w:tcBorders>
+              <w:top w:val="single" w:sz="8" w:space="0" w:color="000000"/>
+              <w:left w:val="single" w:sz="8" w:space="0" w:color="000000"/>
+              <w:bottom w:val="single" w:sz="8" w:space="0" w:color="000000"/>
+              <w:right w:val="single" w:sz="8" w:space="0" w:color="000000"/>
+            </w:tcBorders>
+            <w:tcMar>
+              <w:top w:w="100" w:type="dxa"/>
+              <w:left w:w="100" w:type="dxa"/>
+              <w:bottom w:w="100" w:type="dxa"/>
+              <w:right w:w="100" w:type="dxa"/>
+            </w:tcMar>
+            <w:hideMark/>
+          </w:tcPr>
+          <w:p>
+            <w:pPr>
+              <w:spacing w:after="0" w:line="240" w:lineRule="auto"/>
+              <w:rPr>
+                <w:rFonts w:ascii="Times New Roman" w:eastAsia="Times New Roman" w:hAnsi="Times New Roman" w:cs="Times New Roman"/>
+                <w:sz w:val="24"/>
+                <w:szCs w:val="24"/>
+              </w:rPr>
+            </w:pPr>
+            <w:r>
+              <w:rPr>
+                <w:rFonts w:ascii="Arial" w:eastAsia="Times New Roman" w:hAnsi="Arial" w:cs="Arial"/>
+                <w:color w:val="000000"/>
+              </w:rPr>
+              <w:t>-40</w:t>
+            </w:r>
+          </w:p>
+        </w:tc>
+        <w:tc>
+          <w:tcPr>
+            <w:tcW w:w="0" w:type="auto"/>
+            <w:tcBorders>
+              <w:top w:val="single" w:sz="8" w:space="0" w:color="000000"/>
+              <w:left w:val="single" w:sz="8" w:space="0" w:color="000000"/>
+              <w:bottom w:val="single" w:sz="8" w:space="0" w:color="000000"/>
+              <w:right w:val="single" w:sz="8" w:space="0" w:color="000000"/>
+            </w:tcBorders>
+            <w:tcMar>
+              <w:top w:w="100" w:type="dxa"/>
+              <w:left w:w="100" w:type="dxa"/>
+              <w:bottom w:w="100" w:type="dxa"/>
+              <w:right w:w="100" w:type="dxa"/>
+            </w:tcMar>
+            <w:hideMark/>
+          </w:tcPr>
+          <w:p>
+            <w:pPr>
+              <w:spacing w:after="0" w:line="240" w:lineRule="auto"/>
+              <w:rPr>
+                <w:rFonts w:ascii="Times New Roman" w:eastAsia="Times New Roman" w:hAnsi="Times New Roman" w:cs="Times New Roman"/>
+                <w:sz w:val="24"/>
+                <w:szCs w:val="24"/>
+              </w:rPr>
+            </w:pPr>
+            <w:r>
+              <w:rPr>
+                <w:rFonts w:ascii="Arial" w:eastAsia="Times New Roman" w:hAnsi="Arial" w:cs="Arial"/>
+                <w:color w:val="000000"/>
+              </w:rPr>
+              <w:t>215</w:t>
+            </w:r>
+          </w:p>
+        </w:tc>
+      </w:tr>
+      <w:tr>
+        <w:tc>
+          <w:tcPr>
+            <w:tcW w:w="0" w:type="auto"/>
+            <w:tcBorders>
+              <w:top w:val="single" w:sz="8" w:space="0" w:color="000000"/>
+              <w:left w:val="single" w:sz="8" w:space="0" w:color="000000"/>
+              <w:bottom w:val="single" w:sz="8" w:space="0" w:color="000000"/>
+              <w:right w:val="single" w:sz="8" w:space="0" w:color="000000"/>
+            </w:tcBorders>
+            <w:tcMar>
+              <w:top w:w="100" w:type="dxa"/>
+              <w:left w:w="100" w:type="dxa"/>
+              <w:bottom w:w="100" w:type="dxa"/>
+              <w:right w:w="100" w:type="dxa"/>
+            </w:tcMar>
+            <w:hideMark/>
+          </w:tcPr>
+          <w:p>
+            <w:pPr>
+              <w:spacing w:after="0" w:line="240" w:lineRule="auto"/>
+              <w:rPr>
+                <w:rFonts w:ascii="Times New Roman" w:eastAsia="Times New Roman" w:hAnsi="Times New Roman" w:cs="Times New Roman"/>
+                <w:sz w:val="24"/>
+                <w:szCs w:val="24"/>
+              </w:rPr>
+            </w:pPr>
+            <w:r>
+              <w:rPr>
+                <w:rFonts w:ascii="Arial" w:eastAsia="Times New Roman" w:hAnsi="Arial" w:cs="Arial"/>
+                <w:color w:val="000000"/>
+              </w:rPr>
+              <w:t>Vehicle control module voltage</w:t>
+            </w:r>
+          </w:p>
+        </w:tc>
+        <w:tc>
+          <w:tcPr>
+            <w:tcW w:w="0" w:type="auto"/>
+            <w:tcBorders>
+              <w:top w:val="single" w:sz="8" w:space="0" w:color="000000"/>
+              <w:left w:val="single" w:sz="8" w:space="0" w:color="000000"/>
+              <w:bottom w:val="single" w:sz="8" w:space="0" w:color="000000"/>
+              <w:right w:val="single" w:sz="8" w:space="0" w:color="000000"/>
+            </w:tcBorders>
+            <w:tcMar>
+              <w:top w:w="100" w:type="dxa"/>
+              <w:left w:w="100" w:type="dxa"/>
+              <w:bottom w:w="100" w:type="dxa"/>
+              <w:right w:w="100" w:type="dxa"/>
+            </w:tcMar>
+            <w:hideMark/>
+          </w:tcPr>
+          <w:p>
+            <w:pPr>
+              <w:spacing w:after="0" w:line="240" w:lineRule="auto"/>
+              <w:rPr>
+                <w:rFonts w:ascii="Times New Roman" w:eastAsia="Times New Roman" w:hAnsi="Times New Roman" w:cs="Times New Roman"/>
+                <w:sz w:val="24"/>
+                <w:szCs w:val="24"/>
+              </w:rPr>
+            </w:pPr>
+            <w:r>
+              <w:rPr>
+                <w:rFonts w:ascii="Arial" w:eastAsia="Times New Roman" w:hAnsi="Arial" w:cs="Arial"/>
+                <w:color w:val="000000"/>
+              </w:rPr>
+              <w:t>V</w:t>
+            </w:r>
+          </w:p>
+        </w:tc>
+        <w:tc>
+          <w:tcPr>
+            <w:tcW w:w="0" w:type="auto"/>
+            <w:tcBorders>
+              <w:top w:val="single" w:sz="8" w:space="0" w:color="000000"/>
+              <w:left w:val="single" w:sz="8" w:space="0" w:color="000000"/>
+              <w:bottom w:val="single" w:sz="8" w:space="0" w:color="000000"/>
+              <w:right w:val="single" w:sz="8" w:space="0" w:color="000000"/>
+            </w:tcBorders>
+            <w:tcMar>
+              <w:top w:w="100" w:type="dxa"/>
+              <w:left w:w="100" w:type="dxa"/>
+              <w:bottom w:w="100" w:type="dxa"/>
+              <w:right w:w="100" w:type="dxa"/>
+            </w:tcMar>
+            <w:hideMark/>
+          </w:tcPr>
+          <w:p>
+            <w:pPr>
+              <w:spacing w:after="0" w:line="240" w:lineRule="auto"/>
+              <w:rPr>
+                <w:rFonts w:ascii="Times New Roman" w:eastAsia="Times New Roman" w:hAnsi="Times New Roman" w:cs="Times New Roman"/>
+                <w:sz w:val="24"/>
+                <w:szCs w:val="24"/>
+              </w:rPr>
+            </w:pPr>
+            <w:r>
+              <w:rPr>
+                <w:rFonts w:ascii="Arial" w:eastAsia="Times New Roman" w:hAnsi="Arial" w:cs="Arial"/>
+                <w:color w:val="000000"/>
+              </w:rPr>
+              <w:t>0</w:t>
+            </w:r>
+          </w:p>
+        </w:tc>
+        <w:tc>
+          <w:tcPr>
+            <w:tcW w:w="0" w:type="auto"/>
+            <w:tcBorders>
+              <w:top w:val="single" w:sz="8" w:space="0" w:color="000000"/>
+              <w:left w:val="single" w:sz="8" w:space="0" w:color="000000"/>
+              <w:bottom w:val="single" w:sz="8" w:space="0" w:color="000000"/>
+              <w:right w:val="single" w:sz="8" w:space="0" w:color="000000"/>
+            </w:tcBorders>
+            <w:tcMar>
+              <w:top w:w="100" w:type="dxa"/>
+              <w:left w:w="100" w:type="dxa"/>
+              <w:bottom w:w="100" w:type="dxa"/>
+              <w:right w:w="100" w:type="dxa"/>
+            </w:tcMar>
+            <w:hideMark/>
+          </w:tcPr>
+          <w:p>
+            <w:pPr>
+              <w:spacing w:after="0" w:line="240" w:lineRule="auto"/>
+              <w:rPr>
+                <w:rFonts w:ascii="Times New Roman" w:eastAsia="Times New Roman" w:hAnsi="Times New Roman" w:cs="Times New Roman"/>
+                <w:sz w:val="24"/>
+                <w:szCs w:val="24"/>
+              </w:rPr>
+            </w:pPr>
+            <w:r>
+              <w:rPr>
+                <w:rFonts w:ascii="Arial" w:eastAsia="Times New Roman" w:hAnsi="Arial" w:cs="Arial"/>
+                <w:color w:val="000000"/>
+              </w:rPr>
+              <w:t>65.535</w:t>
+            </w:r>
+          </w:p>
+        </w:tc>
+      </w:tr>
+      <w:tr>
+        <w:tc>
+          <w:tcPr>
+            <w:tcW w:w="0" w:type="auto"/>
+            <w:tcBorders>
+              <w:top w:val="single" w:sz="8" w:space="0" w:color="000000"/>
+              <w:left w:val="single" w:sz="8" w:space="0" w:color="000000"/>
+              <w:bottom w:val="single" w:sz="8" w:space="0" w:color="000000"/>
+              <w:right w:val="single" w:sz="8" w:space="0" w:color="000000"/>
+            </w:tcBorders>
+            <w:tcMar>
+              <w:top w:w="100" w:type="dxa"/>
+              <w:left w:w="100" w:type="dxa"/>
+              <w:bottom w:w="100" w:type="dxa"/>
+              <w:right w:w="100" w:type="dxa"/>
+            </w:tcMar>
+            <w:hideMark/>
+          </w:tcPr>
+          <w:p>
+            <w:pPr>
+              <w:spacing w:after="0" w:line="240" w:lineRule="auto"/>
+              <w:rPr>
+                <w:rFonts w:ascii="Times New Roman" w:eastAsia="Times New Roman" w:hAnsi="Times New Roman" w:cs="Times New Roman"/>
+                <w:sz w:val="24"/>
+                <w:szCs w:val="24"/>
+              </w:rPr>
+            </w:pPr>
+            <w:r>
+              <w:rPr>
+                <w:rFonts w:ascii="Arial" w:eastAsia="Times New Roman" w:hAnsi="Arial" w:cs="Arial"/>
+                <w:color w:val="000000"/>
+              </w:rPr>
+              <w:t>Fuel tank level input</w:t>
+            </w:r>
+          </w:p>
+        </w:tc>
+        <w:tc>
+          <w:tcPr>
+            <w:tcW w:w="0" w:type="auto"/>
+            <w:tcBorders>
+              <w:top w:val="single" w:sz="8" w:space="0" w:color="000000"/>
+              <w:left w:val="single" w:sz="8" w:space="0" w:color="000000"/>
+              <w:bottom w:val="single" w:sz="8" w:space="0" w:color="000000"/>
+              <w:right w:val="single" w:sz="8" w:space="0" w:color="000000"/>
+            </w:tcBorders>
+            <w:tcMar>
+              <w:top w:w="100" w:type="dxa"/>
+              <w:left w:w="100" w:type="dxa"/>
+              <w:bottom w:w="100" w:type="dxa"/>
+              <w:right w:w="100" w:type="dxa"/>
+            </w:tcMar>
+            <w:hideMark/>
+          </w:tcPr>
+          <w:p>
+            <w:pPr>
+              <w:spacing w:after="0" w:line="240" w:lineRule="auto"/>
+              <w:rPr>
+                <w:rFonts w:ascii="Times New Roman" w:eastAsia="Times New Roman" w:hAnsi="Times New Roman" w:cs="Times New Roman"/>
+                <w:sz w:val="24"/>
+                <w:szCs w:val="24"/>
+              </w:rPr>
+            </w:pPr>
+            <w:r>
+              <w:rPr>
+                <w:rFonts w:ascii="Arial" w:eastAsia="Times New Roman" w:hAnsi="Arial" w:cs="Arial"/>
+                <w:color w:val="000000"/>
+              </w:rPr>
+              <w:t>%</w:t>
+            </w:r>
+          </w:p>
+        </w:tc>
+        <w:tc>
+          <w:tcPr>
+            <w:tcW w:w="0" w:type="auto"/>
+            <w:tcBorders>
+              <w:top w:val="single" w:sz="8" w:space="0" w:color="000000"/>
+              <w:left w:val="single" w:sz="8" w:space="0" w:color="000000"/>
+              <w:bottom w:val="single" w:sz="8" w:space="0" w:color="000000"/>
+              <w:right w:val="single" w:sz="8" w:space="0" w:color="000000"/>
+            </w:tcBorders>
+            <w:tcMar>
+              <w:top w:w="100" w:type="dxa"/>
+              <w:left w:w="100" w:type="dxa"/>
+              <w:bottom w:w="100" w:type="dxa"/>
+              <w:right w:w="100" w:type="dxa"/>
+            </w:tcMar>
+            <w:hideMark/>
+          </w:tcPr>
+          <w:p>
+            <w:pPr>
+              <w:spacing w:after="0" w:line="240" w:lineRule="auto"/>
+              <w:rPr>
+                <w:rFonts w:ascii="Times New Roman" w:eastAsia="Times New Roman" w:hAnsi="Times New Roman" w:cs="Times New Roman"/>
+                <w:sz w:val="24"/>
+                <w:szCs w:val="24"/>
+              </w:rPr>
+            </w:pPr>
+            <w:r>
+              <w:rPr>
+                <w:rFonts w:ascii="Arial" w:eastAsia="Times New Roman" w:hAnsi="Arial" w:cs="Arial"/>
+                <w:color w:val="000000"/>
+              </w:rPr>
+              <w:t>0</w:t>
+            </w:r>
+          </w:p>
+        </w:tc>
+        <w:tc>
+          <w:tcPr>
+            <w:tcW w:w="0" w:type="auto"/>
+            <w:tcBorders>
+              <w:top w:val="single" w:sz="8" w:space="0" w:color="000000"/>
+              <w:left w:val="single" w:sz="8" w:space="0" w:color="000000"/>
+              <w:bottom w:val="single" w:sz="8" w:space="0" w:color="000000"/>
+              <w:right w:val="single" w:sz="8" w:space="0" w:color="000000"/>
+            </w:tcBorders>
+            <w:tcMar>
+              <w:top w:w="100" w:type="dxa"/>
+              <w:left w:w="100" w:type="dxa"/>
+              <w:bottom w:w="100" w:type="dxa"/>
+              <w:right w:w="100" w:type="dxa"/>
+            </w:tcMar>
+            <w:hideMark/>
+          </w:tcPr>
+          <w:p>
+            <w:pPr>
+              <w:spacing w:after="0" w:line="240" w:lineRule="auto"/>
+              <w:rPr>
+                <w:rFonts w:ascii="Times New Roman" w:eastAsia="Times New Roman" w:hAnsi="Times New Roman" w:cs="Times New Roman"/>
+                <w:sz w:val="24"/>
+                <w:szCs w:val="24"/>
+              </w:rPr>
+            </w:pPr>
+            <w:r>
+              <w:rPr>
+                <w:rFonts w:ascii="Arial" w:eastAsia="Times New Roman" w:hAnsi="Arial" w:cs="Arial"/>
+                <w:color w:val="000000"/>
+              </w:rPr>
+              <w:t>100</w:t>
+            </w:r>
+          </w:p>
+        </w:tc>
+      </w:tr>
+    </w:tbl>
+    <w:p>
+      <w:pPr>
+        <w:spacing w:after="0" w:line="240" w:lineRule="auto"/>
+        <w:jc w:val="center"/>
+        <w:rPr>
+          <w:rFonts w:ascii="Times New Roman" w:eastAsia="Times New Roman" w:hAnsi="Times New Roman" w:cs="Times New Roman"/>
+          <w:sz w:val="24"/>
+          <w:szCs w:val="24"/>
+        </w:rPr>
+      </w:pPr>
+      <w:r>
+        <w:rPr>
+          <w:rFonts w:ascii="Arial" w:eastAsia="Times New Roman" w:hAnsi="Arial" w:cs="Arial"/>
+          <w:color w:val="000000"/>
+        </w:rPr>
+        <w:t>Table A: Logged OBD-II data points</w:t>
+      </w:r>
+    </w:p>
+    <w:p/>
     <w:p/>
     <w:sectPr>
       <w:pgSz w:w="12240" w:h="15840"/>
@@ -4541,6 +7597,22 @@
       <w:shd w:val="clear" w:color="auto" w:fill="E1DFDD"/>
     </w:rPr>
   </w:style>
+  <w:style w:type="paragraph" w:styleId="NormalWeb">
+    <w:name w:val="Normal (Web)"/>
+    <w:basedOn w:val="Normal"/>
+    <w:uiPriority w:val="99"/>
+    <w:semiHidden/>
+    <w:unhideWhenUsed/>
+    <w:rsid w:val="0043230B"/>
+    <w:pPr>
+      <w:spacing w:before="100" w:beforeAutospacing="1" w:after="100" w:afterAutospacing="1" w:line="240" w:lineRule="auto"/>
+    </w:pPr>
+    <w:rPr>
+      <w:rFonts w:ascii="Times New Roman" w:eastAsia="Times New Roman" w:hAnsi="Times New Roman" w:cs="Times New Roman"/>
+      <w:sz w:val="24"/>
+      <w:szCs w:val="24"/>
+    </w:rPr>
+  </w:style>
 </w:styles>
 </file>
 

</xml_diff>